<commit_message>
added testing to sys reqs.
</commit_message>
<xml_diff>
--- a/ch.bfh.bti7081.s2013.yellow/doc/cs1_task4/CS1T4_UserSystemRequirements.docx
+++ b/ch.bfh.bti7081.s2013.yellow/doc/cs1_task4/CS1T4_UserSystemRequirements.docx
@@ -36,11 +36,13 @@
           <w:i/>
         </w:rPr>
       </w:pPr>
+      <w:proofErr w:type="gramStart"/>
       <w:r>
         <w:rPr>
           <w:rStyle w:val="Fett"/>
           <w:b w:val="0"/>
           <w:i/>
+          <w:lang w:val="en-US"/>
         </w:rPr>
         <w:t>ch.bfh.bti7081.s2013.yellow</w:t>
       </w:r>
@@ -49,6 +51,7 @@
           <w:rStyle w:val="Fett"/>
           <w:b w:val="0"/>
           <w:i/>
+          <w:lang w:val="en-US"/>
         </w:rPr>
         <w:tab/>
       </w:r>
@@ -57,6 +60,7 @@
           <w:rStyle w:val="Fett"/>
           <w:b w:val="0"/>
           <w:i/>
+          <w:lang w:val="en-US"/>
         </w:rPr>
         <w:tab/>
       </w:r>
@@ -65,6 +69,7 @@
           <w:rStyle w:val="Fett"/>
           <w:b w:val="0"/>
           <w:i/>
+          <w:lang w:val="en-US"/>
         </w:rPr>
         <w:tab/>
       </w:r>
@@ -73,6 +78,7 @@
           <w:rStyle w:val="Fett"/>
           <w:b w:val="0"/>
           <w:i/>
+          <w:lang w:val="en-US"/>
         </w:rPr>
         <w:tab/>
       </w:r>
@@ -81,6 +87,7 @@
           <w:rStyle w:val="Fett"/>
           <w:b w:val="0"/>
           <w:i/>
+          <w:lang w:val="en-US"/>
         </w:rPr>
         <w:tab/>
       </w:r>
@@ -89,6 +96,7 @@
           <w:rStyle w:val="Fett"/>
           <w:b w:val="0"/>
           <w:i/>
+          <w:lang w:val="en-US"/>
         </w:rPr>
         <w:tab/>
       </w:r>
@@ -97,22 +105,41 @@
           <w:rStyle w:val="Fett"/>
           <w:b w:val="0"/>
           <w:i/>
+          <w:lang w:val="en-US"/>
         </w:rPr>
         <w:tab/>
+      </w:r>
+      <w:r>
+        <w:rPr>
+          <w:rStyle w:val="Fett"/>
+          <w:b w:val="0"/>
+          <w:lang w:val="en-US"/>
+        </w:rPr>
+        <w:t>22</w:t>
+      </w:r>
+      <w:r>
+        <w:rPr>
+          <w:rStyle w:val="Fett"/>
+          <w:b w:val="0"/>
+          <w:lang w:val="en-US"/>
+        </w:rPr>
+        <w:t>.</w:t>
+      </w:r>
+      <w:proofErr w:type="gramEnd"/>
+      <w:r>
+        <w:rPr>
+          <w:rStyle w:val="Fett"/>
+          <w:b w:val="0"/>
+          <w:lang w:val="en-US"/>
+        </w:rPr>
+        <w:t xml:space="preserve"> </w:t>
       </w:r>
       <w:r>
         <w:rPr>
           <w:rStyle w:val="Fett"/>
           <w:b w:val="0"/>
         </w:rPr>
-        <w:t>22</w:t>
-      </w:r>
-      <w:r>
-        <w:rPr>
-          <w:rStyle w:val="Fett"/>
-          <w:b w:val="0"/>
-        </w:rPr>
-        <w:t>. März 2013</w:t>
+        <w:t>März 2013</w:t>
       </w:r>
     </w:p>
     <w:p>
@@ -731,12 +758,14 @@
             <w:pPr>
               <w:rPr>
                 <w:rFonts w:cs="Arial"/>
+                <w:lang w:val="en-US"/>
               </w:rPr>
             </w:pPr>
             <w:r>
               <w:rPr>
                 <w:rStyle w:val="Fett"/>
                 <w:b w:val="0"/>
+                <w:lang w:val="en-US"/>
               </w:rPr>
               <w:t>ch.bfh.bti7081.s2013.yellow</w:t>
             </w:r>
@@ -3225,19 +3254,7 @@
     </w:p>
     <w:p>
       <w:r>
-        <w:t>Ein n</w:t>
-      </w:r>
-      <w:r>
-        <w:t xml:space="preserve">icht-stationärer Patient </w:t>
-      </w:r>
-      <w:r>
-        <w:t>kann</w:t>
-      </w:r>
-      <w:r>
-        <w:t xml:space="preserve"> in der Apotheke sein Medikament abholen.</w:t>
-      </w:r>
-      <w:r>
-        <w:t xml:space="preserve"> Ein Rezept wird überflüssig aufgrund der elektronischen Verschreibung durch den Arzt.</w:t>
+        <w:t>Ein nicht-stationärer Patient kann in der Apotheke sein Medikament abholen. Ein Rezept wird überflüssig aufgrund der elektronischen Verschreibung durch den Arzt.</w:t>
       </w:r>
       <w:r>
         <w:t xml:space="preserve"> </w:t>
@@ -3258,8 +3275,6 @@
       <w:r>
         <w:t xml:space="preserve"> 9.2</w:t>
       </w:r>
-      <w:bookmarkStart w:id="8" w:name="_GoBack"/>
-      <w:bookmarkEnd w:id="8"/>
       <w:r>
         <w:t>.</w:t>
       </w:r>
@@ -3561,17 +3576,17 @@
       <w:pPr>
         <w:pStyle w:val="berschrift1"/>
       </w:pPr>
-      <w:bookmarkStart w:id="9" w:name="_Toc351620614"/>
-      <w:bookmarkStart w:id="10" w:name="_Toc351624340"/>
+      <w:bookmarkStart w:id="8" w:name="_Toc351620614"/>
+      <w:bookmarkStart w:id="9" w:name="_Toc351624340"/>
       <w:r>
         <w:lastRenderedPageBreak/>
         <w:t>Systema</w:t>
       </w:r>
+      <w:bookmarkEnd w:id="8"/>
+      <w:r>
+        <w:t>nforderungen</w:t>
+      </w:r>
       <w:bookmarkEnd w:id="9"/>
-      <w:r>
-        <w:t>nforderungen</w:t>
-      </w:r>
-      <w:bookmarkEnd w:id="10"/>
     </w:p>
     <w:p>
       <w:pPr>
@@ -3589,24 +3604,30 @@
       <w:pPr>
         <w:pStyle w:val="berschrift1"/>
       </w:pPr>
-      <w:bookmarkStart w:id="11" w:name="_Toc351620615"/>
-      <w:bookmarkStart w:id="12" w:name="_Toc351624341"/>
+      <w:bookmarkStart w:id="10" w:name="_Toc351620615"/>
+      <w:bookmarkStart w:id="11" w:name="_Toc351624341"/>
       <w:r>
         <w:lastRenderedPageBreak/>
         <w:t>System</w:t>
       </w:r>
+      <w:bookmarkEnd w:id="10"/>
+      <w:r>
+        <w:t>architektur</w:t>
+      </w:r>
       <w:bookmarkEnd w:id="11"/>
-      <w:r>
-        <w:t>architektur</w:t>
-      </w:r>
-      <w:bookmarkEnd w:id="12"/>
     </w:p>
     <w:p>
       <w:pPr>
         <w:widowControl/>
         <w:spacing w:line="240" w:lineRule="auto"/>
-      </w:pPr>
-      <w:r>
+        <w:rPr>
+          <w:lang w:val="en-US"/>
+        </w:rPr>
+      </w:pPr>
+      <w:r>
+        <w:rPr>
+          <w:lang w:val="en-US"/>
+        </w:rPr>
         <w:br w:type="page"/>
       </w:r>
     </w:p>
@@ -3614,14 +3635,14 @@
       <w:pPr>
         <w:pStyle w:val="berschrift1"/>
       </w:pPr>
-      <w:bookmarkStart w:id="13" w:name="_Toc351620616"/>
-      <w:bookmarkStart w:id="14" w:name="_Toc351624342"/>
+      <w:bookmarkStart w:id="12" w:name="_Toc351620616"/>
+      <w:bookmarkStart w:id="13" w:name="_Toc351624342"/>
       <w:r>
         <w:lastRenderedPageBreak/>
         <w:t>Systemmodelle</w:t>
       </w:r>
+      <w:bookmarkEnd w:id="12"/>
       <w:bookmarkEnd w:id="13"/>
-      <w:bookmarkEnd w:id="14"/>
     </w:p>
     <w:p>
       <w:pPr>
@@ -3636,14 +3657,14 @@
       <w:pPr>
         <w:pStyle w:val="berschrift1"/>
       </w:pPr>
-      <w:bookmarkStart w:id="15" w:name="_Toc351620617"/>
-      <w:bookmarkStart w:id="16" w:name="_Toc351624343"/>
+      <w:bookmarkStart w:id="14" w:name="_Toc351620617"/>
+      <w:bookmarkStart w:id="15" w:name="_Toc351624343"/>
       <w:r>
         <w:lastRenderedPageBreak/>
         <w:t>Systementwicklung</w:t>
       </w:r>
+      <w:bookmarkEnd w:id="14"/>
       <w:bookmarkEnd w:id="15"/>
-      <w:bookmarkEnd w:id="16"/>
     </w:p>
     <w:p>
       <w:pPr>
@@ -3658,17 +3679,550 @@
       <w:pPr>
         <w:pStyle w:val="berschrift1"/>
       </w:pPr>
-      <w:bookmarkStart w:id="17" w:name="_Toc351620618"/>
-      <w:bookmarkStart w:id="18" w:name="_Toc351624344"/>
+      <w:bookmarkStart w:id="16" w:name="_Toc351620618"/>
+      <w:bookmarkStart w:id="17" w:name="_Toc351624344"/>
       <w:proofErr w:type="spellStart"/>
       <w:r>
         <w:lastRenderedPageBreak/>
         <w:t>Testing</w:t>
       </w:r>
+      <w:bookmarkEnd w:id="16"/>
       <w:bookmarkEnd w:id="17"/>
+      <w:proofErr w:type="spellEnd"/>
+    </w:p>
+    <w:p>
+      <w:r>
+        <w:t xml:space="preserve">Anhand dieses Beispiels vom </w:t>
+      </w:r>
+      <w:proofErr w:type="spellStart"/>
+      <w:r>
+        <w:t>Use</w:t>
+      </w:r>
+      <w:proofErr w:type="spellEnd"/>
+      <w:r>
+        <w:t xml:space="preserve">-Case „Ward </w:t>
+      </w:r>
+      <w:proofErr w:type="spellStart"/>
+      <w:r>
+        <w:t>order</w:t>
+      </w:r>
+      <w:proofErr w:type="spellEnd"/>
+      <w:r>
+        <w:t>“ wird dargestellt, wie die Tests abla</w:t>
+      </w:r>
+      <w:r>
+        <w:t>u</w:t>
+      </w:r>
+      <w:r>
+        <w:t xml:space="preserve">fen. Für jeden </w:t>
+      </w:r>
+      <w:proofErr w:type="spellStart"/>
+      <w:r>
+        <w:t>Use</w:t>
+      </w:r>
+      <w:proofErr w:type="spellEnd"/>
+      <w:r>
+        <w:t xml:space="preserve">-Case werden die Tests </w:t>
+      </w:r>
+      <w:proofErr w:type="spellStart"/>
+      <w:r>
+        <w:t>detalliert</w:t>
+      </w:r>
+      <w:proofErr w:type="spellEnd"/>
+      <w:r>
+        <w:t xml:space="preserve"> aufgeschrieben, damit jedes Feature und jeder Ablauf getestet wird. Die </w:t>
+      </w:r>
+      <w:proofErr w:type="spellStart"/>
+      <w:r>
+        <w:t>Limiten</w:t>
+      </w:r>
+      <w:proofErr w:type="spellEnd"/>
+      <w:r>
+        <w:t xml:space="preserve">, daher Best- und </w:t>
+      </w:r>
+      <w:proofErr w:type="spellStart"/>
+      <w:r>
+        <w:t>Worst</w:t>
+      </w:r>
+      <w:proofErr w:type="spellEnd"/>
+      <w:r>
+        <w:t xml:space="preserve">-Case-Szenarien, werden </w:t>
+      </w:r>
+      <w:proofErr w:type="spellStart"/>
+      <w:r>
+        <w:t>auc</w:t>
+      </w:r>
+      <w:proofErr w:type="spellEnd"/>
+      <w:r>
+        <w:t xml:space="preserve"> h beschrieben und getestet. </w:t>
+      </w:r>
+    </w:p>
+    <w:p>
+      <w:r>
+        <w:t>Die Nummern referenzieren mit den Abläufen in den Anwendungsfallbeschreibungen (A</w:t>
+      </w:r>
+      <w:r>
+        <w:t>n</w:t>
+      </w:r>
+      <w:r>
+        <w:t>hang 9.1 &amp; 9.2</w:t>
+      </w:r>
+      <w:r>
+        <w:t xml:space="preserve">). </w:t>
+      </w:r>
+      <w:bookmarkStart w:id="18" w:name="_GoBack"/>
       <w:bookmarkEnd w:id="18"/>
-      <w:proofErr w:type="spellEnd"/>
-    </w:p>
+    </w:p>
+    <w:p/>
+    <w:tbl>
+      <w:tblPr>
+        <w:tblStyle w:val="MittlereSchattierung1-Akzent5"/>
+        <w:tblpPr w:leftFromText="141" w:rightFromText="141" w:vertAnchor="text" w:horzAnchor="margin" w:tblpY="87"/>
+        <w:tblW w:w="0" w:type="auto"/>
+        <w:tblLook w:val="04A0" w:firstRow="1" w:lastRow="0" w:firstColumn="1" w:lastColumn="0" w:noHBand="0" w:noVBand="1"/>
+      </w:tblPr>
+      <w:tblGrid>
+        <w:gridCol w:w="817"/>
+        <w:gridCol w:w="1843"/>
+        <w:gridCol w:w="5670"/>
+        <w:gridCol w:w="882"/>
+      </w:tblGrid>
+      <w:tr>
+        <w:trPr>
+          <w:cnfStyle w:val="100000000000" w:firstRow="1" w:lastRow="0" w:firstColumn="0" w:lastColumn="0" w:oddVBand="0" w:evenVBand="0" w:oddHBand="0" w:evenHBand="0" w:firstRowFirstColumn="0" w:firstRowLastColumn="0" w:lastRowFirstColumn="0" w:lastRowLastColumn="0"/>
+        </w:trPr>
+        <w:tc>
+          <w:tcPr>
+            <w:cnfStyle w:val="001000000000" w:firstRow="0" w:lastRow="0" w:firstColumn="1" w:lastColumn="0" w:oddVBand="0" w:evenVBand="0" w:oddHBand="0" w:evenHBand="0" w:firstRowFirstColumn="0" w:firstRowLastColumn="0" w:lastRowFirstColumn="0" w:lastRowLastColumn="0"/>
+            <w:tcW w:w="817" w:type="dxa"/>
+          </w:tcPr>
+          <w:p>
+            <w:r>
+              <w:t>Nr.</w:t>
+            </w:r>
+          </w:p>
+        </w:tc>
+        <w:tc>
+          <w:tcPr>
+            <w:tcW w:w="1843" w:type="dxa"/>
+          </w:tcPr>
+          <w:p>
+            <w:pPr>
+              <w:cnfStyle w:val="100000000000" w:firstRow="1" w:lastRow="0" w:firstColumn="0" w:lastColumn="0" w:oddVBand="0" w:evenVBand="0" w:oddHBand="0" w:evenHBand="0" w:firstRowFirstColumn="0" w:firstRowLastColumn="0" w:lastRowFirstColumn="0" w:lastRowLastColumn="0"/>
+            </w:pPr>
+            <w:r>
+              <w:t>Name</w:t>
+            </w:r>
+          </w:p>
+        </w:tc>
+        <w:tc>
+          <w:tcPr>
+            <w:tcW w:w="5670" w:type="dxa"/>
+          </w:tcPr>
+          <w:p>
+            <w:pPr>
+              <w:cnfStyle w:val="100000000000" w:firstRow="1" w:lastRow="0" w:firstColumn="0" w:lastColumn="0" w:oddVBand="0" w:evenVBand="0" w:oddHBand="0" w:evenHBand="0" w:firstRowFirstColumn="0" w:firstRowLastColumn="0" w:lastRowFirstColumn="0" w:lastRowLastColumn="0"/>
+            </w:pPr>
+            <w:r>
+              <w:t>Description</w:t>
+            </w:r>
+          </w:p>
+        </w:tc>
+        <w:tc>
+          <w:tcPr>
+            <w:tcW w:w="882" w:type="dxa"/>
+          </w:tcPr>
+          <w:p>
+            <w:pPr>
+              <w:cnfStyle w:val="100000000000" w:firstRow="1" w:lastRow="0" w:firstColumn="0" w:lastColumn="0" w:oddVBand="0" w:evenVBand="0" w:oddHBand="0" w:evenHBand="0" w:firstRowFirstColumn="0" w:firstRowLastColumn="0" w:lastRowFirstColumn="0" w:lastRowLastColumn="0"/>
+            </w:pPr>
+            <w:r>
+              <w:t>Check</w:t>
+            </w:r>
+          </w:p>
+        </w:tc>
+      </w:tr>
+      <w:tr>
+        <w:trPr>
+          <w:cnfStyle w:val="000000100000" w:firstRow="0" w:lastRow="0" w:firstColumn="0" w:lastColumn="0" w:oddVBand="0" w:evenVBand="0" w:oddHBand="1" w:evenHBand="0" w:firstRowFirstColumn="0" w:firstRowLastColumn="0" w:lastRowFirstColumn="0" w:lastRowLastColumn="0"/>
+        </w:trPr>
+        <w:tc>
+          <w:tcPr>
+            <w:cnfStyle w:val="001000000000" w:firstRow="0" w:lastRow="0" w:firstColumn="1" w:lastColumn="0" w:oddVBand="0" w:evenVBand="0" w:oddHBand="0" w:evenHBand="0" w:firstRowFirstColumn="0" w:firstRowLastColumn="0" w:lastRowFirstColumn="0" w:lastRowLastColumn="0"/>
+            <w:tcW w:w="817" w:type="dxa"/>
+          </w:tcPr>
+          <w:p>
+            <w:r>
+              <w:t>1.1</w:t>
+            </w:r>
+          </w:p>
+        </w:tc>
+        <w:tc>
+          <w:tcPr>
+            <w:tcW w:w="1843" w:type="dxa"/>
+          </w:tcPr>
+          <w:p>
+            <w:pPr>
+              <w:cnfStyle w:val="000000100000" w:firstRow="0" w:lastRow="0" w:firstColumn="0" w:lastColumn="0" w:oddVBand="0" w:evenVBand="0" w:oddHBand="1" w:evenHBand="0" w:firstRowFirstColumn="0" w:firstRowLastColumn="0" w:lastRowFirstColumn="0" w:lastRowLastColumn="0"/>
+            </w:pPr>
+            <w:r>
+              <w:t>Bestellung e</w:t>
+            </w:r>
+            <w:r>
+              <w:t>r</w:t>
+            </w:r>
+            <w:r>
+              <w:t>stellen</w:t>
+            </w:r>
+          </w:p>
+        </w:tc>
+        <w:tc>
+          <w:tcPr>
+            <w:tcW w:w="5670" w:type="dxa"/>
+          </w:tcPr>
+          <w:p>
+            <w:pPr>
+              <w:cnfStyle w:val="000000100000" w:firstRow="0" w:lastRow="0" w:firstColumn="0" w:lastColumn="0" w:oddVBand="0" w:evenVBand="0" w:oddHBand="1" w:evenHBand="0" w:firstRowFirstColumn="0" w:firstRowLastColumn="0" w:lastRowFirstColumn="0" w:lastRowLastColumn="0"/>
+            </w:pPr>
+            <w:r>
+              <w:t>Eine Person mit Pflege-Berechtigung erstellt eine B</w:t>
+            </w:r>
+            <w:r>
+              <w:t>e</w:t>
+            </w:r>
+            <w:r>
+              <w:t>stellung mit sechs verschiedenen Medikamenten, ve</w:t>
+            </w:r>
+            <w:r>
+              <w:t>r</w:t>
+            </w:r>
+            <w:r>
+              <w:t xml:space="preserve">sch. Mengen und dem Due-date zwei Tage später. </w:t>
+            </w:r>
+          </w:p>
+          <w:p>
+            <w:pPr>
+              <w:cnfStyle w:val="000000100000" w:firstRow="0" w:lastRow="0" w:firstColumn="0" w:lastColumn="0" w:oddVBand="0" w:evenVBand="0" w:oddHBand="1" w:evenHBand="0" w:firstRowFirstColumn="0" w:firstRowLastColumn="0" w:lastRowFirstColumn="0" w:lastRowLastColumn="0"/>
+            </w:pPr>
+            <w:r>
+              <w:t>Eine Person mit Apotheke-Berechtigung sieht diese Bestellung, alle Angaben sind korrekt gespeichert und dargestellt.</w:t>
+            </w:r>
+          </w:p>
+          <w:p>
+            <w:pPr>
+              <w:cnfStyle w:val="000000100000" w:firstRow="0" w:lastRow="0" w:firstColumn="0" w:lastColumn="0" w:oddVBand="0" w:evenVBand="0" w:oddHBand="1" w:evenHBand="0" w:firstRowFirstColumn="0" w:firstRowLastColumn="0" w:lastRowFirstColumn="0" w:lastRowLastColumn="0"/>
+            </w:pPr>
+            <w:r>
+              <w:t xml:space="preserve">Die </w:t>
+            </w:r>
+            <w:proofErr w:type="spellStart"/>
+            <w:r>
+              <w:t>Limiten</w:t>
+            </w:r>
+            <w:proofErr w:type="spellEnd"/>
+            <w:r>
+              <w:t xml:space="preserve"> von 20 Medikamenten und Due-Date später als sieben Tage werden in einer separaten Bestellung ausgetestet. Das System darf diese Angaben nicht a</w:t>
+            </w:r>
+            <w:r>
+              <w:t>n</w:t>
+            </w:r>
+            <w:r>
+              <w:t xml:space="preserve">nehmen und gibt eine entsprechende Meldung aus. </w:t>
+            </w:r>
+          </w:p>
+        </w:tc>
+        <w:tc>
+          <w:tcPr>
+            <w:tcW w:w="882" w:type="dxa"/>
+          </w:tcPr>
+          <w:p>
+            <w:pPr>
+              <w:cnfStyle w:val="000000100000" w:firstRow="0" w:lastRow="0" w:firstColumn="0" w:lastColumn="0" w:oddVBand="0" w:evenVBand="0" w:oddHBand="1" w:evenHBand="0" w:firstRowFirstColumn="0" w:firstRowLastColumn="0" w:lastRowFirstColumn="0" w:lastRowLastColumn="0"/>
+            </w:pPr>
+            <w:r>
+              <w:t>O</w:t>
+            </w:r>
+          </w:p>
+          <w:p>
+            <w:pPr>
+              <w:cnfStyle w:val="000000100000" w:firstRow="0" w:lastRow="0" w:firstColumn="0" w:lastColumn="0" w:oddVBand="0" w:evenVBand="0" w:oddHBand="1" w:evenHBand="0" w:firstRowFirstColumn="0" w:firstRowLastColumn="0" w:lastRowFirstColumn="0" w:lastRowLastColumn="0"/>
+            </w:pPr>
+          </w:p>
+          <w:p>
+            <w:pPr>
+              <w:cnfStyle w:val="000000100000" w:firstRow="0" w:lastRow="0" w:firstColumn="0" w:lastColumn="0" w:oddVBand="0" w:evenVBand="0" w:oddHBand="1" w:evenHBand="0" w:firstRowFirstColumn="0" w:firstRowLastColumn="0" w:lastRowFirstColumn="0" w:lastRowLastColumn="0"/>
+            </w:pPr>
+          </w:p>
+          <w:p>
+            <w:pPr>
+              <w:cnfStyle w:val="000000100000" w:firstRow="0" w:lastRow="0" w:firstColumn="0" w:lastColumn="0" w:oddVBand="0" w:evenVBand="0" w:oddHBand="1" w:evenHBand="0" w:firstRowFirstColumn="0" w:firstRowLastColumn="0" w:lastRowFirstColumn="0" w:lastRowLastColumn="0"/>
+            </w:pPr>
+            <w:r>
+              <w:t>O</w:t>
+            </w:r>
+          </w:p>
+          <w:p>
+            <w:pPr>
+              <w:cnfStyle w:val="000000100000" w:firstRow="0" w:lastRow="0" w:firstColumn="0" w:lastColumn="0" w:oddVBand="0" w:evenVBand="0" w:oddHBand="1" w:evenHBand="0" w:firstRowFirstColumn="0" w:firstRowLastColumn="0" w:lastRowFirstColumn="0" w:lastRowLastColumn="0"/>
+            </w:pPr>
+          </w:p>
+          <w:p>
+            <w:pPr>
+              <w:cnfStyle w:val="000000100000" w:firstRow="0" w:lastRow="0" w:firstColumn="0" w:lastColumn="0" w:oddVBand="0" w:evenVBand="0" w:oddHBand="1" w:evenHBand="0" w:firstRowFirstColumn="0" w:firstRowLastColumn="0" w:lastRowFirstColumn="0" w:lastRowLastColumn="0"/>
+            </w:pPr>
+          </w:p>
+          <w:p>
+            <w:pPr>
+              <w:cnfStyle w:val="000000100000" w:firstRow="0" w:lastRow="0" w:firstColumn="0" w:lastColumn="0" w:oddVBand="0" w:evenVBand="0" w:oddHBand="1" w:evenHBand="0" w:firstRowFirstColumn="0" w:firstRowLastColumn="0" w:lastRowFirstColumn="0" w:lastRowLastColumn="0"/>
+            </w:pPr>
+            <w:r>
+              <w:t>O</w:t>
+            </w:r>
+          </w:p>
+          <w:p>
+            <w:pPr>
+              <w:cnfStyle w:val="000000100000" w:firstRow="0" w:lastRow="0" w:firstColumn="0" w:lastColumn="0" w:oddVBand="0" w:evenVBand="0" w:oddHBand="1" w:evenHBand="0" w:firstRowFirstColumn="0" w:firstRowLastColumn="0" w:lastRowFirstColumn="0" w:lastRowLastColumn="0"/>
+            </w:pPr>
+          </w:p>
+          <w:p>
+            <w:pPr>
+              <w:cnfStyle w:val="000000100000" w:firstRow="0" w:lastRow="0" w:firstColumn="0" w:lastColumn="0" w:oddVBand="0" w:evenVBand="0" w:oddHBand="1" w:evenHBand="0" w:firstRowFirstColumn="0" w:firstRowLastColumn="0" w:lastRowFirstColumn="0" w:lastRowLastColumn="0"/>
+            </w:pPr>
+            <w:r>
+              <w:t>O</w:t>
+            </w:r>
+          </w:p>
+          <w:p>
+            <w:pPr>
+              <w:cnfStyle w:val="000000100000" w:firstRow="0" w:lastRow="0" w:firstColumn="0" w:lastColumn="0" w:oddVBand="0" w:evenVBand="0" w:oddHBand="1" w:evenHBand="0" w:firstRowFirstColumn="0" w:firstRowLastColumn="0" w:lastRowFirstColumn="0" w:lastRowLastColumn="0"/>
+            </w:pPr>
+          </w:p>
+        </w:tc>
+      </w:tr>
+      <w:tr>
+        <w:trPr>
+          <w:cnfStyle w:val="000000010000" w:firstRow="0" w:lastRow="0" w:firstColumn="0" w:lastColumn="0" w:oddVBand="0" w:evenVBand="0" w:oddHBand="0" w:evenHBand="1" w:firstRowFirstColumn="0" w:firstRowLastColumn="0" w:lastRowFirstColumn="0" w:lastRowLastColumn="0"/>
+        </w:trPr>
+        <w:tc>
+          <w:tcPr>
+            <w:cnfStyle w:val="001000000000" w:firstRow="0" w:lastRow="0" w:firstColumn="1" w:lastColumn="0" w:oddVBand="0" w:evenVBand="0" w:oddHBand="0" w:evenHBand="0" w:firstRowFirstColumn="0" w:firstRowLastColumn="0" w:lastRowFirstColumn="0" w:lastRowLastColumn="0"/>
+            <w:tcW w:w="817" w:type="dxa"/>
+          </w:tcPr>
+          <w:p>
+            <w:r>
+              <w:t>1.2</w:t>
+            </w:r>
+          </w:p>
+        </w:tc>
+        <w:tc>
+          <w:tcPr>
+            <w:tcW w:w="1843" w:type="dxa"/>
+          </w:tcPr>
+          <w:p>
+            <w:pPr>
+              <w:cnfStyle w:val="000000010000" w:firstRow="0" w:lastRow="0" w:firstColumn="0" w:lastColumn="0" w:oddVBand="0" w:evenVBand="0" w:oddHBand="0" w:evenHBand="1" w:firstRowFirstColumn="0" w:firstRowLastColumn="0" w:lastRowFirstColumn="0" w:lastRowLastColumn="0"/>
+            </w:pPr>
+            <w:r>
+              <w:t>Bestellung a</w:t>
+            </w:r>
+            <w:r>
+              <w:t>b</w:t>
+            </w:r>
+            <w:r>
+              <w:t>arbeiten</w:t>
+            </w:r>
+          </w:p>
+        </w:tc>
+        <w:tc>
+          <w:tcPr>
+            <w:tcW w:w="5670" w:type="dxa"/>
+          </w:tcPr>
+          <w:p>
+            <w:pPr>
+              <w:cnfStyle w:val="000000010000" w:firstRow="0" w:lastRow="0" w:firstColumn="0" w:lastColumn="0" w:oddVBand="0" w:evenVBand="0" w:oddHBand="0" w:evenHBand="1" w:firstRowFirstColumn="0" w:firstRowLastColumn="0" w:lastRowFirstColumn="0" w:lastRowLastColumn="0"/>
+            </w:pPr>
+            <w:r>
+              <w:t>Eine Person mit A-Berechtigungen wählt eine Beste</w:t>
+            </w:r>
+            <w:r>
+              <w:t>l</w:t>
+            </w:r>
+            <w:r>
+              <w:t xml:space="preserve">lung aus, ändert dort ein Medikament und scannt dann die verlangten </w:t>
+            </w:r>
+            <w:proofErr w:type="spellStart"/>
+            <w:r>
+              <w:t>Medis</w:t>
+            </w:r>
+            <w:proofErr w:type="spellEnd"/>
+            <w:r>
+              <w:t xml:space="preserve"> ab. Diese werden automatisch in der Bestellung abgehackt und nach dem letzten Med</w:t>
+            </w:r>
+            <w:r>
+              <w:t>i</w:t>
+            </w:r>
+            <w:r>
+              <w:t xml:space="preserve">kament wird die Bestellung geschlossen. </w:t>
+            </w:r>
+          </w:p>
+          <w:p>
+            <w:pPr>
+              <w:cnfStyle w:val="000000010000" w:firstRow="0" w:lastRow="0" w:firstColumn="0" w:lastColumn="0" w:oddVBand="0" w:evenVBand="0" w:oddHBand="0" w:evenHBand="1" w:firstRowFirstColumn="0" w:firstRowLastColumn="0" w:lastRowFirstColumn="0" w:lastRowLastColumn="0"/>
+            </w:pPr>
+            <w:r>
+              <w:t>Das Scannen eines Medikamentes, welches nicht in der Bestellung ist, wird vom System gemeldet und u</w:t>
+            </w:r>
+            <w:r>
+              <w:t>n</w:t>
+            </w:r>
+            <w:r>
+              <w:t xml:space="preserve">terbunden. </w:t>
+            </w:r>
+          </w:p>
+        </w:tc>
+        <w:tc>
+          <w:tcPr>
+            <w:tcW w:w="882" w:type="dxa"/>
+          </w:tcPr>
+          <w:p>
+            <w:pPr>
+              <w:cnfStyle w:val="000000010000" w:firstRow="0" w:lastRow="0" w:firstColumn="0" w:lastColumn="0" w:oddVBand="0" w:evenVBand="0" w:oddHBand="0" w:evenHBand="1" w:firstRowFirstColumn="0" w:firstRowLastColumn="0" w:lastRowFirstColumn="0" w:lastRowLastColumn="0"/>
+            </w:pPr>
+            <w:r>
+              <w:t>O</w:t>
+            </w:r>
+          </w:p>
+          <w:p>
+            <w:pPr>
+              <w:cnfStyle w:val="000000010000" w:firstRow="0" w:lastRow="0" w:firstColumn="0" w:lastColumn="0" w:oddVBand="0" w:evenVBand="0" w:oddHBand="0" w:evenHBand="1" w:firstRowFirstColumn="0" w:firstRowLastColumn="0" w:lastRowFirstColumn="0" w:lastRowLastColumn="0"/>
+            </w:pPr>
+          </w:p>
+          <w:p>
+            <w:pPr>
+              <w:cnfStyle w:val="000000010000" w:firstRow="0" w:lastRow="0" w:firstColumn="0" w:lastColumn="0" w:oddVBand="0" w:evenVBand="0" w:oddHBand="0" w:evenHBand="1" w:firstRowFirstColumn="0" w:firstRowLastColumn="0" w:lastRowFirstColumn="0" w:lastRowLastColumn="0"/>
+            </w:pPr>
+            <w:r>
+              <w:t>O</w:t>
+            </w:r>
+          </w:p>
+          <w:p>
+            <w:pPr>
+              <w:cnfStyle w:val="000000010000" w:firstRow="0" w:lastRow="0" w:firstColumn="0" w:lastColumn="0" w:oddVBand="0" w:evenVBand="0" w:oddHBand="0" w:evenHBand="1" w:firstRowFirstColumn="0" w:firstRowLastColumn="0" w:lastRowFirstColumn="0" w:lastRowLastColumn="0"/>
+            </w:pPr>
+          </w:p>
+          <w:p>
+            <w:pPr>
+              <w:cnfStyle w:val="000000010000" w:firstRow="0" w:lastRow="0" w:firstColumn="0" w:lastColumn="0" w:oddVBand="0" w:evenVBand="0" w:oddHBand="0" w:evenHBand="1" w:firstRowFirstColumn="0" w:firstRowLastColumn="0" w:lastRowFirstColumn="0" w:lastRowLastColumn="0"/>
+            </w:pPr>
+          </w:p>
+          <w:p>
+            <w:pPr>
+              <w:cnfStyle w:val="000000010000" w:firstRow="0" w:lastRow="0" w:firstColumn="0" w:lastColumn="0" w:oddVBand="0" w:evenVBand="0" w:oddHBand="0" w:evenHBand="1" w:firstRowFirstColumn="0" w:firstRowLastColumn="0" w:lastRowFirstColumn="0" w:lastRowLastColumn="0"/>
+            </w:pPr>
+            <w:r>
+              <w:t>O</w:t>
+            </w:r>
+          </w:p>
+          <w:p>
+            <w:pPr>
+              <w:cnfStyle w:val="000000010000" w:firstRow="0" w:lastRow="0" w:firstColumn="0" w:lastColumn="0" w:oddVBand="0" w:evenVBand="0" w:oddHBand="0" w:evenHBand="1" w:firstRowFirstColumn="0" w:firstRowLastColumn="0" w:lastRowFirstColumn="0" w:lastRowLastColumn="0"/>
+            </w:pPr>
+          </w:p>
+        </w:tc>
+      </w:tr>
+      <w:tr>
+        <w:trPr>
+          <w:cnfStyle w:val="000000100000" w:firstRow="0" w:lastRow="0" w:firstColumn="0" w:lastColumn="0" w:oddVBand="0" w:evenVBand="0" w:oddHBand="1" w:evenHBand="0" w:firstRowFirstColumn="0" w:firstRowLastColumn="0" w:lastRowFirstColumn="0" w:lastRowLastColumn="0"/>
+        </w:trPr>
+        <w:tc>
+          <w:tcPr>
+            <w:cnfStyle w:val="001000000000" w:firstRow="0" w:lastRow="0" w:firstColumn="1" w:lastColumn="0" w:oddVBand="0" w:evenVBand="0" w:oddHBand="0" w:evenHBand="0" w:firstRowFirstColumn="0" w:firstRowLastColumn="0" w:lastRowFirstColumn="0" w:lastRowLastColumn="0"/>
+            <w:tcW w:w="817" w:type="dxa"/>
+          </w:tcPr>
+          <w:p>
+            <w:r>
+              <w:t>1.3</w:t>
+            </w:r>
+          </w:p>
+        </w:tc>
+        <w:tc>
+          <w:tcPr>
+            <w:tcW w:w="1843" w:type="dxa"/>
+          </w:tcPr>
+          <w:p>
+            <w:pPr>
+              <w:cnfStyle w:val="000000100000" w:firstRow="0" w:lastRow="0" w:firstColumn="0" w:lastColumn="0" w:oddVBand="0" w:evenVBand="0" w:oddHBand="1" w:evenHBand="0" w:firstRowFirstColumn="0" w:firstRowLastColumn="0" w:lastRowFirstColumn="0" w:lastRowLastColumn="0"/>
+            </w:pPr>
+            <w:r>
+              <w:t>Bestellung qui</w:t>
+            </w:r>
+            <w:r>
+              <w:t>t</w:t>
+            </w:r>
+            <w:r>
+              <w:t>tieren</w:t>
+            </w:r>
+          </w:p>
+        </w:tc>
+        <w:tc>
+          <w:tcPr>
+            <w:tcW w:w="5670" w:type="dxa"/>
+          </w:tcPr>
+          <w:p>
+            <w:pPr>
+              <w:cnfStyle w:val="000000100000" w:firstRow="0" w:lastRow="0" w:firstColumn="0" w:lastColumn="0" w:oddVBand="0" w:evenVBand="0" w:oddHBand="1" w:evenHBand="0" w:firstRowFirstColumn="0" w:firstRowLastColumn="0" w:lastRowFirstColumn="0" w:lastRowLastColumn="0"/>
+            </w:pPr>
+            <w:r>
+              <w:t>Die Person von 1.1 erhält eine Meldung, sobald Beste</w:t>
+            </w:r>
+            <w:r>
+              <w:t>l</w:t>
+            </w:r>
+            <w:r>
+              <w:t>lung geschlossen wurde. Sie kontrolliert die Lieferung und quittiert die Bestellung, somit ist der Vorgang a</w:t>
+            </w:r>
+            <w:r>
+              <w:t>b</w:t>
+            </w:r>
+            <w:r>
+              <w:t xml:space="preserve">geschlossen. </w:t>
+            </w:r>
+          </w:p>
+        </w:tc>
+        <w:tc>
+          <w:tcPr>
+            <w:tcW w:w="882" w:type="dxa"/>
+          </w:tcPr>
+          <w:p>
+            <w:pPr>
+              <w:cnfStyle w:val="000000100000" w:firstRow="0" w:lastRow="0" w:firstColumn="0" w:lastColumn="0" w:oddVBand="0" w:evenVBand="0" w:oddHBand="1" w:evenHBand="0" w:firstRowFirstColumn="0" w:firstRowLastColumn="0" w:lastRowFirstColumn="0" w:lastRowLastColumn="0"/>
+            </w:pPr>
+            <w:r>
+              <w:t>O</w:t>
+            </w:r>
+          </w:p>
+          <w:p>
+            <w:pPr>
+              <w:cnfStyle w:val="000000100000" w:firstRow="0" w:lastRow="0" w:firstColumn="0" w:lastColumn="0" w:oddVBand="0" w:evenVBand="0" w:oddHBand="1" w:evenHBand="0" w:firstRowFirstColumn="0" w:firstRowLastColumn="0" w:lastRowFirstColumn="0" w:lastRowLastColumn="0"/>
+            </w:pPr>
+            <w:r>
+              <w:t>O</w:t>
+            </w:r>
+          </w:p>
+          <w:p>
+            <w:pPr>
+              <w:cnfStyle w:val="000000100000" w:firstRow="0" w:lastRow="0" w:firstColumn="0" w:lastColumn="0" w:oddVBand="0" w:evenVBand="0" w:oddHBand="1" w:evenHBand="0" w:firstRowFirstColumn="0" w:firstRowLastColumn="0" w:lastRowFirstColumn="0" w:lastRowLastColumn="0"/>
+            </w:pPr>
+          </w:p>
+          <w:p>
+            <w:pPr>
+              <w:cnfStyle w:val="000000100000" w:firstRow="0" w:lastRow="0" w:firstColumn="0" w:lastColumn="0" w:oddVBand="0" w:evenVBand="0" w:oddHBand="1" w:evenHBand="0" w:firstRowFirstColumn="0" w:firstRowLastColumn="0" w:lastRowFirstColumn="0" w:lastRowLastColumn="0"/>
+            </w:pPr>
+          </w:p>
+        </w:tc>
+      </w:tr>
+    </w:tbl>
+    <w:p/>
     <w:p>
       <w:pPr>
         <w:rPr>
@@ -3731,13 +4285,7 @@
         <w:rPr>
           <w:lang w:val="en-US"/>
         </w:rPr>
-        <w:t xml:space="preserve">Use </w:t>
-      </w:r>
-      <w:r>
-        <w:rPr>
-          <w:lang w:val="en-US"/>
-        </w:rPr>
-        <w:t>Case Scenario – Patient survey</w:t>
+        <w:t>Use Case Scenario – Patient survey</w:t>
       </w:r>
       <w:r>
         <w:rPr>
@@ -3779,12 +4327,6 @@
         <w:gridCol w:w="6521"/>
       </w:tblGrid>
       <w:tr>
-        <w:tblPrEx>
-          <w:tblCellMar>
-            <w:top w:w="0" w:type="dxa"/>
-            <w:bottom w:w="0" w:type="dxa"/>
-          </w:tblCellMar>
-        </w:tblPrEx>
         <w:tc>
           <w:tcPr>
             <w:tcW w:w="1984" w:type="dxa"/>
@@ -3826,12 +4368,6 @@
         </w:tc>
       </w:tr>
       <w:tr>
-        <w:tblPrEx>
-          <w:tblCellMar>
-            <w:top w:w="0" w:type="dxa"/>
-            <w:bottom w:w="0" w:type="dxa"/>
-          </w:tblCellMar>
-        </w:tblPrEx>
         <w:tc>
           <w:tcPr>
             <w:tcW w:w="1984" w:type="dxa"/>
@@ -3870,12 +4406,6 @@
         </w:tc>
       </w:tr>
       <w:tr>
-        <w:tblPrEx>
-          <w:tblCellMar>
-            <w:top w:w="0" w:type="dxa"/>
-            <w:bottom w:w="0" w:type="dxa"/>
-          </w:tblCellMar>
-        </w:tblPrEx>
         <w:tc>
           <w:tcPr>
             <w:tcW w:w="1984" w:type="dxa"/>
@@ -3909,12 +4439,6 @@
         </w:tc>
       </w:tr>
       <w:tr>
-        <w:tblPrEx>
-          <w:tblCellMar>
-            <w:top w:w="0" w:type="dxa"/>
-            <w:bottom w:w="0" w:type="dxa"/>
-          </w:tblCellMar>
-        </w:tblPrEx>
         <w:tc>
           <w:tcPr>
             <w:tcW w:w="1984" w:type="dxa"/>
@@ -3948,12 +4472,6 @@
         </w:tc>
       </w:tr>
       <w:tr>
-        <w:tblPrEx>
-          <w:tblCellMar>
-            <w:top w:w="0" w:type="dxa"/>
-            <w:bottom w:w="0" w:type="dxa"/>
-          </w:tblCellMar>
-        </w:tblPrEx>
         <w:tc>
           <w:tcPr>
             <w:tcW w:w="1984" w:type="dxa"/>
@@ -3995,12 +4513,6 @@
         </w:tc>
       </w:tr>
       <w:tr>
-        <w:tblPrEx>
-          <w:tblCellMar>
-            <w:top w:w="0" w:type="dxa"/>
-            <w:bottom w:w="0" w:type="dxa"/>
-          </w:tblCellMar>
-        </w:tblPrEx>
         <w:tc>
           <w:tcPr>
             <w:tcW w:w="1984" w:type="dxa"/>
@@ -4074,12 +4586,6 @@
         <w:gridCol w:w="6662"/>
       </w:tblGrid>
       <w:tr>
-        <w:tblPrEx>
-          <w:tblCellMar>
-            <w:top w:w="0" w:type="dxa"/>
-            <w:bottom w:w="0" w:type="dxa"/>
-          </w:tblCellMar>
-        </w:tblPrEx>
         <w:tc>
           <w:tcPr>
             <w:tcW w:w="709" w:type="dxa"/>
@@ -4124,12 +4630,6 @@
         </w:tc>
       </w:tr>
       <w:tr>
-        <w:tblPrEx>
-          <w:tblCellMar>
-            <w:top w:w="0" w:type="dxa"/>
-            <w:bottom w:w="0" w:type="dxa"/>
-          </w:tblCellMar>
-        </w:tblPrEx>
         <w:tc>
           <w:tcPr>
             <w:tcW w:w="709" w:type="dxa"/>
@@ -4175,12 +4675,6 @@
         </w:tc>
       </w:tr>
       <w:tr>
-        <w:tblPrEx>
-          <w:tblCellMar>
-            <w:top w:w="0" w:type="dxa"/>
-            <w:bottom w:w="0" w:type="dxa"/>
-          </w:tblCellMar>
-        </w:tblPrEx>
         <w:tc>
           <w:tcPr>
             <w:tcW w:w="709" w:type="dxa"/>
@@ -4251,12 +4745,6 @@
         </w:tc>
       </w:tr>
       <w:tr>
-        <w:tblPrEx>
-          <w:tblCellMar>
-            <w:top w:w="0" w:type="dxa"/>
-            <w:bottom w:w="0" w:type="dxa"/>
-          </w:tblCellMar>
-        </w:tblPrEx>
         <w:tc>
           <w:tcPr>
             <w:tcW w:w="709" w:type="dxa"/>
@@ -4359,12 +4847,6 @@
         </w:tc>
       </w:tr>
       <w:tr>
-        <w:tblPrEx>
-          <w:tblCellMar>
-            <w:top w:w="0" w:type="dxa"/>
-            <w:bottom w:w="0" w:type="dxa"/>
-          </w:tblCellMar>
-        </w:tblPrEx>
         <w:tc>
           <w:tcPr>
             <w:tcW w:w="709" w:type="dxa"/>
@@ -4432,12 +4914,6 @@
         </w:tc>
       </w:tr>
       <w:tr>
-        <w:tblPrEx>
-          <w:tblCellMar>
-            <w:top w:w="0" w:type="dxa"/>
-            <w:bottom w:w="0" w:type="dxa"/>
-          </w:tblCellMar>
-        </w:tblPrEx>
         <w:tc>
           <w:tcPr>
             <w:tcW w:w="709" w:type="dxa"/>
@@ -4546,12 +5022,6 @@
         </w:tc>
       </w:tr>
       <w:tr>
-        <w:tblPrEx>
-          <w:tblCellMar>
-            <w:top w:w="0" w:type="dxa"/>
-            <w:bottom w:w="0" w:type="dxa"/>
-          </w:tblCellMar>
-        </w:tblPrEx>
         <w:tc>
           <w:tcPr>
             <w:tcW w:w="709" w:type="dxa"/>
@@ -4640,12 +5110,6 @@
         </w:tc>
       </w:tr>
       <w:tr>
-        <w:tblPrEx>
-          <w:tblCellMar>
-            <w:top w:w="0" w:type="dxa"/>
-            <w:bottom w:w="0" w:type="dxa"/>
-          </w:tblCellMar>
-        </w:tblPrEx>
         <w:tc>
           <w:tcPr>
             <w:tcW w:w="709" w:type="dxa"/>
@@ -4700,12 +5164,6 @@
         </w:tc>
       </w:tr>
       <w:tr>
-        <w:tblPrEx>
-          <w:tblCellMar>
-            <w:top w:w="0" w:type="dxa"/>
-            <w:bottom w:w="0" w:type="dxa"/>
-          </w:tblCellMar>
-        </w:tblPrEx>
         <w:tc>
           <w:tcPr>
             <w:tcW w:w="709" w:type="dxa"/>
@@ -4760,12 +5218,6 @@
         </w:tc>
       </w:tr>
       <w:tr>
-        <w:tblPrEx>
-          <w:tblCellMar>
-            <w:top w:w="0" w:type="dxa"/>
-            <w:bottom w:w="0" w:type="dxa"/>
-          </w:tblCellMar>
-        </w:tblPrEx>
         <w:tc>
           <w:tcPr>
             <w:tcW w:w="709" w:type="dxa"/>
@@ -4820,12 +5272,6 @@
         </w:tc>
       </w:tr>
       <w:tr>
-        <w:tblPrEx>
-          <w:tblCellMar>
-            <w:top w:w="0" w:type="dxa"/>
-            <w:bottom w:w="0" w:type="dxa"/>
-          </w:tblCellMar>
-        </w:tblPrEx>
         <w:tc>
           <w:tcPr>
             <w:tcW w:w="709" w:type="dxa"/>
@@ -4880,12 +5326,6 @@
         </w:tc>
       </w:tr>
       <w:tr>
-        <w:tblPrEx>
-          <w:tblCellMar>
-            <w:top w:w="0" w:type="dxa"/>
-            <w:bottom w:w="0" w:type="dxa"/>
-          </w:tblCellMar>
-        </w:tblPrEx>
         <w:tc>
           <w:tcPr>
             <w:tcW w:w="709" w:type="dxa"/>
@@ -4940,12 +5380,6 @@
         </w:tc>
       </w:tr>
       <w:tr>
-        <w:tblPrEx>
-          <w:tblCellMar>
-            <w:top w:w="0" w:type="dxa"/>
-            <w:bottom w:w="0" w:type="dxa"/>
-          </w:tblCellMar>
-        </w:tblPrEx>
         <w:tc>
           <w:tcPr>
             <w:tcW w:w="709" w:type="dxa"/>
@@ -5000,12 +5434,6 @@
         </w:tc>
       </w:tr>
       <w:tr>
-        <w:tblPrEx>
-          <w:tblCellMar>
-            <w:top w:w="0" w:type="dxa"/>
-            <w:bottom w:w="0" w:type="dxa"/>
-          </w:tblCellMar>
-        </w:tblPrEx>
         <w:tc>
           <w:tcPr>
             <w:tcW w:w="709" w:type="dxa"/>
@@ -5057,12 +5485,6 @@
         </w:tc>
       </w:tr>
       <w:tr>
-        <w:tblPrEx>
-          <w:tblCellMar>
-            <w:top w:w="0" w:type="dxa"/>
-            <w:bottom w:w="0" w:type="dxa"/>
-          </w:tblCellMar>
-        </w:tblPrEx>
         <w:tc>
           <w:tcPr>
             <w:tcW w:w="709" w:type="dxa"/>
@@ -5142,12 +5564,6 @@
         <w:gridCol w:w="6662"/>
       </w:tblGrid>
       <w:tr>
-        <w:tblPrEx>
-          <w:tblCellMar>
-            <w:top w:w="0" w:type="dxa"/>
-            <w:bottom w:w="0" w:type="dxa"/>
-          </w:tblCellMar>
-        </w:tblPrEx>
         <w:tc>
           <w:tcPr>
             <w:tcW w:w="709" w:type="dxa"/>
@@ -5192,12 +5608,6 @@
         </w:tc>
       </w:tr>
       <w:tr>
-        <w:tblPrEx>
-          <w:tblCellMar>
-            <w:top w:w="0" w:type="dxa"/>
-            <w:bottom w:w="0" w:type="dxa"/>
-          </w:tblCellMar>
-        </w:tblPrEx>
         <w:tc>
           <w:tcPr>
             <w:tcW w:w="709" w:type="dxa"/>
@@ -5243,12 +5653,6 @@
         </w:tc>
       </w:tr>
       <w:tr>
-        <w:tblPrEx>
-          <w:tblCellMar>
-            <w:top w:w="0" w:type="dxa"/>
-            <w:bottom w:w="0" w:type="dxa"/>
-          </w:tblCellMar>
-        </w:tblPrEx>
         <w:tc>
           <w:tcPr>
             <w:tcW w:w="709" w:type="dxa"/>
@@ -5297,12 +5701,6 @@
         </w:tc>
       </w:tr>
       <w:tr>
-        <w:tblPrEx>
-          <w:tblCellMar>
-            <w:top w:w="0" w:type="dxa"/>
-            <w:bottom w:w="0" w:type="dxa"/>
-          </w:tblCellMar>
-        </w:tblPrEx>
         <w:tc>
           <w:tcPr>
             <w:tcW w:w="709" w:type="dxa"/>
@@ -5412,12 +5810,6 @@
         <w:gridCol w:w="6521"/>
       </w:tblGrid>
       <w:tr>
-        <w:tblPrEx>
-          <w:tblCellMar>
-            <w:top w:w="0" w:type="dxa"/>
-            <w:bottom w:w="0" w:type="dxa"/>
-          </w:tblCellMar>
-        </w:tblPrEx>
         <w:tc>
           <w:tcPr>
             <w:tcW w:w="1984" w:type="dxa"/>
@@ -5459,12 +5851,6 @@
         </w:tc>
       </w:tr>
       <w:tr>
-        <w:tblPrEx>
-          <w:tblCellMar>
-            <w:top w:w="0" w:type="dxa"/>
-            <w:bottom w:w="0" w:type="dxa"/>
-          </w:tblCellMar>
-        </w:tblPrEx>
         <w:tc>
           <w:tcPr>
             <w:tcW w:w="1984" w:type="dxa"/>
@@ -5503,12 +5889,6 @@
         </w:tc>
       </w:tr>
       <w:tr>
-        <w:tblPrEx>
-          <w:tblCellMar>
-            <w:top w:w="0" w:type="dxa"/>
-            <w:bottom w:w="0" w:type="dxa"/>
-          </w:tblCellMar>
-        </w:tblPrEx>
         <w:tc>
           <w:tcPr>
             <w:tcW w:w="1984" w:type="dxa"/>
@@ -5542,12 +5922,6 @@
         </w:tc>
       </w:tr>
       <w:tr>
-        <w:tblPrEx>
-          <w:tblCellMar>
-            <w:top w:w="0" w:type="dxa"/>
-            <w:bottom w:w="0" w:type="dxa"/>
-          </w:tblCellMar>
-        </w:tblPrEx>
         <w:tc>
           <w:tcPr>
             <w:tcW w:w="1984" w:type="dxa"/>
@@ -5581,12 +5955,6 @@
         </w:tc>
       </w:tr>
       <w:tr>
-        <w:tblPrEx>
-          <w:tblCellMar>
-            <w:top w:w="0" w:type="dxa"/>
-            <w:bottom w:w="0" w:type="dxa"/>
-          </w:tblCellMar>
-        </w:tblPrEx>
         <w:tc>
           <w:tcPr>
             <w:tcW w:w="1984" w:type="dxa"/>
@@ -5628,12 +5996,6 @@
         </w:tc>
       </w:tr>
       <w:tr>
-        <w:tblPrEx>
-          <w:tblCellMar>
-            <w:top w:w="0" w:type="dxa"/>
-            <w:bottom w:w="0" w:type="dxa"/>
-          </w:tblCellMar>
-        </w:tblPrEx>
         <w:tc>
           <w:tcPr>
             <w:tcW w:w="1984" w:type="dxa"/>
@@ -5707,12 +6069,6 @@
         <w:gridCol w:w="6662"/>
       </w:tblGrid>
       <w:tr>
-        <w:tblPrEx>
-          <w:tblCellMar>
-            <w:top w:w="0" w:type="dxa"/>
-            <w:bottom w:w="0" w:type="dxa"/>
-          </w:tblCellMar>
-        </w:tblPrEx>
         <w:tc>
           <w:tcPr>
             <w:tcW w:w="709" w:type="dxa"/>
@@ -5757,12 +6113,6 @@
         </w:tc>
       </w:tr>
       <w:tr>
-        <w:tblPrEx>
-          <w:tblCellMar>
-            <w:top w:w="0" w:type="dxa"/>
-            <w:bottom w:w="0" w:type="dxa"/>
-          </w:tblCellMar>
-        </w:tblPrEx>
         <w:tc>
           <w:tcPr>
             <w:tcW w:w="709" w:type="dxa"/>
@@ -5808,12 +6158,6 @@
         </w:tc>
       </w:tr>
       <w:tr>
-        <w:tblPrEx>
-          <w:tblCellMar>
-            <w:top w:w="0" w:type="dxa"/>
-            <w:bottom w:w="0" w:type="dxa"/>
-          </w:tblCellMar>
-        </w:tblPrEx>
         <w:tc>
           <w:tcPr>
             <w:tcW w:w="709" w:type="dxa"/>
@@ -5868,12 +6212,6 @@
         </w:tc>
       </w:tr>
       <w:tr>
-        <w:tblPrEx>
-          <w:tblCellMar>
-            <w:top w:w="0" w:type="dxa"/>
-            <w:bottom w:w="0" w:type="dxa"/>
-          </w:tblCellMar>
-        </w:tblPrEx>
         <w:tc>
           <w:tcPr>
             <w:tcW w:w="709" w:type="dxa"/>
@@ -5928,12 +6266,6 @@
         </w:tc>
       </w:tr>
       <w:tr>
-        <w:tblPrEx>
-          <w:tblCellMar>
-            <w:top w:w="0" w:type="dxa"/>
-            <w:bottom w:w="0" w:type="dxa"/>
-          </w:tblCellMar>
-        </w:tblPrEx>
         <w:tc>
           <w:tcPr>
             <w:tcW w:w="709" w:type="dxa"/>
@@ -6031,12 +6363,6 @@
         </w:tc>
       </w:tr>
       <w:tr>
-        <w:tblPrEx>
-          <w:tblCellMar>
-            <w:top w:w="0" w:type="dxa"/>
-            <w:bottom w:w="0" w:type="dxa"/>
-          </w:tblCellMar>
-        </w:tblPrEx>
         <w:tc>
           <w:tcPr>
             <w:tcW w:w="709" w:type="dxa"/>
@@ -6104,12 +6430,6 @@
         </w:tc>
       </w:tr>
       <w:tr>
-        <w:tblPrEx>
-          <w:tblCellMar>
-            <w:top w:w="0" w:type="dxa"/>
-            <w:bottom w:w="0" w:type="dxa"/>
-          </w:tblCellMar>
-        </w:tblPrEx>
         <w:tc>
           <w:tcPr>
             <w:tcW w:w="709" w:type="dxa"/>
@@ -6183,12 +6503,6 @@
         </w:tc>
       </w:tr>
       <w:tr>
-        <w:tblPrEx>
-          <w:tblCellMar>
-            <w:top w:w="0" w:type="dxa"/>
-            <w:bottom w:w="0" w:type="dxa"/>
-          </w:tblCellMar>
-        </w:tblPrEx>
         <w:tc>
           <w:tcPr>
             <w:tcW w:w="709" w:type="dxa"/>
@@ -6243,12 +6557,6 @@
         </w:tc>
       </w:tr>
       <w:tr>
-        <w:tblPrEx>
-          <w:tblCellMar>
-            <w:top w:w="0" w:type="dxa"/>
-            <w:bottom w:w="0" w:type="dxa"/>
-          </w:tblCellMar>
-        </w:tblPrEx>
         <w:tc>
           <w:tcPr>
             <w:tcW w:w="709" w:type="dxa"/>
@@ -6303,12 +6611,6 @@
         </w:tc>
       </w:tr>
       <w:tr>
-        <w:tblPrEx>
-          <w:tblCellMar>
-            <w:top w:w="0" w:type="dxa"/>
-            <w:bottom w:w="0" w:type="dxa"/>
-          </w:tblCellMar>
-        </w:tblPrEx>
         <w:tc>
           <w:tcPr>
             <w:tcW w:w="709" w:type="dxa"/>
@@ -6345,12 +6647,6 @@
         </w:tc>
       </w:tr>
       <w:tr>
-        <w:tblPrEx>
-          <w:tblCellMar>
-            <w:top w:w="0" w:type="dxa"/>
-            <w:bottom w:w="0" w:type="dxa"/>
-          </w:tblCellMar>
-        </w:tblPrEx>
         <w:tc>
           <w:tcPr>
             <w:tcW w:w="709" w:type="dxa"/>
@@ -6387,12 +6683,6 @@
         </w:tc>
       </w:tr>
       <w:tr>
-        <w:tblPrEx>
-          <w:tblCellMar>
-            <w:top w:w="0" w:type="dxa"/>
-            <w:bottom w:w="0" w:type="dxa"/>
-          </w:tblCellMar>
-        </w:tblPrEx>
         <w:tc>
           <w:tcPr>
             <w:tcW w:w="709" w:type="dxa"/>
@@ -6429,12 +6719,6 @@
         </w:tc>
       </w:tr>
       <w:tr>
-        <w:tblPrEx>
-          <w:tblCellMar>
-            <w:top w:w="0" w:type="dxa"/>
-            <w:bottom w:w="0" w:type="dxa"/>
-          </w:tblCellMar>
-        </w:tblPrEx>
         <w:tc>
           <w:tcPr>
             <w:tcW w:w="709" w:type="dxa"/>
@@ -6468,12 +6752,6 @@
         </w:tc>
       </w:tr>
       <w:tr>
-        <w:tblPrEx>
-          <w:tblCellMar>
-            <w:top w:w="0" w:type="dxa"/>
-            <w:bottom w:w="0" w:type="dxa"/>
-          </w:tblCellMar>
-        </w:tblPrEx>
         <w:tc>
           <w:tcPr>
             <w:tcW w:w="709" w:type="dxa"/>
@@ -6535,12 +6813,6 @@
         <w:gridCol w:w="6662"/>
       </w:tblGrid>
       <w:tr>
-        <w:tblPrEx>
-          <w:tblCellMar>
-            <w:top w:w="0" w:type="dxa"/>
-            <w:bottom w:w="0" w:type="dxa"/>
-          </w:tblCellMar>
-        </w:tblPrEx>
         <w:tc>
           <w:tcPr>
             <w:tcW w:w="709" w:type="dxa"/>
@@ -6585,12 +6857,6 @@
         </w:tc>
       </w:tr>
       <w:tr>
-        <w:tblPrEx>
-          <w:tblCellMar>
-            <w:top w:w="0" w:type="dxa"/>
-            <w:bottom w:w="0" w:type="dxa"/>
-          </w:tblCellMar>
-        </w:tblPrEx>
         <w:tc>
           <w:tcPr>
             <w:tcW w:w="709" w:type="dxa"/>
@@ -6642,12 +6908,6 @@
         </w:tc>
       </w:tr>
       <w:tr>
-        <w:tblPrEx>
-          <w:tblCellMar>
-            <w:top w:w="0" w:type="dxa"/>
-            <w:bottom w:w="0" w:type="dxa"/>
-          </w:tblCellMar>
-        </w:tblPrEx>
         <w:tc>
           <w:tcPr>
             <w:tcW w:w="709" w:type="dxa"/>
@@ -6702,12 +6962,6 @@
         </w:tc>
       </w:tr>
       <w:tr>
-        <w:tblPrEx>
-          <w:tblCellMar>
-            <w:top w:w="0" w:type="dxa"/>
-            <w:bottom w:w="0" w:type="dxa"/>
-          </w:tblCellMar>
-        </w:tblPrEx>
         <w:tc>
           <w:tcPr>
             <w:tcW w:w="709" w:type="dxa"/>
@@ -6846,7 +7100,7 @@
             <w:sz w:val="18"/>
             <w:szCs w:val="18"/>
           </w:rPr>
-          <w:t>8</w:t>
+          <w:t>12</w:t>
         </w:r>
         <w:r>
           <w:rPr>
@@ -6883,31 +7137,16 @@
               </w:rPr>
               <w:t xml:space="preserve">/ </w:t>
             </w:r>
-            <w:r>
-              <w:fldChar w:fldCharType="begin"/>
-            </w:r>
-            <w:r>
-              <w:instrText xml:space="preserve"> NUMPAGES   \* MERGEFORMAT </w:instrText>
-            </w:r>
-            <w:r>
-              <w:fldChar w:fldCharType="separate"/>
-            </w:r>
-            <w:r>
-              <w:rPr>
-                <w:noProof/>
-                <w:sz w:val="18"/>
-                <w:szCs w:val="18"/>
-              </w:rPr>
-              <w:t>15</w:t>
-            </w:r>
-            <w:r>
-              <w:rPr>
-                <w:noProof/>
-                <w:sz w:val="18"/>
-                <w:szCs w:val="18"/>
-              </w:rPr>
-              <w:fldChar w:fldCharType="end"/>
-            </w:r>
+            <w:fldSimple w:instr=" NUMPAGES   \* MERGEFORMAT ">
+              <w:r>
+                <w:rPr>
+                  <w:noProof/>
+                  <w:sz w:val="18"/>
+                  <w:szCs w:val="18"/>
+                </w:rPr>
+                <w:t>15</w:t>
+              </w:r>
+            </w:fldSimple>
           </w:sdtContent>
         </w:sdt>
       </w:p>
@@ -8835,6 +9074,218 @@
       <w:lang w:val="de-DE" w:eastAsia="en-US"/>
     </w:rPr>
   </w:style>
+  <w:style w:type="table" w:styleId="MittlereSchattierung1-Akzent6">
+    <w:name w:val="Medium Shading 1 Accent 6"/>
+    <w:basedOn w:val="NormaleTabelle"/>
+    <w:uiPriority w:val="63"/>
+    <w:rsid w:val="00BE266D"/>
+    <w:pPr>
+      <w:jc w:val="left"/>
+    </w:pPr>
+    <w:rPr>
+      <w:lang w:eastAsia="en-US"/>
+    </w:rPr>
+    <w:tblPr>
+      <w:tblStyleRowBandSize w:val="1"/>
+      <w:tblStyleColBandSize w:val="1"/>
+      <w:tblInd w:w="0" w:type="dxa"/>
+      <w:tblBorders>
+        <w:top w:val="single" w:sz="8" w:space="0" w:color="F9B074" w:themeColor="accent6" w:themeTint="BF"/>
+        <w:left w:val="single" w:sz="8" w:space="0" w:color="F9B074" w:themeColor="accent6" w:themeTint="BF"/>
+        <w:bottom w:val="single" w:sz="8" w:space="0" w:color="F9B074" w:themeColor="accent6" w:themeTint="BF"/>
+        <w:right w:val="single" w:sz="8" w:space="0" w:color="F9B074" w:themeColor="accent6" w:themeTint="BF"/>
+        <w:insideH w:val="single" w:sz="8" w:space="0" w:color="F9B074" w:themeColor="accent6" w:themeTint="BF"/>
+      </w:tblBorders>
+      <w:tblCellMar>
+        <w:top w:w="0" w:type="dxa"/>
+        <w:left w:w="108" w:type="dxa"/>
+        <w:bottom w:w="0" w:type="dxa"/>
+        <w:right w:w="108" w:type="dxa"/>
+      </w:tblCellMar>
+    </w:tblPr>
+    <w:tblStylePr w:type="firstRow">
+      <w:pPr>
+        <w:spacing w:before="0" w:after="0" w:line="240" w:lineRule="auto"/>
+      </w:pPr>
+      <w:rPr>
+        <w:b/>
+        <w:bCs/>
+        <w:color w:val="FFFFFF" w:themeColor="background1"/>
+      </w:rPr>
+      <w:tblPr/>
+      <w:tcPr>
+        <w:tcBorders>
+          <w:top w:val="single" w:sz="8" w:space="0" w:color="F9B074" w:themeColor="accent6" w:themeTint="BF"/>
+          <w:left w:val="single" w:sz="8" w:space="0" w:color="F9B074" w:themeColor="accent6" w:themeTint="BF"/>
+          <w:bottom w:val="single" w:sz="8" w:space="0" w:color="F9B074" w:themeColor="accent6" w:themeTint="BF"/>
+          <w:right w:val="single" w:sz="8" w:space="0" w:color="F9B074" w:themeColor="accent6" w:themeTint="BF"/>
+          <w:insideH w:val="nil"/>
+          <w:insideV w:val="nil"/>
+        </w:tcBorders>
+        <w:shd w:val="clear" w:color="auto" w:fill="F79646" w:themeFill="accent6"/>
+      </w:tcPr>
+    </w:tblStylePr>
+    <w:tblStylePr w:type="lastRow">
+      <w:pPr>
+        <w:spacing w:before="0" w:after="0" w:line="240" w:lineRule="auto"/>
+      </w:pPr>
+      <w:rPr>
+        <w:b/>
+        <w:bCs/>
+      </w:rPr>
+      <w:tblPr/>
+      <w:tcPr>
+        <w:tcBorders>
+          <w:top w:val="double" w:sz="6" w:space="0" w:color="F9B074" w:themeColor="accent6" w:themeTint="BF"/>
+          <w:left w:val="single" w:sz="8" w:space="0" w:color="F9B074" w:themeColor="accent6" w:themeTint="BF"/>
+          <w:bottom w:val="single" w:sz="8" w:space="0" w:color="F9B074" w:themeColor="accent6" w:themeTint="BF"/>
+          <w:right w:val="single" w:sz="8" w:space="0" w:color="F9B074" w:themeColor="accent6" w:themeTint="BF"/>
+          <w:insideH w:val="nil"/>
+          <w:insideV w:val="nil"/>
+        </w:tcBorders>
+      </w:tcPr>
+    </w:tblStylePr>
+    <w:tblStylePr w:type="firstCol">
+      <w:rPr>
+        <w:b/>
+        <w:bCs/>
+      </w:rPr>
+    </w:tblStylePr>
+    <w:tblStylePr w:type="lastCol">
+      <w:rPr>
+        <w:b/>
+        <w:bCs/>
+      </w:rPr>
+    </w:tblStylePr>
+    <w:tblStylePr w:type="band1Vert">
+      <w:tblPr/>
+      <w:tcPr>
+        <w:shd w:val="clear" w:color="auto" w:fill="FDE4D0" w:themeFill="accent6" w:themeFillTint="3F"/>
+      </w:tcPr>
+    </w:tblStylePr>
+    <w:tblStylePr w:type="band1Horz">
+      <w:tblPr/>
+      <w:tcPr>
+        <w:tcBorders>
+          <w:insideH w:val="nil"/>
+          <w:insideV w:val="nil"/>
+        </w:tcBorders>
+        <w:shd w:val="clear" w:color="auto" w:fill="FDE4D0" w:themeFill="accent6" w:themeFillTint="3F"/>
+      </w:tcPr>
+    </w:tblStylePr>
+    <w:tblStylePr w:type="band2Horz">
+      <w:tblPr/>
+      <w:tcPr>
+        <w:tcBorders>
+          <w:insideH w:val="nil"/>
+          <w:insideV w:val="nil"/>
+        </w:tcBorders>
+      </w:tcPr>
+    </w:tblStylePr>
+  </w:style>
+  <w:style w:type="table" w:styleId="MittlereSchattierung1-Akzent5">
+    <w:name w:val="Medium Shading 1 Accent 5"/>
+    <w:basedOn w:val="NormaleTabelle"/>
+    <w:uiPriority w:val="63"/>
+    <w:rsid w:val="00081C99"/>
+    <w:tblPr>
+      <w:tblStyleRowBandSize w:val="1"/>
+      <w:tblStyleColBandSize w:val="1"/>
+      <w:tblInd w:w="0" w:type="dxa"/>
+      <w:tblBorders>
+        <w:top w:val="single" w:sz="8" w:space="0" w:color="78C0D4" w:themeColor="accent5" w:themeTint="BF"/>
+        <w:left w:val="single" w:sz="8" w:space="0" w:color="78C0D4" w:themeColor="accent5" w:themeTint="BF"/>
+        <w:bottom w:val="single" w:sz="8" w:space="0" w:color="78C0D4" w:themeColor="accent5" w:themeTint="BF"/>
+        <w:right w:val="single" w:sz="8" w:space="0" w:color="78C0D4" w:themeColor="accent5" w:themeTint="BF"/>
+        <w:insideH w:val="single" w:sz="8" w:space="0" w:color="78C0D4" w:themeColor="accent5" w:themeTint="BF"/>
+      </w:tblBorders>
+      <w:tblCellMar>
+        <w:top w:w="0" w:type="dxa"/>
+        <w:left w:w="108" w:type="dxa"/>
+        <w:bottom w:w="0" w:type="dxa"/>
+        <w:right w:w="108" w:type="dxa"/>
+      </w:tblCellMar>
+    </w:tblPr>
+    <w:tblStylePr w:type="firstRow">
+      <w:pPr>
+        <w:spacing w:before="0" w:after="0" w:line="240" w:lineRule="auto"/>
+      </w:pPr>
+      <w:rPr>
+        <w:b/>
+        <w:bCs/>
+        <w:color w:val="FFFFFF" w:themeColor="background1"/>
+      </w:rPr>
+      <w:tblPr/>
+      <w:tcPr>
+        <w:tcBorders>
+          <w:top w:val="single" w:sz="8" w:space="0" w:color="78C0D4" w:themeColor="accent5" w:themeTint="BF"/>
+          <w:left w:val="single" w:sz="8" w:space="0" w:color="78C0D4" w:themeColor="accent5" w:themeTint="BF"/>
+          <w:bottom w:val="single" w:sz="8" w:space="0" w:color="78C0D4" w:themeColor="accent5" w:themeTint="BF"/>
+          <w:right w:val="single" w:sz="8" w:space="0" w:color="78C0D4" w:themeColor="accent5" w:themeTint="BF"/>
+          <w:insideH w:val="nil"/>
+          <w:insideV w:val="nil"/>
+        </w:tcBorders>
+        <w:shd w:val="clear" w:color="auto" w:fill="4BACC6" w:themeFill="accent5"/>
+      </w:tcPr>
+    </w:tblStylePr>
+    <w:tblStylePr w:type="lastRow">
+      <w:pPr>
+        <w:spacing w:before="0" w:after="0" w:line="240" w:lineRule="auto"/>
+      </w:pPr>
+      <w:rPr>
+        <w:b/>
+        <w:bCs/>
+      </w:rPr>
+      <w:tblPr/>
+      <w:tcPr>
+        <w:tcBorders>
+          <w:top w:val="double" w:sz="6" w:space="0" w:color="78C0D4" w:themeColor="accent5" w:themeTint="BF"/>
+          <w:left w:val="single" w:sz="8" w:space="0" w:color="78C0D4" w:themeColor="accent5" w:themeTint="BF"/>
+          <w:bottom w:val="single" w:sz="8" w:space="0" w:color="78C0D4" w:themeColor="accent5" w:themeTint="BF"/>
+          <w:right w:val="single" w:sz="8" w:space="0" w:color="78C0D4" w:themeColor="accent5" w:themeTint="BF"/>
+          <w:insideH w:val="nil"/>
+          <w:insideV w:val="nil"/>
+        </w:tcBorders>
+      </w:tcPr>
+    </w:tblStylePr>
+    <w:tblStylePr w:type="firstCol">
+      <w:rPr>
+        <w:b/>
+        <w:bCs/>
+      </w:rPr>
+    </w:tblStylePr>
+    <w:tblStylePr w:type="lastCol">
+      <w:rPr>
+        <w:b/>
+        <w:bCs/>
+      </w:rPr>
+    </w:tblStylePr>
+    <w:tblStylePr w:type="band1Vert">
+      <w:tblPr/>
+      <w:tcPr>
+        <w:shd w:val="clear" w:color="auto" w:fill="D2EAF1" w:themeFill="accent5" w:themeFillTint="3F"/>
+      </w:tcPr>
+    </w:tblStylePr>
+    <w:tblStylePr w:type="band1Horz">
+      <w:tblPr/>
+      <w:tcPr>
+        <w:tcBorders>
+          <w:insideH w:val="nil"/>
+          <w:insideV w:val="nil"/>
+        </w:tcBorders>
+        <w:shd w:val="clear" w:color="auto" w:fill="D2EAF1" w:themeFill="accent5" w:themeFillTint="3F"/>
+      </w:tcPr>
+    </w:tblStylePr>
+    <w:tblStylePr w:type="band2Horz">
+      <w:tblPr/>
+      <w:tcPr>
+        <w:tcBorders>
+          <w:insideH w:val="nil"/>
+          <w:insideV w:val="nil"/>
+        </w:tcBorders>
+      </w:tcPr>
+    </w:tblStylePr>
+  </w:style>
 </w:styles>
 </file>
 
@@ -9316,7 +9767,7 @@
 </file>
 
 <file path=customXml/itemProps1.xml><?xml version="1.0" encoding="utf-8"?>
-<ds:datastoreItem xmlns:ds="http://schemas.openxmlformats.org/officeDocument/2006/customXml" ds:itemID="{06CC49E0-8840-4F81-9031-4FF4E13F26AA}">
+<ds:datastoreItem xmlns:ds="http://schemas.openxmlformats.org/officeDocument/2006/customXml" ds:itemID="{5B5B899B-ED54-48A3-98D3-706F4009FC44}">
   <ds:schemaRefs>
     <ds:schemaRef ds:uri="http://schemas.openxmlformats.org/officeDocument/2006/bibliography"/>
   </ds:schemaRefs>

</xml_diff>

<commit_message>
added numbering to use cases
</commit_message>
<xml_diff>
--- a/ch.bfh.bti7081.s2013.yellow/doc/cs1_task4/CS1T4_UserSystemRequirements.docx
+++ b/ch.bfh.bti7081.s2013.yellow/doc/cs1_task4/CS1T4_UserSystemRequirements.docx
@@ -3565,16 +3565,27 @@
       <w:bookmarkEnd w:id="7"/>
     </w:p>
     <w:p>
-      <w:pPr>
-        <w:pStyle w:val="berschrift2"/>
-      </w:pPr>
-      <w:r>
-        <w:t>Bestellung von Station</w:t>
-      </w:r>
-    </w:p>
-    <w:p>
-      <w:r>
-        <w:t>Die Station kann Medikamente elektronisch bei der hausinternen Apotheke bestellen:</w:t>
+      <w:r>
+        <w:t xml:space="preserve">Das folgende Diagramm beschreibt </w:t>
+      </w:r>
+      <w:r>
+        <w:t xml:space="preserve">die verschiedenen </w:t>
+      </w:r>
+      <w:proofErr w:type="spellStart"/>
+      <w:r>
+        <w:t>Use</w:t>
+      </w:r>
+      <w:proofErr w:type="spellEnd"/>
+      <w:r>
+        <w:t xml:space="preserve"> </w:t>
+      </w:r>
+      <w:proofErr w:type="spellStart"/>
+      <w:r>
+        <w:t>cases</w:t>
+      </w:r>
+      <w:proofErr w:type="spellEnd"/>
+      <w:r>
+        <w:t>, die aus Benutzersicht möglich sind.</w:t>
       </w:r>
     </w:p>
     <w:p/>
@@ -3590,10 +3601,10 @@
           <w:lang w:eastAsia="de-CH"/>
         </w:rPr>
         <w:drawing>
-          <wp:inline distT="0" distB="0" distL="0" distR="0" wp14:anchorId="35EA21DE" wp14:editId="72221364">
-            <wp:extent cx="5038725" cy="4152900"/>
+          <wp:inline distT="0" distB="0" distL="0" distR="0" wp14:anchorId="32CDDED5" wp14:editId="1EEA6633">
+            <wp:extent cx="5753100" cy="4800600"/>
             <wp:effectExtent l="0" t="0" r="0" b="0"/>
-            <wp:docPr id="1" name="Grafik 1" descr="C:\Programming\workspaces\IntelliJ\ch.bfh.bti7081.s2013.yellow\ch.bfh.bti7081.s2013.yellow\doc\cs1_task4\use cases\cs_task04_use_case_ward_order.jpg"/>
+            <wp:docPr id="7" name="Grafik 7" descr="C:\Programming\workspaces\IntelliJ\ch.bfh.bti7081.s2013.yellow\ch.bfh.bti7081.s2013.yellow\doc\cs1_task4\use cases\cs_task04_use_cases.jpg"/>
             <wp:cNvGraphicFramePr>
               <a:graphicFrameLocks xmlns:a="http://schemas.openxmlformats.org/drawingml/2006/main" noChangeAspect="1"/>
             </wp:cNvGraphicFramePr>
@@ -3601,7 +3612,7 @@
               <a:graphicData uri="http://schemas.openxmlformats.org/drawingml/2006/picture">
                 <pic:pic xmlns:pic="http://schemas.openxmlformats.org/drawingml/2006/picture">
                   <pic:nvPicPr>
-                    <pic:cNvPr id="0" name="Picture 1" descr="C:\Programming\workspaces\IntelliJ\ch.bfh.bti7081.s2013.yellow\ch.bfh.bti7081.s2013.yellow\doc\cs1_task4\use cases\cs_task04_use_case_ward_order.jpg"/>
+                    <pic:cNvPr id="0" name="Picture 3" descr="C:\Programming\workspaces\IntelliJ\ch.bfh.bti7081.s2013.yellow\ch.bfh.bti7081.s2013.yellow\doc\cs1_task4\use cases\cs_task04_use_cases.jpg"/>
                     <pic:cNvPicPr>
                       <a:picLocks noChangeAspect="1" noChangeArrowheads="1"/>
                     </pic:cNvPicPr>
@@ -3622,7 +3633,7 @@
                   <pic:spPr bwMode="auto">
                     <a:xfrm>
                       <a:off x="0" y="0"/>
-                      <a:ext cx="5038725" cy="4152900"/>
+                      <a:ext cx="5753100" cy="4800600"/>
                     </a:xfrm>
                     <a:prstGeom prst="rect">
                       <a:avLst/>
@@ -3642,63 +3653,34 @@
     <w:p>
       <w:pPr>
         <w:pStyle w:val="Beschriftung"/>
-        <w:rPr>
-          <w:lang w:val="en-US"/>
-        </w:rPr>
-      </w:pPr>
-      <w:bookmarkStart w:id="8" w:name="_Toc351729436"/>
+      </w:pPr>
+      <w:r>
+        <w:t xml:space="preserve">Abbildung </w:t>
+      </w:r>
+      <w:fldSimple w:instr=" SEQ Abbildung \* ARABIC ">
+        <w:r>
+          <w:rPr>
+            <w:noProof/>
+          </w:rPr>
+          <w:t>1</w:t>
+        </w:r>
+      </w:fldSimple>
+      <w:r>
+        <w:t xml:space="preserve"> </w:t>
+      </w:r>
       <w:proofErr w:type="spellStart"/>
       <w:r>
-        <w:rPr>
-          <w:lang w:val="en-US"/>
-        </w:rPr>
-        <w:t>Abbildung</w:t>
+        <w:t>Use</w:t>
       </w:r>
       <w:proofErr w:type="spellEnd"/>
       <w:r>
-        <w:rPr>
-          <w:lang w:val="en-US"/>
-        </w:rPr>
         <w:t xml:space="preserve"> </w:t>
       </w:r>
-      <w:r>
-        <w:fldChar w:fldCharType="begin"/>
-      </w:r>
-      <w:r>
-        <w:rPr>
-          <w:lang w:val="en-US"/>
-        </w:rPr>
-        <w:instrText xml:space="preserve"> SEQ Abbildung \* ARABIC </w:instrText>
-      </w:r>
-      <w:r>
-        <w:fldChar w:fldCharType="separate"/>
-      </w:r>
-      <w:r>
-        <w:rPr>
-          <w:noProof/>
-          <w:lang w:val="en-US"/>
-        </w:rPr>
-        <w:t>1</w:t>
-      </w:r>
-      <w:r>
-        <w:fldChar w:fldCharType="end"/>
-      </w:r>
-      <w:r>
-        <w:rPr>
-          <w:lang w:val="en-US"/>
-        </w:rPr>
-        <w:t xml:space="preserve"> - Use case ward order</w:t>
-      </w:r>
-      <w:bookmarkEnd w:id="8"/>
-    </w:p>
-    <w:p>
-      <w:pPr>
-        <w:widowControl/>
-        <w:spacing w:line="240" w:lineRule="auto"/>
-        <w:rPr>
-          <w:lang w:val="en-US"/>
-        </w:rPr>
-      </w:pPr>
+      <w:proofErr w:type="spellStart"/>
+      <w:r>
+        <w:t>cases</w:t>
+      </w:r>
+      <w:proofErr w:type="spellEnd"/>
     </w:p>
     <w:p>
       <w:pPr>
@@ -3722,529 +3704,21 @@
     </w:p>
     <w:p>
       <w:pPr>
-        <w:pStyle w:val="berschrift2"/>
-      </w:pPr>
-      <w:r>
-        <w:lastRenderedPageBreak/>
-        <w:t>Abholung durch Patient</w:t>
-      </w:r>
-    </w:p>
-    <w:p>
-      <w:r>
-        <w:t>Ein nicht-stationärer Patient kann in der Apotheke sein Medikament abholen. Ein Rezept wird überflüssig aufgrund der elektronischen Verschreibung durch den Arzt.</w:t>
-      </w:r>
-      <w:r>
-        <w:t xml:space="preserve"> </w:t>
-      </w:r>
-    </w:p>
-    <w:p>
-      <w:r>
-        <w:t xml:space="preserve">Die detaillierte Beschreibung des </w:t>
-      </w:r>
-      <w:proofErr w:type="spellStart"/>
-      <w:r>
-        <w:t>Use</w:t>
-      </w:r>
-      <w:proofErr w:type="spellEnd"/>
-      <w:r>
-        <w:t xml:space="preserve"> Cases ist im Anhang</w:t>
-      </w:r>
-      <w:r>
-        <w:t xml:space="preserve"> 9.2</w:t>
-      </w:r>
-      <w:r>
-        <w:t>.</w:t>
-      </w:r>
-    </w:p>
-    <w:p>
-      <w:pPr>
-        <w:pStyle w:val="berschrift2"/>
-        <w:numPr>
-          <w:ilvl w:val="0"/>
-          <w:numId w:val="0"/>
-        </w:numPr>
-      </w:pPr>
-      <w:r>
-        <w:rPr>
-          <w:noProof/>
-          <w:lang w:eastAsia="de-CH"/>
-        </w:rPr>
-        <w:drawing>
-          <wp:inline distT="0" distB="0" distL="0" distR="0" wp14:anchorId="2B4BF352" wp14:editId="1BC250EE">
-            <wp:extent cx="5095875" cy="3590925"/>
-            <wp:effectExtent l="0" t="0" r="0" b="0"/>
-            <wp:docPr id="2" name="Grafik 2" descr="C:\Programming\workspaces\IntelliJ\ch.bfh.bti7081.s2013.yellow\ch.bfh.bti7081.s2013.yellow\doc\cs1_task4\use cases\cs_task04_use_case_patient_pickup.jpg"/>
-            <wp:cNvGraphicFramePr>
-              <a:graphicFrameLocks xmlns:a="http://schemas.openxmlformats.org/drawingml/2006/main" noChangeAspect="1"/>
-            </wp:cNvGraphicFramePr>
-            <a:graphic xmlns:a="http://schemas.openxmlformats.org/drawingml/2006/main">
-              <a:graphicData uri="http://schemas.openxmlformats.org/drawingml/2006/picture">
-                <pic:pic xmlns:pic="http://schemas.openxmlformats.org/drawingml/2006/picture">
-                  <pic:nvPicPr>
-                    <pic:cNvPr id="0" name="Picture 2" descr="C:\Programming\workspaces\IntelliJ\ch.bfh.bti7081.s2013.yellow\ch.bfh.bti7081.s2013.yellow\doc\cs1_task4\use cases\cs_task04_use_case_patient_pickup.jpg"/>
-                    <pic:cNvPicPr>
-                      <a:picLocks noChangeAspect="1" noChangeArrowheads="1"/>
-                    </pic:cNvPicPr>
-                  </pic:nvPicPr>
-                  <pic:blipFill>
-                    <a:blip r:embed="rId10">
-                      <a:extLst>
-                        <a:ext uri="{28A0092B-C50C-407E-A947-70E740481C1C}">
-                          <a14:useLocalDpi xmlns:a14="http://schemas.microsoft.com/office/drawing/2010/main" val="0"/>
-                        </a:ext>
-                      </a:extLst>
-                    </a:blip>
-                    <a:srcRect/>
-                    <a:stretch>
-                      <a:fillRect/>
-                    </a:stretch>
-                  </pic:blipFill>
-                  <pic:spPr bwMode="auto">
-                    <a:xfrm>
-                      <a:off x="0" y="0"/>
-                      <a:ext cx="5095875" cy="3590925"/>
-                    </a:xfrm>
-                    <a:prstGeom prst="rect">
-                      <a:avLst/>
-                    </a:prstGeom>
-                    <a:noFill/>
-                    <a:ln>
-                      <a:noFill/>
-                    </a:ln>
-                  </pic:spPr>
-                </pic:pic>
-              </a:graphicData>
-            </a:graphic>
-          </wp:inline>
-        </w:drawing>
-      </w:r>
-    </w:p>
-    <w:p>
-      <w:pPr>
-        <w:pStyle w:val="Beschriftung"/>
-        <w:rPr>
-          <w:lang w:val="en-US"/>
-        </w:rPr>
-      </w:pPr>
-      <w:bookmarkStart w:id="9" w:name="_Toc351729437"/>
-      <w:proofErr w:type="spellStart"/>
-      <w:r>
-        <w:rPr>
-          <w:lang w:val="en-US"/>
-        </w:rPr>
-        <w:t>Abbildung</w:t>
-      </w:r>
-      <w:proofErr w:type="spellEnd"/>
-      <w:r>
-        <w:rPr>
-          <w:lang w:val="en-US"/>
-        </w:rPr>
-        <w:t xml:space="preserve"> </w:t>
-      </w:r>
-      <w:r>
-        <w:fldChar w:fldCharType="begin"/>
-      </w:r>
-      <w:r>
-        <w:rPr>
-          <w:lang w:val="en-US"/>
-        </w:rPr>
-        <w:instrText xml:space="preserve"> SEQ Abbildung \* ARABIC </w:instrText>
-      </w:r>
-      <w:r>
-        <w:fldChar w:fldCharType="separate"/>
-      </w:r>
-      <w:r>
-        <w:rPr>
-          <w:noProof/>
-          <w:lang w:val="en-US"/>
-        </w:rPr>
-        <w:t>2</w:t>
-      </w:r>
-      <w:r>
-        <w:fldChar w:fldCharType="end"/>
-      </w:r>
-      <w:r>
-        <w:rPr>
-          <w:lang w:val="en-US"/>
-        </w:rPr>
-        <w:t xml:space="preserve"> - Use case </w:t>
-      </w:r>
-      <w:r>
-        <w:rPr>
-          <w:noProof/>
-          <w:lang w:val="en-US"/>
-        </w:rPr>
-        <w:t>notify Patient</w:t>
-      </w:r>
-      <w:bookmarkEnd w:id="9"/>
-    </w:p>
-    <w:p>
-      <w:pPr>
-        <w:widowControl/>
-        <w:spacing w:line="240" w:lineRule="auto"/>
-        <w:rPr>
-          <w:lang w:val="en-US"/>
-        </w:rPr>
-      </w:pPr>
-    </w:p>
-    <w:p>
-      <w:pPr>
-        <w:widowControl/>
-        <w:spacing w:line="240" w:lineRule="auto"/>
-        <w:rPr>
-          <w:lang w:val="en-US"/>
-        </w:rPr>
-      </w:pPr>
-      <w:r>
-        <w:rPr>
-          <w:lang w:val="en-US"/>
-        </w:rPr>
-        <w:br w:type="page"/>
-      </w:r>
-    </w:p>
-    <w:p>
-      <w:pPr>
-        <w:pStyle w:val="berschrift2"/>
-      </w:pPr>
-      <w:r>
-        <w:lastRenderedPageBreak/>
-        <w:t>Patientenbenachrichtigung</w:t>
-      </w:r>
-    </w:p>
-    <w:p>
-      <w:r>
-        <w:t>Ein Patient wird via Push-</w:t>
-      </w:r>
-      <w:proofErr w:type="spellStart"/>
-      <w:r>
-        <w:t>Notifications</w:t>
-      </w:r>
-      <w:proofErr w:type="spellEnd"/>
-      <w:r>
-        <w:t xml:space="preserve"> an die Einnahme eines Medikamentes zu gegebenem Zeitpunkt erinnert.</w:t>
-      </w:r>
-    </w:p>
-    <w:p>
-      <w:pPr>
-        <w:pStyle w:val="berschrift2"/>
-        <w:numPr>
-          <w:ilvl w:val="0"/>
-          <w:numId w:val="0"/>
-        </w:numPr>
-      </w:pPr>
-      <w:r>
-        <w:rPr>
-          <w:noProof/>
-          <w:lang w:eastAsia="de-CH"/>
-        </w:rPr>
-        <w:drawing>
-          <wp:inline distT="0" distB="0" distL="0" distR="0" wp14:anchorId="5791FBFC" wp14:editId="167CD1B5">
-            <wp:extent cx="4991100" cy="3124200"/>
-            <wp:effectExtent l="0" t="0" r="0" b="0"/>
-            <wp:docPr id="3" name="Grafik 3" descr="C:\Programming\workspaces\IntelliJ\ch.bfh.bti7081.s2013.yellow\ch.bfh.bti7081.s2013.yellow\doc\cs1_task4\use cases\cs_task04_use_case_patient_notify.jpg"/>
-            <wp:cNvGraphicFramePr>
-              <a:graphicFrameLocks xmlns:a="http://schemas.openxmlformats.org/drawingml/2006/main" noChangeAspect="1"/>
-            </wp:cNvGraphicFramePr>
-            <a:graphic xmlns:a="http://schemas.openxmlformats.org/drawingml/2006/main">
-              <a:graphicData uri="http://schemas.openxmlformats.org/drawingml/2006/picture">
-                <pic:pic xmlns:pic="http://schemas.openxmlformats.org/drawingml/2006/picture">
-                  <pic:nvPicPr>
-                    <pic:cNvPr id="0" name="Picture 3" descr="C:\Programming\workspaces\IntelliJ\ch.bfh.bti7081.s2013.yellow\ch.bfh.bti7081.s2013.yellow\doc\cs1_task4\use cases\cs_task04_use_case_patient_notify.jpg"/>
-                    <pic:cNvPicPr>
-                      <a:picLocks noChangeAspect="1" noChangeArrowheads="1"/>
-                    </pic:cNvPicPr>
-                  </pic:nvPicPr>
-                  <pic:blipFill>
-                    <a:blip r:embed="rId11">
-                      <a:extLst>
-                        <a:ext uri="{28A0092B-C50C-407E-A947-70E740481C1C}">
-                          <a14:useLocalDpi xmlns:a14="http://schemas.microsoft.com/office/drawing/2010/main" val="0"/>
-                        </a:ext>
-                      </a:extLst>
-                    </a:blip>
-                    <a:srcRect/>
-                    <a:stretch>
-                      <a:fillRect/>
-                    </a:stretch>
-                  </pic:blipFill>
-                  <pic:spPr bwMode="auto">
-                    <a:xfrm>
-                      <a:off x="0" y="0"/>
-                      <a:ext cx="4991100" cy="3124200"/>
-                    </a:xfrm>
-                    <a:prstGeom prst="rect">
-                      <a:avLst/>
-                    </a:prstGeom>
-                    <a:noFill/>
-                    <a:ln>
-                      <a:noFill/>
-                    </a:ln>
-                  </pic:spPr>
-                </pic:pic>
-              </a:graphicData>
-            </a:graphic>
-          </wp:inline>
-        </w:drawing>
-      </w:r>
-    </w:p>
-    <w:p>
-      <w:pPr>
-        <w:pStyle w:val="Beschriftung"/>
-        <w:rPr>
-          <w:lang w:val="en-US"/>
-        </w:rPr>
-      </w:pPr>
-      <w:bookmarkStart w:id="10" w:name="_Toc351729438"/>
-      <w:proofErr w:type="spellStart"/>
-      <w:r>
-        <w:rPr>
-          <w:lang w:val="en-US"/>
-        </w:rPr>
-        <w:t>Abbildung</w:t>
-      </w:r>
-      <w:proofErr w:type="spellEnd"/>
-      <w:r>
-        <w:rPr>
-          <w:lang w:val="en-US"/>
-        </w:rPr>
-        <w:t xml:space="preserve"> </w:t>
-      </w:r>
-      <w:r>
-        <w:fldChar w:fldCharType="begin"/>
-      </w:r>
-      <w:r>
-        <w:rPr>
-          <w:lang w:val="en-US"/>
-        </w:rPr>
-        <w:instrText xml:space="preserve"> SEQ Abbildung \* ARABIC </w:instrText>
-      </w:r>
-      <w:r>
-        <w:fldChar w:fldCharType="separate"/>
-      </w:r>
-      <w:r>
-        <w:rPr>
-          <w:noProof/>
-          <w:lang w:val="en-US"/>
-        </w:rPr>
-        <w:t>3</w:t>
-      </w:r>
-      <w:r>
-        <w:fldChar w:fldCharType="end"/>
-      </w:r>
-      <w:r>
-        <w:rPr>
-          <w:lang w:val="en-US"/>
-        </w:rPr>
-        <w:t xml:space="preserve"> - Use case </w:t>
-      </w:r>
-      <w:r>
-        <w:rPr>
-          <w:noProof/>
-          <w:lang w:val="en-US"/>
-        </w:rPr>
-        <w:t>notify Patient</w:t>
-      </w:r>
+        <w:pStyle w:val="berschrift1"/>
+      </w:pPr>
+      <w:bookmarkStart w:id="8" w:name="_Toc351620614"/>
+      <w:bookmarkStart w:id="9" w:name="_Toc351624340"/>
+      <w:bookmarkStart w:id="10" w:name="_GoBack"/>
       <w:bookmarkEnd w:id="10"/>
-    </w:p>
-    <w:p>
-      <w:pPr>
-        <w:widowControl/>
-        <w:spacing w:line="240" w:lineRule="auto"/>
-        <w:rPr>
-          <w:rFonts w:eastAsiaTheme="majorEastAsia" w:cstheme="majorBidi"/>
-          <w:b/>
-          <w:bCs/>
-          <w:sz w:val="32"/>
-          <w:szCs w:val="26"/>
-          <w:lang w:val="en-US"/>
-        </w:rPr>
-      </w:pPr>
-      <w:r>
-        <w:rPr>
-          <w:lang w:val="en-US"/>
-        </w:rPr>
-        <w:br w:type="page"/>
-      </w:r>
-    </w:p>
-    <w:p>
-      <w:pPr>
-        <w:pStyle w:val="berschrift2"/>
-      </w:pPr>
-      <w:r>
-        <w:lastRenderedPageBreak/>
-        <w:t>Patientenumfrage</w:t>
-      </w:r>
-    </w:p>
-    <w:p>
-      <w:r>
-        <w:t>Zu gegebenem Zeitpunkt sendet das System dem Patienten ein</w:t>
-      </w:r>
-      <w:r>
-        <w:t>e</w:t>
-      </w:r>
-      <w:r>
-        <w:t xml:space="preserve"> Umfrage, damit er seine Befindlichkeit</w:t>
-      </w:r>
-      <w:r>
-        <w:t xml:space="preserve"> rückmelden kann.</w:t>
-      </w:r>
-    </w:p>
-    <w:p>
-      <w:r>
-        <w:t xml:space="preserve">Die detaillierte Beschreibung des </w:t>
-      </w:r>
-      <w:proofErr w:type="spellStart"/>
-      <w:r>
-        <w:t>Use</w:t>
-      </w:r>
-      <w:proofErr w:type="spellEnd"/>
-      <w:r>
-        <w:t xml:space="preserve"> Cases ist im Anhang</w:t>
-      </w:r>
-      <w:r>
-        <w:t xml:space="preserve"> 9.1</w:t>
-      </w:r>
-      <w:r>
-        <w:t>.</w:t>
-      </w:r>
-    </w:p>
-    <w:p/>
-    <w:p>
-      <w:pPr>
-        <w:pStyle w:val="berschrift2"/>
-        <w:numPr>
-          <w:ilvl w:val="0"/>
-          <w:numId w:val="0"/>
-        </w:numPr>
-      </w:pPr>
-      <w:r>
-        <w:rPr>
-          <w:noProof/>
-          <w:lang w:eastAsia="de-CH"/>
-        </w:rPr>
-        <w:drawing>
-          <wp:inline distT="0" distB="0" distL="0" distR="0" wp14:anchorId="66411AE1" wp14:editId="6AB123A5">
-            <wp:extent cx="4981575" cy="2095500"/>
-            <wp:effectExtent l="0" t="0" r="0" b="0"/>
-            <wp:docPr id="4" name="Grafik 4" descr="C:\Programming\workspaces\IntelliJ\ch.bfh.bti7081.s2013.yellow\ch.bfh.bti7081.s2013.yellow\doc\cs1_task4\use cases\cs_task04_use_case_patient_survey.jpg"/>
-            <wp:cNvGraphicFramePr>
-              <a:graphicFrameLocks xmlns:a="http://schemas.openxmlformats.org/drawingml/2006/main" noChangeAspect="1"/>
-            </wp:cNvGraphicFramePr>
-            <a:graphic xmlns:a="http://schemas.openxmlformats.org/drawingml/2006/main">
-              <a:graphicData uri="http://schemas.openxmlformats.org/drawingml/2006/picture">
-                <pic:pic xmlns:pic="http://schemas.openxmlformats.org/drawingml/2006/picture">
-                  <pic:nvPicPr>
-                    <pic:cNvPr id="0" name="Picture 4" descr="C:\Programming\workspaces\IntelliJ\ch.bfh.bti7081.s2013.yellow\ch.bfh.bti7081.s2013.yellow\doc\cs1_task4\use cases\cs_task04_use_case_patient_survey.jpg"/>
-                    <pic:cNvPicPr>
-                      <a:picLocks noChangeAspect="1" noChangeArrowheads="1"/>
-                    </pic:cNvPicPr>
-                  </pic:nvPicPr>
-                  <pic:blipFill>
-                    <a:blip r:embed="rId12">
-                      <a:extLst>
-                        <a:ext uri="{28A0092B-C50C-407E-A947-70E740481C1C}">
-                          <a14:useLocalDpi xmlns:a14="http://schemas.microsoft.com/office/drawing/2010/main" val="0"/>
-                        </a:ext>
-                      </a:extLst>
-                    </a:blip>
-                    <a:srcRect/>
-                    <a:stretch>
-                      <a:fillRect/>
-                    </a:stretch>
-                  </pic:blipFill>
-                  <pic:spPr bwMode="auto">
-                    <a:xfrm>
-                      <a:off x="0" y="0"/>
-                      <a:ext cx="4981575" cy="2095500"/>
-                    </a:xfrm>
-                    <a:prstGeom prst="rect">
-                      <a:avLst/>
-                    </a:prstGeom>
-                    <a:noFill/>
-                    <a:ln>
-                      <a:noFill/>
-                    </a:ln>
-                  </pic:spPr>
-                </pic:pic>
-              </a:graphicData>
-            </a:graphic>
-          </wp:inline>
-        </w:drawing>
-      </w:r>
-    </w:p>
-    <w:p>
-      <w:pPr>
-        <w:pStyle w:val="Beschriftung"/>
-      </w:pPr>
-      <w:bookmarkStart w:id="11" w:name="_Toc351729439"/>
-      <w:r>
-        <w:t xml:space="preserve">Abbildung </w:t>
-      </w:r>
-      <w:fldSimple w:instr=" SEQ Abbildung \* ARABIC ">
-        <w:r>
-          <w:rPr>
-            <w:noProof/>
-          </w:rPr>
-          <w:t>4</w:t>
-        </w:r>
-      </w:fldSimple>
-      <w:r>
-        <w:t xml:space="preserve"> - </w:t>
-      </w:r>
-      <w:proofErr w:type="spellStart"/>
-      <w:r>
-        <w:t>Use</w:t>
-      </w:r>
-      <w:proofErr w:type="spellEnd"/>
-      <w:r>
-        <w:t xml:space="preserve"> </w:t>
-      </w:r>
-      <w:proofErr w:type="spellStart"/>
-      <w:r>
-        <w:t>case</w:t>
-      </w:r>
-      <w:proofErr w:type="spellEnd"/>
-      <w:r>
-        <w:t xml:space="preserve"> </w:t>
-      </w:r>
-      <w:proofErr w:type="spellStart"/>
-      <w:r>
-        <w:t>patient</w:t>
-      </w:r>
-      <w:proofErr w:type="spellEnd"/>
-      <w:r>
-        <w:t xml:space="preserve"> </w:t>
-      </w:r>
-      <w:proofErr w:type="spellStart"/>
-      <w:r>
-        <w:t>survey</w:t>
-      </w:r>
-      <w:bookmarkEnd w:id="11"/>
-      <w:proofErr w:type="spellEnd"/>
-    </w:p>
-    <w:p>
-      <w:pPr>
-        <w:pStyle w:val="berschrift2"/>
-      </w:pPr>
-      <w:r>
-        <w:br w:type="page"/>
-      </w:r>
-    </w:p>
-    <w:p>
-      <w:pPr>
-        <w:pStyle w:val="berschrift1"/>
-      </w:pPr>
-      <w:bookmarkStart w:id="12" w:name="_Toc351620614"/>
-      <w:bookmarkStart w:id="13" w:name="_Toc351624340"/>
       <w:r>
         <w:lastRenderedPageBreak/>
         <w:t>Systema</w:t>
       </w:r>
-      <w:bookmarkEnd w:id="12"/>
+      <w:bookmarkEnd w:id="8"/>
       <w:r>
         <w:t>nforderungen</w:t>
       </w:r>
-      <w:bookmarkEnd w:id="13"/>
+      <w:bookmarkEnd w:id="9"/>
     </w:p>
     <w:p>
       <w:pPr>
@@ -4438,17 +3912,17 @@
       <w:pPr>
         <w:pStyle w:val="berschrift1"/>
       </w:pPr>
-      <w:bookmarkStart w:id="14" w:name="_Toc351620615"/>
-      <w:bookmarkStart w:id="15" w:name="_Toc351624341"/>
+      <w:bookmarkStart w:id="11" w:name="_Toc351620615"/>
+      <w:bookmarkStart w:id="12" w:name="_Toc351624341"/>
       <w:r>
         <w:lastRenderedPageBreak/>
         <w:t>System</w:t>
       </w:r>
-      <w:bookmarkEnd w:id="14"/>
+      <w:bookmarkEnd w:id="11"/>
       <w:r>
         <w:t>architektur</w:t>
       </w:r>
-      <w:bookmarkEnd w:id="15"/>
+      <w:bookmarkEnd w:id="12"/>
     </w:p>
     <w:p>
       <w:r>
@@ -4481,7 +3955,7 @@
           <w:lang w:eastAsia="de-CH"/>
         </w:rPr>
         <w:drawing>
-          <wp:inline distT="0" distB="0" distL="0" distR="0" wp14:anchorId="7297CF3C" wp14:editId="44F6210A">
+          <wp:inline distT="0" distB="0" distL="0" distR="0" wp14:anchorId="7D6B5A69" wp14:editId="1A787A90">
             <wp:extent cx="5753100" cy="7162800"/>
             <wp:effectExtent l="0" t="0" r="0" b="0"/>
             <wp:docPr id="6" name="Grafik 6" descr="C:\Programming\workspaces\IntelliJ\ch.bfh.bti7081.s2013.yellow\ch.bfh.bti7081.s2013.yellow\doc\cs1_task4\system_architecture\systemArchitecture.jpg"/>
@@ -4498,7 +3972,7 @@
                     </pic:cNvPicPr>
                   </pic:nvPicPr>
                   <pic:blipFill>
-                    <a:blip r:embed="rId13">
+                    <a:blip r:embed="rId10">
                       <a:extLst>
                         <a:ext uri="{28A0092B-C50C-407E-A947-70E740481C1C}">
                           <a14:useLocalDpi xmlns:a14="http://schemas.microsoft.com/office/drawing/2010/main" val="0"/>
@@ -4534,7 +4008,7 @@
       <w:pPr>
         <w:pStyle w:val="Beschriftung"/>
       </w:pPr>
-      <w:bookmarkStart w:id="16" w:name="_Toc351729440"/>
+      <w:bookmarkStart w:id="13" w:name="_Toc351729440"/>
       <w:r>
         <w:t xml:space="preserve">Abbildung </w:t>
       </w:r>
@@ -4543,7 +4017,7 @@
           <w:rPr>
             <w:noProof/>
           </w:rPr>
-          <w:t>5</w:t>
+          <w:t>3</w:t>
         </w:r>
       </w:fldSimple>
       <w:r>
@@ -4552,7 +4026,7 @@
       <w:r>
         <w:t>Systemarchitektur</w:t>
       </w:r>
-      <w:bookmarkEnd w:id="16"/>
+      <w:bookmarkEnd w:id="13"/>
     </w:p>
     <w:p>
       <w:pPr>
@@ -4573,14 +4047,14 @@
       <w:pPr>
         <w:pStyle w:val="berschrift1"/>
       </w:pPr>
-      <w:bookmarkStart w:id="17" w:name="_Toc351620617"/>
-      <w:bookmarkStart w:id="18" w:name="_Toc351624343"/>
+      <w:bookmarkStart w:id="14" w:name="_Toc351620617"/>
+      <w:bookmarkStart w:id="15" w:name="_Toc351624343"/>
       <w:r>
         <w:lastRenderedPageBreak/>
         <w:t>Systementwicklung</w:t>
       </w:r>
-      <w:bookmarkEnd w:id="17"/>
-      <w:bookmarkEnd w:id="18"/>
+      <w:bookmarkEnd w:id="14"/>
+      <w:bookmarkEnd w:id="15"/>
     </w:p>
     <w:p>
       <w:pPr>
@@ -4678,8 +4152,6 @@
         </w:numPr>
         <w:spacing w:line="240" w:lineRule="auto"/>
       </w:pPr>
-      <w:bookmarkStart w:id="19" w:name="_GoBack"/>
-      <w:bookmarkEnd w:id="19"/>
     </w:p>
     <w:p>
       <w:pPr>
@@ -4700,15 +4172,15 @@
       <w:pPr>
         <w:pStyle w:val="berschrift1"/>
       </w:pPr>
-      <w:bookmarkStart w:id="20" w:name="_Toc351620618"/>
-      <w:bookmarkStart w:id="21" w:name="_Toc351624344"/>
+      <w:bookmarkStart w:id="16" w:name="_Toc351620618"/>
+      <w:bookmarkStart w:id="17" w:name="_Toc351624344"/>
       <w:proofErr w:type="spellStart"/>
       <w:r>
         <w:lastRenderedPageBreak/>
         <w:t>Testing</w:t>
       </w:r>
-      <w:bookmarkEnd w:id="20"/>
-      <w:bookmarkEnd w:id="21"/>
+      <w:bookmarkEnd w:id="16"/>
+      <w:bookmarkEnd w:id="17"/>
       <w:proofErr w:type="spellEnd"/>
     </w:p>
     <w:p>
@@ -5255,14 +4727,14 @@
       <w:pPr>
         <w:pStyle w:val="berschrift1"/>
       </w:pPr>
-      <w:bookmarkStart w:id="22" w:name="_Toc351620620"/>
-      <w:bookmarkStart w:id="23" w:name="_Toc351624346"/>
+      <w:bookmarkStart w:id="18" w:name="_Toc351620620"/>
+      <w:bookmarkStart w:id="19" w:name="_Toc351624346"/>
       <w:r>
         <w:lastRenderedPageBreak/>
         <w:t>Anhang</w:t>
       </w:r>
-      <w:bookmarkEnd w:id="22"/>
-      <w:bookmarkEnd w:id="23"/>
+      <w:bookmarkEnd w:id="18"/>
+      <w:bookmarkEnd w:id="19"/>
     </w:p>
     <w:p>
       <w:pPr>
@@ -8009,9 +7481,9 @@
     </w:tbl>
     <w:p/>
     <w:sectPr>
-      <w:headerReference w:type="default" r:id="rId14"/>
-      <w:footerReference w:type="default" r:id="rId15"/>
-      <w:headerReference w:type="first" r:id="rId16"/>
+      <w:headerReference w:type="default" r:id="rId11"/>
+      <w:footerReference w:type="default" r:id="rId12"/>
+      <w:headerReference w:type="first" r:id="rId13"/>
       <w:pgSz w:w="11906" w:h="16838"/>
       <w:pgMar w:top="1417" w:right="1417" w:bottom="1134" w:left="1417" w:header="708" w:footer="708" w:gutter="0"/>
       <w:cols w:space="708"/>
@@ -8090,7 +7562,7 @@
             <w:sz w:val="18"/>
             <w:szCs w:val="18"/>
           </w:rPr>
-          <w:t>9</w:t>
+          <w:t>5</w:t>
         </w:r>
         <w:r>
           <w:rPr>
@@ -8133,7 +7605,7 @@
                   <w:sz w:val="18"/>
                   <w:szCs w:val="18"/>
                 </w:rPr>
-                <w:t>14</w:t>
+                <w:t>11</w:t>
               </w:r>
             </w:fldSimple>
           </w:sdtContent>
@@ -11250,7 +10722,7 @@
 </file>
 
 <file path=customXml/itemProps1.xml><?xml version="1.0" encoding="utf-8"?>
-<ds:datastoreItem xmlns:ds="http://schemas.openxmlformats.org/officeDocument/2006/customXml" ds:itemID="{BFE2D818-F617-40DF-B963-6C07198D7595}">
+<ds:datastoreItem xmlns:ds="http://schemas.openxmlformats.org/officeDocument/2006/customXml" ds:itemID="{041D9156-EEAA-4BD1-B5FD-BBADF1D26B1D}">
   <ds:schemaRefs>
     <ds:schemaRef ds:uri="http://schemas.openxmlformats.org/officeDocument/2006/bibliography"/>
   </ds:schemaRefs>

</xml_diff>

<commit_message>
cs1 task4 - system requirements
</commit_message>
<xml_diff>
--- a/ch.bfh.bti7081.s2013.yellow/doc/cs1_task4/CS1T4_UserSystemRequirements.docx
+++ b/ch.bfh.bti7081.s2013.yellow/doc/cs1_task4/CS1T4_UserSystemRequirements.docx
@@ -1291,6 +1291,12 @@
                 <w:rFonts w:cs="Arial"/>
               </w:rPr>
             </w:pPr>
+            <w:r>
+              <w:rPr>
+                <w:rFonts w:cs="Arial"/>
+              </w:rPr>
+              <w:t>22.03.2013</w:t>
+            </w:r>
           </w:p>
         </w:tc>
         <w:tc>
@@ -1307,7 +1313,7 @@
               <w:rPr>
                 <w:rFonts w:cs="Arial"/>
               </w:rPr>
-              <w:t>…</w:t>
+              <w:t>X0.3</w:t>
             </w:r>
           </w:p>
         </w:tc>
@@ -1321,6 +1327,12 @@
                 <w:rFonts w:cs="Arial"/>
               </w:rPr>
             </w:pPr>
+            <w:r>
+              <w:rPr>
+                <w:rFonts w:cs="Arial"/>
+              </w:rPr>
+              <w:t>polla2</w:t>
+            </w:r>
           </w:p>
         </w:tc>
         <w:tc>
@@ -1333,6 +1345,12 @@
                 <w:rFonts w:cs="Arial"/>
               </w:rPr>
             </w:pPr>
+            <w:r>
+              <w:rPr>
+                <w:rFonts w:cs="Arial"/>
+              </w:rPr>
+              <w:t>System Architektur</w:t>
+            </w:r>
           </w:p>
         </w:tc>
       </w:tr>
@@ -1351,6 +1369,12 @@
                 <w:rFonts w:cs="Arial"/>
               </w:rPr>
             </w:pPr>
+            <w:r>
+              <w:rPr>
+                <w:rFonts w:cs="Arial"/>
+              </w:rPr>
+              <w:t>22.03.2013</w:t>
+            </w:r>
           </w:p>
         </w:tc>
         <w:tc>
@@ -1367,7 +1391,7 @@
               <w:rPr>
                 <w:rFonts w:cs="Arial"/>
               </w:rPr>
-              <w:t>…</w:t>
+              <w:t>X0.4</w:t>
             </w:r>
           </w:p>
         </w:tc>
@@ -1381,6 +1405,12 @@
                 <w:rFonts w:cs="Arial"/>
               </w:rPr>
             </w:pPr>
+            <w:r>
+              <w:rPr>
+                <w:rFonts w:cs="Arial"/>
+              </w:rPr>
+              <w:t>rohdj1</w:t>
+            </w:r>
           </w:p>
         </w:tc>
         <w:tc>
@@ -1393,12 +1423,246 @@
                 <w:rFonts w:cs="Arial"/>
               </w:rPr>
             </w:pPr>
+            <w:proofErr w:type="spellStart"/>
+            <w:r>
+              <w:rPr>
+                <w:rFonts w:cs="Arial"/>
+              </w:rPr>
+              <w:t>Use</w:t>
+            </w:r>
+            <w:proofErr w:type="spellEnd"/>
+            <w:r>
+              <w:rPr>
+                <w:rFonts w:cs="Arial"/>
+              </w:rPr>
+              <w:t xml:space="preserve"> Case Diagramm, Benutzeranforderung</w:t>
+            </w:r>
           </w:p>
         </w:tc>
       </w:tr>
       <w:tr>
         <w:trPr>
           <w:cnfStyle w:val="000000010000" w:firstRow="0" w:lastRow="0" w:firstColumn="0" w:lastColumn="0" w:oddVBand="0" w:evenVBand="0" w:oddHBand="0" w:evenHBand="1" w:firstRowFirstColumn="0" w:firstRowLastColumn="0" w:lastRowFirstColumn="0" w:lastRowLastColumn="0"/>
+          <w:cantSplit w:val="0"/>
+        </w:trPr>
+        <w:tc>
+          <w:tcPr>
+            <w:tcW w:w="1557" w:type="dxa"/>
+          </w:tcPr>
+          <w:p>
+            <w:pPr>
+              <w:rPr>
+                <w:rFonts w:cs="Arial"/>
+              </w:rPr>
+            </w:pPr>
+            <w:r>
+              <w:rPr>
+                <w:rFonts w:cs="Arial"/>
+              </w:rPr>
+              <w:t>22.03.2013</w:t>
+            </w:r>
+          </w:p>
+        </w:tc>
+        <w:tc>
+          <w:tcPr>
+            <w:tcW w:w="1205" w:type="dxa"/>
+          </w:tcPr>
+          <w:p>
+            <w:pPr>
+              <w:rPr>
+                <w:rFonts w:cs="Arial"/>
+              </w:rPr>
+            </w:pPr>
+            <w:r>
+              <w:rPr>
+                <w:rFonts w:cs="Arial"/>
+              </w:rPr>
+              <w:t>X0.5</w:t>
+            </w:r>
+          </w:p>
+        </w:tc>
+        <w:tc>
+          <w:tcPr>
+            <w:tcW w:w="1625" w:type="dxa"/>
+          </w:tcPr>
+          <w:p>
+            <w:pPr>
+              <w:rPr>
+                <w:rFonts w:cs="Arial"/>
+              </w:rPr>
+            </w:pPr>
+            <w:r>
+              <w:rPr>
+                <w:rFonts w:cs="Arial"/>
+              </w:rPr>
+              <w:t>bronc1</w:t>
+            </w:r>
+          </w:p>
+        </w:tc>
+        <w:tc>
+          <w:tcPr>
+            <w:tcW w:w="4827" w:type="dxa"/>
+          </w:tcPr>
+          <w:p>
+            <w:pPr>
+              <w:rPr>
+                <w:rFonts w:cs="Arial"/>
+              </w:rPr>
+            </w:pPr>
+            <w:proofErr w:type="spellStart"/>
+            <w:r>
+              <w:rPr>
+                <w:rFonts w:cs="Arial"/>
+              </w:rPr>
+              <w:t>Testing</w:t>
+            </w:r>
+            <w:proofErr w:type="spellEnd"/>
+          </w:p>
+        </w:tc>
+      </w:tr>
+      <w:tr>
+        <w:trPr>
+          <w:cnfStyle w:val="000000100000" w:firstRow="0" w:lastRow="0" w:firstColumn="0" w:lastColumn="0" w:oddVBand="0" w:evenVBand="0" w:oddHBand="1" w:evenHBand="0" w:firstRowFirstColumn="0" w:firstRowLastColumn="0" w:lastRowFirstColumn="0" w:lastRowLastColumn="0"/>
+          <w:cantSplit w:val="0"/>
+        </w:trPr>
+        <w:tc>
+          <w:tcPr>
+            <w:tcW w:w="1557" w:type="dxa"/>
+          </w:tcPr>
+          <w:p>
+            <w:pPr>
+              <w:rPr>
+                <w:rFonts w:cs="Arial"/>
+              </w:rPr>
+            </w:pPr>
+            <w:r>
+              <w:rPr>
+                <w:rFonts w:cs="Arial"/>
+              </w:rPr>
+              <w:t>22.03.2013</w:t>
+            </w:r>
+          </w:p>
+        </w:tc>
+        <w:tc>
+          <w:tcPr>
+            <w:tcW w:w="1205" w:type="dxa"/>
+          </w:tcPr>
+          <w:p>
+            <w:pPr>
+              <w:rPr>
+                <w:rFonts w:cs="Arial"/>
+              </w:rPr>
+            </w:pPr>
+            <w:r>
+              <w:rPr>
+                <w:rFonts w:cs="Arial"/>
+              </w:rPr>
+              <w:t>X0.6</w:t>
+            </w:r>
+          </w:p>
+        </w:tc>
+        <w:tc>
+          <w:tcPr>
+            <w:tcW w:w="1625" w:type="dxa"/>
+          </w:tcPr>
+          <w:p>
+            <w:pPr>
+              <w:rPr>
+                <w:rFonts w:cs="Arial"/>
+              </w:rPr>
+            </w:pPr>
+            <w:r>
+              <w:rPr>
+                <w:rFonts w:cs="Arial"/>
+              </w:rPr>
+              <w:t>glisb1</w:t>
+            </w:r>
+          </w:p>
+        </w:tc>
+        <w:tc>
+          <w:tcPr>
+            <w:tcW w:w="4827" w:type="dxa"/>
+          </w:tcPr>
+          <w:p>
+            <w:pPr>
+              <w:rPr>
+                <w:rFonts w:cs="Arial"/>
+              </w:rPr>
+            </w:pPr>
+            <w:r>
+              <w:rPr>
+                <w:rFonts w:cs="Arial"/>
+              </w:rPr>
+              <w:t>Systemanforderungen</w:t>
+            </w:r>
+          </w:p>
+        </w:tc>
+      </w:tr>
+      <w:tr>
+        <w:trPr>
+          <w:cnfStyle w:val="000000010000" w:firstRow="0" w:lastRow="0" w:firstColumn="0" w:lastColumn="0" w:oddVBand="0" w:evenVBand="0" w:oddHBand="0" w:evenHBand="1" w:firstRowFirstColumn="0" w:firstRowLastColumn="0" w:lastRowFirstColumn="0" w:lastRowLastColumn="0"/>
+          <w:cantSplit w:val="0"/>
+        </w:trPr>
+        <w:tc>
+          <w:tcPr>
+            <w:tcW w:w="1557" w:type="dxa"/>
+          </w:tcPr>
+          <w:p>
+            <w:pPr>
+              <w:rPr>
+                <w:rFonts w:cs="Arial"/>
+              </w:rPr>
+            </w:pPr>
+            <w:bookmarkStart w:id="1" w:name="_GoBack"/>
+            <w:bookmarkEnd w:id="1"/>
+          </w:p>
+        </w:tc>
+        <w:tc>
+          <w:tcPr>
+            <w:tcW w:w="1205" w:type="dxa"/>
+          </w:tcPr>
+          <w:p>
+            <w:pPr>
+              <w:rPr>
+                <w:rFonts w:cs="Arial"/>
+              </w:rPr>
+            </w:pPr>
+            <w:r>
+              <w:rPr>
+                <w:rFonts w:cs="Arial"/>
+              </w:rPr>
+              <w:t>…</w:t>
+            </w:r>
+          </w:p>
+        </w:tc>
+        <w:tc>
+          <w:tcPr>
+            <w:tcW w:w="1625" w:type="dxa"/>
+          </w:tcPr>
+          <w:p>
+            <w:pPr>
+              <w:rPr>
+                <w:rFonts w:cs="Arial"/>
+              </w:rPr>
+            </w:pPr>
+          </w:p>
+        </w:tc>
+        <w:tc>
+          <w:tcPr>
+            <w:tcW w:w="4827" w:type="dxa"/>
+          </w:tcPr>
+          <w:p>
+            <w:pPr>
+              <w:rPr>
+                <w:rFonts w:cs="Arial"/>
+              </w:rPr>
+            </w:pPr>
+          </w:p>
+        </w:tc>
+      </w:tr>
+      <w:tr>
+        <w:trPr>
+          <w:cnfStyle w:val="000000100000" w:firstRow="0" w:lastRow="0" w:firstColumn="0" w:lastColumn="0" w:oddVBand="0" w:evenVBand="0" w:oddHBand="1" w:evenHBand="0" w:firstRowFirstColumn="0" w:firstRowLastColumn="0" w:lastRowFirstColumn="0" w:lastRowLastColumn="0"/>
           <w:cantSplit w:val="0"/>
         </w:trPr>
         <w:tc>
@@ -1893,7 +2157,21 @@
             <w:rStyle w:val="Hyperlink"/>
             <w:noProof/>
           </w:rPr>
-          <w:t>Benutzeranforderungen</w:t>
+          <w:t>Benut</w:t>
+        </w:r>
+        <w:r>
+          <w:rPr>
+            <w:rStyle w:val="Hyperlink"/>
+            <w:noProof/>
+          </w:rPr>
+          <w:t>z</w:t>
+        </w:r>
+        <w:r>
+          <w:rPr>
+            <w:rStyle w:val="Hyperlink"/>
+            <w:noProof/>
+          </w:rPr>
+          <w:t>eranforderungen</w:t>
         </w:r>
         <w:r>
           <w:rPr>
@@ -1981,7 +2259,21 @@
             <w:rStyle w:val="Hyperlink"/>
             <w:noProof/>
           </w:rPr>
-          <w:t>Systemanforderungen</w:t>
+          <w:t>System</w:t>
+        </w:r>
+        <w:r>
+          <w:rPr>
+            <w:rStyle w:val="Hyperlink"/>
+            <w:noProof/>
+          </w:rPr>
+          <w:t>a</w:t>
+        </w:r>
+        <w:r>
+          <w:rPr>
+            <w:rStyle w:val="Hyperlink"/>
+            <w:noProof/>
+          </w:rPr>
+          <w:t>nforderungen</w:t>
         </w:r>
         <w:r>
           <w:rPr>
@@ -2069,7 +2361,21 @@
             <w:rStyle w:val="Hyperlink"/>
             <w:noProof/>
           </w:rPr>
-          <w:t>Systemarchitektur</w:t>
+          <w:t>Systema</w:t>
+        </w:r>
+        <w:r>
+          <w:rPr>
+            <w:rStyle w:val="Hyperlink"/>
+            <w:noProof/>
+          </w:rPr>
+          <w:t>r</w:t>
+        </w:r>
+        <w:r>
+          <w:rPr>
+            <w:rStyle w:val="Hyperlink"/>
+            <w:noProof/>
+          </w:rPr>
+          <w:t>chitektur</w:t>
         </w:r>
         <w:r>
           <w:rPr>
@@ -2157,7 +2463,21 @@
             <w:rStyle w:val="Hyperlink"/>
             <w:noProof/>
           </w:rPr>
-          <w:t>Systemmodelle</w:t>
+          <w:t>Systemm</w:t>
+        </w:r>
+        <w:r>
+          <w:rPr>
+            <w:rStyle w:val="Hyperlink"/>
+            <w:noProof/>
+          </w:rPr>
+          <w:t>o</w:t>
+        </w:r>
+        <w:r>
+          <w:rPr>
+            <w:rStyle w:val="Hyperlink"/>
+            <w:noProof/>
+          </w:rPr>
+          <w:t>delle</w:t>
         </w:r>
         <w:r>
           <w:rPr>
@@ -2987,23 +3307,23 @@
       <w:pPr>
         <w:pStyle w:val="berschrift1"/>
       </w:pPr>
-      <w:bookmarkStart w:id="1" w:name="_Toc351624335"/>
-      <w:bookmarkStart w:id="2" w:name="_Toc351620612"/>
+      <w:bookmarkStart w:id="2" w:name="_Toc351624335"/>
+      <w:bookmarkStart w:id="3" w:name="_Toc351620612"/>
       <w:r>
         <w:lastRenderedPageBreak/>
         <w:t>Einleitung</w:t>
       </w:r>
-      <w:bookmarkEnd w:id="1"/>
+      <w:bookmarkEnd w:id="2"/>
     </w:p>
     <w:p>
       <w:pPr>
         <w:pStyle w:val="berschrift2"/>
       </w:pPr>
-      <w:bookmarkStart w:id="3" w:name="_Toc351624336"/>
+      <w:bookmarkStart w:id="4" w:name="_Toc351624336"/>
       <w:r>
         <w:t>Zweck dieses Dokumentes</w:t>
       </w:r>
-      <w:bookmarkEnd w:id="3"/>
+      <w:bookmarkEnd w:id="4"/>
     </w:p>
     <w:p>
       <w:pPr>
@@ -3126,11 +3446,11 @@
       <w:pPr>
         <w:pStyle w:val="berschrift2"/>
       </w:pPr>
-      <w:bookmarkStart w:id="4" w:name="_Toc351624337"/>
+      <w:bookmarkStart w:id="5" w:name="_Toc351624337"/>
       <w:r>
         <w:t>Grundlagen</w:t>
       </w:r>
-      <w:bookmarkEnd w:id="4"/>
+      <w:bookmarkEnd w:id="5"/>
     </w:p>
     <w:p>
       <w:pPr>
@@ -3172,7 +3492,7 @@
       <w:pPr>
         <w:pStyle w:val="berschrift2"/>
       </w:pPr>
-      <w:bookmarkStart w:id="5" w:name="_Toc351624338"/>
+      <w:bookmarkStart w:id="6" w:name="_Toc351624338"/>
       <w:r>
         <w:t>Systemnotwendigkei</w:t>
       </w:r>
@@ -3182,8 +3502,8 @@
         </w:rPr>
         <w:t>t</w:t>
       </w:r>
-      <w:bookmarkEnd w:id="2"/>
-      <w:bookmarkEnd w:id="5"/>
+      <w:bookmarkEnd w:id="3"/>
+      <w:bookmarkEnd w:id="6"/>
     </w:p>
     <w:p>
       <w:pPr>
@@ -3540,17 +3860,17 @@
       <w:pPr>
         <w:pStyle w:val="berschrift1"/>
       </w:pPr>
-      <w:bookmarkStart w:id="6" w:name="_Toc351620613"/>
-      <w:bookmarkStart w:id="7" w:name="_Toc351624339"/>
+      <w:bookmarkStart w:id="7" w:name="_Toc351620613"/>
+      <w:bookmarkStart w:id="8" w:name="_Toc351624339"/>
       <w:r>
         <w:lastRenderedPageBreak/>
         <w:t>Benutzer</w:t>
       </w:r>
-      <w:bookmarkEnd w:id="6"/>
+      <w:bookmarkEnd w:id="7"/>
       <w:r>
         <w:t>anforderungen</w:t>
       </w:r>
-      <w:bookmarkEnd w:id="7"/>
+      <w:bookmarkEnd w:id="8"/>
     </w:p>
     <w:p>
       <w:r>
@@ -3611,7 +3931,7 @@
           <w:lang w:eastAsia="de-CH"/>
         </w:rPr>
         <w:drawing>
-          <wp:inline distT="0" distB="0" distL="0" distR="0">
+          <wp:inline distT="0" distB="0" distL="0" distR="0" wp14:anchorId="1C6F7D7C" wp14:editId="7C2DBACF">
             <wp:extent cx="5753100" cy="4800600"/>
             <wp:effectExtent l="0" t="0" r="0" b="0"/>
             <wp:docPr id="1" name="Grafik 1" descr="C:\Programming\workspaces\IntelliJ\ch.bfh.bti7081.s2013.yellow\ch.bfh.bti7081.s2013.yellow\doc\cs1_task4\use cases\cs_task04_use_cases.jpg"/>
@@ -3729,17 +4049,17 @@
       <w:pPr>
         <w:pStyle w:val="berschrift1"/>
       </w:pPr>
-      <w:bookmarkStart w:id="8" w:name="_Toc351620614"/>
-      <w:bookmarkStart w:id="9" w:name="_Toc351624340"/>
+      <w:bookmarkStart w:id="9" w:name="_Toc351620614"/>
+      <w:bookmarkStart w:id="10" w:name="_Toc351624340"/>
       <w:r>
         <w:lastRenderedPageBreak/>
         <w:t>Systema</w:t>
       </w:r>
-      <w:bookmarkEnd w:id="8"/>
+      <w:bookmarkEnd w:id="9"/>
       <w:r>
         <w:t>nforderungen</w:t>
       </w:r>
-      <w:bookmarkEnd w:id="9"/>
+      <w:bookmarkEnd w:id="10"/>
     </w:p>
     <w:p>
       <w:pPr>
@@ -3759,6 +4079,4118 @@
       </w:r>
       <w:proofErr w:type="spellEnd"/>
     </w:p>
+    <w:tbl>
+      <w:tblPr>
+        <w:tblStyle w:val="HelleSchattierung-Akzent1"/>
+        <w:tblW w:w="0" w:type="auto"/>
+        <w:tblLook w:val="04A0" w:firstRow="1" w:lastRow="0" w:firstColumn="1" w:lastColumn="0" w:noHBand="0" w:noVBand="1"/>
+      </w:tblPr>
+      <w:tblGrid>
+        <w:gridCol w:w="2376"/>
+        <w:gridCol w:w="6830"/>
+      </w:tblGrid>
+      <w:tr>
+        <w:trPr>
+          <w:cnfStyle w:val="100000000000" w:firstRow="1" w:lastRow="0" w:firstColumn="0" w:lastColumn="0" w:oddVBand="0" w:evenVBand="0" w:oddHBand="0" w:evenHBand="0" w:firstRowFirstColumn="0" w:firstRowLastColumn="0" w:lastRowFirstColumn="0" w:lastRowLastColumn="0"/>
+        </w:trPr>
+        <w:tc>
+          <w:tcPr>
+            <w:cnfStyle w:val="001000000000" w:firstRow="0" w:lastRow="0" w:firstColumn="1" w:lastColumn="0" w:oddVBand="0" w:evenVBand="0" w:oddHBand="0" w:evenHBand="0" w:firstRowFirstColumn="0" w:firstRowLastColumn="0" w:lastRowFirstColumn="0" w:lastRowLastColumn="0"/>
+            <w:tcW w:w="9206" w:type="dxa"/>
+            <w:gridSpan w:val="2"/>
+          </w:tcPr>
+          <w:p/>
+        </w:tc>
+      </w:tr>
+      <w:tr>
+        <w:trPr>
+          <w:cnfStyle w:val="000000100000" w:firstRow="0" w:lastRow="0" w:firstColumn="0" w:lastColumn="0" w:oddVBand="0" w:evenVBand="0" w:oddHBand="1" w:evenHBand="0" w:firstRowFirstColumn="0" w:firstRowLastColumn="0" w:lastRowFirstColumn="0" w:lastRowLastColumn="0"/>
+        </w:trPr>
+        <w:tc>
+          <w:tcPr>
+            <w:cnfStyle w:val="001000000000" w:firstRow="0" w:lastRow="0" w:firstColumn="1" w:lastColumn="0" w:oddVBand="0" w:evenVBand="0" w:oddHBand="0" w:evenHBand="0" w:firstRowFirstColumn="0" w:firstRowLastColumn="0" w:lastRowFirstColumn="0" w:lastRowLastColumn="0"/>
+            <w:tcW w:w="2376" w:type="dxa"/>
+          </w:tcPr>
+          <w:p>
+            <w:proofErr w:type="spellStart"/>
+            <w:r>
+              <w:t>Funktion</w:t>
+            </w:r>
+            <w:proofErr w:type="spellEnd"/>
+          </w:p>
+        </w:tc>
+        <w:tc>
+          <w:tcPr>
+            <w:tcW w:w="6830" w:type="dxa"/>
+          </w:tcPr>
+          <w:p>
+            <w:pPr>
+              <w:cnfStyle w:val="000000100000" w:firstRow="0" w:lastRow="0" w:firstColumn="0" w:lastColumn="0" w:oddVBand="0" w:evenVBand="0" w:oddHBand="1" w:evenHBand="0" w:firstRowFirstColumn="0" w:firstRowLastColumn="0" w:lastRowFirstColumn="0" w:lastRowLastColumn="0"/>
+            </w:pPr>
+            <w:r>
+              <w:t xml:space="preserve">1. </w:t>
+            </w:r>
+            <w:proofErr w:type="spellStart"/>
+            <w:r>
+              <w:t>Medikamente</w:t>
+            </w:r>
+            <w:proofErr w:type="spellEnd"/>
+            <w:r>
+              <w:t xml:space="preserve"> </w:t>
+            </w:r>
+            <w:proofErr w:type="spellStart"/>
+            <w:r>
+              <w:t>bestellen</w:t>
+            </w:r>
+            <w:proofErr w:type="spellEnd"/>
+          </w:p>
+        </w:tc>
+      </w:tr>
+      <w:tr>
+        <w:tc>
+          <w:tcPr>
+            <w:cnfStyle w:val="001000000000" w:firstRow="0" w:lastRow="0" w:firstColumn="1" w:lastColumn="0" w:oddVBand="0" w:evenVBand="0" w:oddHBand="0" w:evenHBand="0" w:firstRowFirstColumn="0" w:firstRowLastColumn="0" w:lastRowFirstColumn="0" w:lastRowLastColumn="0"/>
+            <w:tcW w:w="2376" w:type="dxa"/>
+          </w:tcPr>
+          <w:p>
+            <w:proofErr w:type="spellStart"/>
+            <w:r>
+              <w:t>Beschreibung</w:t>
+            </w:r>
+            <w:proofErr w:type="spellEnd"/>
+          </w:p>
+        </w:tc>
+        <w:tc>
+          <w:tcPr>
+            <w:tcW w:w="6830" w:type="dxa"/>
+          </w:tcPr>
+          <w:p>
+            <w:pPr>
+              <w:cnfStyle w:val="000000000000" w:firstRow="0" w:lastRow="0" w:firstColumn="0" w:lastColumn="0" w:oddVBand="0" w:evenVBand="0" w:oddHBand="0" w:evenHBand="0" w:firstRowFirstColumn="0" w:firstRowLastColumn="0" w:lastRowFirstColumn="0" w:lastRowLastColumn="0"/>
+              <w:rPr>
+                <w:lang w:val="de-CH"/>
+              </w:rPr>
+            </w:pPr>
+            <w:r>
+              <w:rPr>
+                <w:lang w:val="de-CH"/>
+              </w:rPr>
+              <w:t>Station (Schwester, Arzt) bestellt über ein elektronisches Formular Medikamente bei der Apotheke</w:t>
+            </w:r>
+          </w:p>
+        </w:tc>
+      </w:tr>
+      <w:tr>
+        <w:trPr>
+          <w:cnfStyle w:val="000000100000" w:firstRow="0" w:lastRow="0" w:firstColumn="0" w:lastColumn="0" w:oddVBand="0" w:evenVBand="0" w:oddHBand="1" w:evenHBand="0" w:firstRowFirstColumn="0" w:firstRowLastColumn="0" w:lastRowFirstColumn="0" w:lastRowLastColumn="0"/>
+        </w:trPr>
+        <w:tc>
+          <w:tcPr>
+            <w:cnfStyle w:val="001000000000" w:firstRow="0" w:lastRow="0" w:firstColumn="1" w:lastColumn="0" w:oddVBand="0" w:evenVBand="0" w:oddHBand="0" w:evenHBand="0" w:firstRowFirstColumn="0" w:firstRowLastColumn="0" w:lastRowFirstColumn="0" w:lastRowLastColumn="0"/>
+            <w:tcW w:w="2376" w:type="dxa"/>
+          </w:tcPr>
+          <w:p>
+            <w:r>
+              <w:t>Input</w:t>
+            </w:r>
+          </w:p>
+        </w:tc>
+        <w:tc>
+          <w:tcPr>
+            <w:tcW w:w="6830" w:type="dxa"/>
+          </w:tcPr>
+          <w:p>
+            <w:pPr>
+              <w:cnfStyle w:val="000000100000" w:firstRow="0" w:lastRow="0" w:firstColumn="0" w:lastColumn="0" w:oddVBand="0" w:evenVBand="0" w:oddHBand="1" w:evenHBand="0" w:firstRowFirstColumn="0" w:firstRowLastColumn="0" w:lastRowFirstColumn="0" w:lastRowLastColumn="0"/>
+            </w:pPr>
+            <w:proofErr w:type="spellStart"/>
+            <w:r>
+              <w:t>Mengengerüst</w:t>
+            </w:r>
+            <w:proofErr w:type="spellEnd"/>
+            <w:r>
+              <w:t xml:space="preserve"> </w:t>
+            </w:r>
+            <w:proofErr w:type="spellStart"/>
+            <w:r>
+              <w:t>benötigter</w:t>
+            </w:r>
+            <w:proofErr w:type="spellEnd"/>
+            <w:r>
+              <w:t xml:space="preserve"> </w:t>
+            </w:r>
+            <w:proofErr w:type="spellStart"/>
+            <w:r>
+              <w:t>Medikamente</w:t>
+            </w:r>
+            <w:proofErr w:type="spellEnd"/>
+          </w:p>
+        </w:tc>
+      </w:tr>
+      <w:tr>
+        <w:tc>
+          <w:tcPr>
+            <w:cnfStyle w:val="001000000000" w:firstRow="0" w:lastRow="0" w:firstColumn="1" w:lastColumn="0" w:oddVBand="0" w:evenVBand="0" w:oddHBand="0" w:evenHBand="0" w:firstRowFirstColumn="0" w:firstRowLastColumn="0" w:lastRowFirstColumn="0" w:lastRowLastColumn="0"/>
+            <w:tcW w:w="2376" w:type="dxa"/>
+          </w:tcPr>
+          <w:p>
+            <w:proofErr w:type="spellStart"/>
+            <w:r>
+              <w:t>Quelle</w:t>
+            </w:r>
+            <w:proofErr w:type="spellEnd"/>
+          </w:p>
+        </w:tc>
+        <w:tc>
+          <w:tcPr>
+            <w:tcW w:w="6830" w:type="dxa"/>
+          </w:tcPr>
+          <w:p>
+            <w:pPr>
+              <w:cnfStyle w:val="000000000000" w:firstRow="0" w:lastRow="0" w:firstColumn="0" w:lastColumn="0" w:oddVBand="0" w:evenVBand="0" w:oddHBand="0" w:evenHBand="0" w:firstRowFirstColumn="0" w:firstRowLastColumn="0" w:lastRowFirstColumn="0" w:lastRowLastColumn="0"/>
+            </w:pPr>
+            <w:proofErr w:type="spellStart"/>
+            <w:r>
+              <w:t>Besteller</w:t>
+            </w:r>
+            <w:proofErr w:type="spellEnd"/>
+            <w:r>
+              <w:t xml:space="preserve"> (</w:t>
+            </w:r>
+            <w:proofErr w:type="spellStart"/>
+            <w:r>
+              <w:t>Arzt</w:t>
+            </w:r>
+            <w:proofErr w:type="spellEnd"/>
+            <w:r>
+              <w:t xml:space="preserve">, </w:t>
+            </w:r>
+            <w:proofErr w:type="spellStart"/>
+            <w:r>
+              <w:t>Krankenschwester</w:t>
+            </w:r>
+            <w:proofErr w:type="spellEnd"/>
+            <w:r>
+              <w:t>), System</w:t>
+            </w:r>
+          </w:p>
+        </w:tc>
+      </w:tr>
+      <w:tr>
+        <w:trPr>
+          <w:cnfStyle w:val="000000100000" w:firstRow="0" w:lastRow="0" w:firstColumn="0" w:lastColumn="0" w:oddVBand="0" w:evenVBand="0" w:oddHBand="1" w:evenHBand="0" w:firstRowFirstColumn="0" w:firstRowLastColumn="0" w:lastRowFirstColumn="0" w:lastRowLastColumn="0"/>
+        </w:trPr>
+        <w:tc>
+          <w:tcPr>
+            <w:cnfStyle w:val="001000000000" w:firstRow="0" w:lastRow="0" w:firstColumn="1" w:lastColumn="0" w:oddVBand="0" w:evenVBand="0" w:oddHBand="0" w:evenHBand="0" w:firstRowFirstColumn="0" w:firstRowLastColumn="0" w:lastRowFirstColumn="0" w:lastRowLastColumn="0"/>
+            <w:tcW w:w="2376" w:type="dxa"/>
+          </w:tcPr>
+          <w:p>
+            <w:proofErr w:type="spellStart"/>
+            <w:r>
+              <w:t>Ausgabe</w:t>
+            </w:r>
+            <w:proofErr w:type="spellEnd"/>
+          </w:p>
+        </w:tc>
+        <w:tc>
+          <w:tcPr>
+            <w:tcW w:w="6830" w:type="dxa"/>
+          </w:tcPr>
+          <w:p>
+            <w:pPr>
+              <w:cnfStyle w:val="000000100000" w:firstRow="0" w:lastRow="0" w:firstColumn="0" w:lastColumn="0" w:oddVBand="0" w:evenVBand="0" w:oddHBand="1" w:evenHBand="0" w:firstRowFirstColumn="0" w:firstRowLastColumn="0" w:lastRowFirstColumn="0" w:lastRowLastColumn="0"/>
+            </w:pPr>
+            <w:proofErr w:type="spellStart"/>
+            <w:r>
+              <w:t>Ausgefüllte</w:t>
+            </w:r>
+            <w:proofErr w:type="spellEnd"/>
+            <w:r>
+              <w:t xml:space="preserve"> </w:t>
+            </w:r>
+            <w:proofErr w:type="spellStart"/>
+            <w:r>
+              <w:t>Bestellung</w:t>
+            </w:r>
+            <w:proofErr w:type="spellEnd"/>
+          </w:p>
+        </w:tc>
+      </w:tr>
+      <w:tr>
+        <w:tc>
+          <w:tcPr>
+            <w:cnfStyle w:val="001000000000" w:firstRow="0" w:lastRow="0" w:firstColumn="1" w:lastColumn="0" w:oddVBand="0" w:evenVBand="0" w:oddHBand="0" w:evenHBand="0" w:firstRowFirstColumn="0" w:firstRowLastColumn="0" w:lastRowFirstColumn="0" w:lastRowLastColumn="0"/>
+            <w:tcW w:w="2376" w:type="dxa"/>
+          </w:tcPr>
+          <w:p>
+            <w:proofErr w:type="spellStart"/>
+            <w:r>
+              <w:t>Ziel</w:t>
+            </w:r>
+            <w:proofErr w:type="spellEnd"/>
+          </w:p>
+        </w:tc>
+        <w:tc>
+          <w:tcPr>
+            <w:tcW w:w="6830" w:type="dxa"/>
+          </w:tcPr>
+          <w:p>
+            <w:pPr>
+              <w:cnfStyle w:val="000000000000" w:firstRow="0" w:lastRow="0" w:firstColumn="0" w:lastColumn="0" w:oddVBand="0" w:evenVBand="0" w:oddHBand="0" w:evenHBand="0" w:firstRowFirstColumn="0" w:firstRowLastColumn="0" w:lastRowFirstColumn="0" w:lastRowLastColumn="0"/>
+            </w:pPr>
+            <w:r>
+              <w:t>System</w:t>
+            </w:r>
+          </w:p>
+        </w:tc>
+      </w:tr>
+      <w:tr>
+        <w:trPr>
+          <w:cnfStyle w:val="000000100000" w:firstRow="0" w:lastRow="0" w:firstColumn="0" w:lastColumn="0" w:oddVBand="0" w:evenVBand="0" w:oddHBand="1" w:evenHBand="0" w:firstRowFirstColumn="0" w:firstRowLastColumn="0" w:lastRowFirstColumn="0" w:lastRowLastColumn="0"/>
+        </w:trPr>
+        <w:tc>
+          <w:tcPr>
+            <w:cnfStyle w:val="001000000000" w:firstRow="0" w:lastRow="0" w:firstColumn="1" w:lastColumn="0" w:oddVBand="0" w:evenVBand="0" w:oddHBand="0" w:evenHBand="0" w:firstRowFirstColumn="0" w:firstRowLastColumn="0" w:lastRowFirstColumn="0" w:lastRowLastColumn="0"/>
+            <w:tcW w:w="2376" w:type="dxa"/>
+          </w:tcPr>
+          <w:p>
+            <w:proofErr w:type="spellStart"/>
+            <w:r>
+              <w:t>Aktion</w:t>
+            </w:r>
+            <w:proofErr w:type="spellEnd"/>
+          </w:p>
+        </w:tc>
+        <w:tc>
+          <w:tcPr>
+            <w:tcW w:w="6830" w:type="dxa"/>
+          </w:tcPr>
+          <w:p>
+            <w:pPr>
+              <w:cnfStyle w:val="000000100000" w:firstRow="0" w:lastRow="0" w:firstColumn="0" w:lastColumn="0" w:oddVBand="0" w:evenVBand="0" w:oddHBand="1" w:evenHBand="0" w:firstRowFirstColumn="0" w:firstRowLastColumn="0" w:lastRowFirstColumn="0" w:lastRowLastColumn="0"/>
+              <w:rPr>
+                <w:lang w:val="de-CH"/>
+              </w:rPr>
+            </w:pPr>
+            <w:r>
+              <w:rPr>
+                <w:lang w:val="de-CH"/>
+              </w:rPr>
+              <w:t>Pflege/Arzt füllt elektronische Bestellung von Medikamenten aus und signiert diese Digital</w:t>
+            </w:r>
+          </w:p>
+        </w:tc>
+      </w:tr>
+      <w:tr>
+        <w:tc>
+          <w:tcPr>
+            <w:cnfStyle w:val="001000000000" w:firstRow="0" w:lastRow="0" w:firstColumn="1" w:lastColumn="0" w:oddVBand="0" w:evenVBand="0" w:oddHBand="0" w:evenHBand="0" w:firstRowFirstColumn="0" w:firstRowLastColumn="0" w:lastRowFirstColumn="0" w:lastRowLastColumn="0"/>
+            <w:tcW w:w="2376" w:type="dxa"/>
+          </w:tcPr>
+          <w:p>
+            <w:proofErr w:type="spellStart"/>
+            <w:r>
+              <w:t>Voraussetzung</w:t>
+            </w:r>
+            <w:proofErr w:type="spellEnd"/>
+          </w:p>
+        </w:tc>
+        <w:tc>
+          <w:tcPr>
+            <w:tcW w:w="6830" w:type="dxa"/>
+          </w:tcPr>
+          <w:p>
+            <w:pPr>
+              <w:cnfStyle w:val="000000000000" w:firstRow="0" w:lastRow="0" w:firstColumn="0" w:lastColumn="0" w:oddVBand="0" w:evenVBand="0" w:oddHBand="0" w:evenHBand="0" w:firstRowFirstColumn="0" w:firstRowLastColumn="0" w:lastRowFirstColumn="0" w:lastRowLastColumn="0"/>
+              <w:rPr>
+                <w:lang w:val="de-CH"/>
+              </w:rPr>
+            </w:pPr>
+            <w:r>
+              <w:rPr>
+                <w:lang w:val="de-CH"/>
+              </w:rPr>
+              <w:t>Besteller benötigt die entsprechende Berechtigung um eine Bestellung auszulösen</w:t>
+            </w:r>
+          </w:p>
+        </w:tc>
+      </w:tr>
+      <w:tr>
+        <w:trPr>
+          <w:cnfStyle w:val="000000100000" w:firstRow="0" w:lastRow="0" w:firstColumn="0" w:lastColumn="0" w:oddVBand="0" w:evenVBand="0" w:oddHBand="1" w:evenHBand="0" w:firstRowFirstColumn="0" w:firstRowLastColumn="0" w:lastRowFirstColumn="0" w:lastRowLastColumn="0"/>
+        </w:trPr>
+        <w:tc>
+          <w:tcPr>
+            <w:cnfStyle w:val="001000000000" w:firstRow="0" w:lastRow="0" w:firstColumn="1" w:lastColumn="0" w:oddVBand="0" w:evenVBand="0" w:oddHBand="0" w:evenHBand="0" w:firstRowFirstColumn="0" w:firstRowLastColumn="0" w:lastRowFirstColumn="0" w:lastRowLastColumn="0"/>
+            <w:tcW w:w="2376" w:type="dxa"/>
+          </w:tcPr>
+          <w:p>
+            <w:proofErr w:type="spellStart"/>
+            <w:r>
+              <w:t>Vorbedingungen</w:t>
+            </w:r>
+            <w:proofErr w:type="spellEnd"/>
+          </w:p>
+        </w:tc>
+        <w:tc>
+          <w:tcPr>
+            <w:tcW w:w="6830" w:type="dxa"/>
+          </w:tcPr>
+          <w:p>
+            <w:pPr>
+              <w:cnfStyle w:val="000000100000" w:firstRow="0" w:lastRow="0" w:firstColumn="0" w:lastColumn="0" w:oddVBand="0" w:evenVBand="0" w:oddHBand="1" w:evenHBand="0" w:firstRowFirstColumn="0" w:firstRowLastColumn="0" w:lastRowFirstColumn="0" w:lastRowLastColumn="0"/>
+            </w:pPr>
+            <w:proofErr w:type="spellStart"/>
+            <w:r>
+              <w:t>Authorisierter</w:t>
+            </w:r>
+            <w:proofErr w:type="spellEnd"/>
+            <w:r>
+              <w:t xml:space="preserve"> </w:t>
+            </w:r>
+            <w:proofErr w:type="spellStart"/>
+            <w:r>
+              <w:t>Besteller</w:t>
+            </w:r>
+            <w:proofErr w:type="spellEnd"/>
+          </w:p>
+        </w:tc>
+      </w:tr>
+      <w:tr>
+        <w:tc>
+          <w:tcPr>
+            <w:cnfStyle w:val="001000000000" w:firstRow="0" w:lastRow="0" w:firstColumn="1" w:lastColumn="0" w:oddVBand="0" w:evenVBand="0" w:oddHBand="0" w:evenHBand="0" w:firstRowFirstColumn="0" w:firstRowLastColumn="0" w:lastRowFirstColumn="0" w:lastRowLastColumn="0"/>
+            <w:tcW w:w="2376" w:type="dxa"/>
+          </w:tcPr>
+          <w:p>
+            <w:proofErr w:type="spellStart"/>
+            <w:r>
+              <w:t>Nachbedingungen</w:t>
+            </w:r>
+            <w:proofErr w:type="spellEnd"/>
+          </w:p>
+        </w:tc>
+        <w:tc>
+          <w:tcPr>
+            <w:tcW w:w="6830" w:type="dxa"/>
+          </w:tcPr>
+          <w:p>
+            <w:pPr>
+              <w:cnfStyle w:val="000000000000" w:firstRow="0" w:lastRow="0" w:firstColumn="0" w:lastColumn="0" w:oddVBand="0" w:evenVBand="0" w:oddHBand="0" w:evenHBand="0" w:firstRowFirstColumn="0" w:firstRowLastColumn="0" w:lastRowFirstColumn="0" w:lastRowLastColumn="0"/>
+            </w:pPr>
+            <w:proofErr w:type="spellStart"/>
+            <w:r>
+              <w:t>Nicht</w:t>
+            </w:r>
+            <w:proofErr w:type="spellEnd"/>
+            <w:r>
+              <w:t xml:space="preserve"> relevant</w:t>
+            </w:r>
+          </w:p>
+        </w:tc>
+      </w:tr>
+      <w:tr>
+        <w:trPr>
+          <w:cnfStyle w:val="000000100000" w:firstRow="0" w:lastRow="0" w:firstColumn="0" w:lastColumn="0" w:oddVBand="0" w:evenVBand="0" w:oddHBand="1" w:evenHBand="0" w:firstRowFirstColumn="0" w:firstRowLastColumn="0" w:lastRowFirstColumn="0" w:lastRowLastColumn="0"/>
+        </w:trPr>
+        <w:tc>
+          <w:tcPr>
+            <w:cnfStyle w:val="001000000000" w:firstRow="0" w:lastRow="0" w:firstColumn="1" w:lastColumn="0" w:oddVBand="0" w:evenVBand="0" w:oddHBand="0" w:evenHBand="0" w:firstRowFirstColumn="0" w:firstRowLastColumn="0" w:lastRowFirstColumn="0" w:lastRowLastColumn="0"/>
+            <w:tcW w:w="2376" w:type="dxa"/>
+          </w:tcPr>
+          <w:p>
+            <w:proofErr w:type="spellStart"/>
+            <w:r>
+              <w:t>Seiteneffekte</w:t>
+            </w:r>
+            <w:proofErr w:type="spellEnd"/>
+          </w:p>
+        </w:tc>
+        <w:tc>
+          <w:tcPr>
+            <w:tcW w:w="6830" w:type="dxa"/>
+          </w:tcPr>
+          <w:p>
+            <w:pPr>
+              <w:cnfStyle w:val="000000100000" w:firstRow="0" w:lastRow="0" w:firstColumn="0" w:lastColumn="0" w:oddVBand="0" w:evenVBand="0" w:oddHBand="1" w:evenHBand="0" w:firstRowFirstColumn="0" w:firstRowLastColumn="0" w:lastRowFirstColumn="0" w:lastRowLastColumn="0"/>
+            </w:pPr>
+            <w:proofErr w:type="spellStart"/>
+            <w:r>
+              <w:t>Nicht</w:t>
+            </w:r>
+            <w:proofErr w:type="spellEnd"/>
+            <w:r>
+              <w:t xml:space="preserve"> relevant</w:t>
+            </w:r>
+          </w:p>
+        </w:tc>
+      </w:tr>
+    </w:tbl>
+    <w:p/>
+    <w:p/>
+    <w:tbl>
+      <w:tblPr>
+        <w:tblStyle w:val="HelleSchattierung-Akzent1"/>
+        <w:tblW w:w="0" w:type="auto"/>
+        <w:tblLook w:val="04A0" w:firstRow="1" w:lastRow="0" w:firstColumn="1" w:lastColumn="0" w:noHBand="0" w:noVBand="1"/>
+      </w:tblPr>
+      <w:tblGrid>
+        <w:gridCol w:w="2376"/>
+        <w:gridCol w:w="6830"/>
+      </w:tblGrid>
+      <w:tr>
+        <w:trPr>
+          <w:cnfStyle w:val="100000000000" w:firstRow="1" w:lastRow="0" w:firstColumn="0" w:lastColumn="0" w:oddVBand="0" w:evenVBand="0" w:oddHBand="0" w:evenHBand="0" w:firstRowFirstColumn="0" w:firstRowLastColumn="0" w:lastRowFirstColumn="0" w:lastRowLastColumn="0"/>
+        </w:trPr>
+        <w:tc>
+          <w:tcPr>
+            <w:cnfStyle w:val="001000000000" w:firstRow="0" w:lastRow="0" w:firstColumn="1" w:lastColumn="0" w:oddVBand="0" w:evenVBand="0" w:oddHBand="0" w:evenHBand="0" w:firstRowFirstColumn="0" w:firstRowLastColumn="0" w:lastRowFirstColumn="0" w:lastRowLastColumn="0"/>
+            <w:tcW w:w="9206" w:type="dxa"/>
+            <w:gridSpan w:val="2"/>
+          </w:tcPr>
+          <w:p/>
+        </w:tc>
+      </w:tr>
+      <w:tr>
+        <w:trPr>
+          <w:cnfStyle w:val="000000100000" w:firstRow="0" w:lastRow="0" w:firstColumn="0" w:lastColumn="0" w:oddVBand="0" w:evenVBand="0" w:oddHBand="1" w:evenHBand="0" w:firstRowFirstColumn="0" w:firstRowLastColumn="0" w:lastRowFirstColumn="0" w:lastRowLastColumn="0"/>
+        </w:trPr>
+        <w:tc>
+          <w:tcPr>
+            <w:cnfStyle w:val="001000000000" w:firstRow="0" w:lastRow="0" w:firstColumn="1" w:lastColumn="0" w:oddVBand="0" w:evenVBand="0" w:oddHBand="0" w:evenHBand="0" w:firstRowFirstColumn="0" w:firstRowLastColumn="0" w:lastRowFirstColumn="0" w:lastRowLastColumn="0"/>
+            <w:tcW w:w="2376" w:type="dxa"/>
+          </w:tcPr>
+          <w:p>
+            <w:proofErr w:type="spellStart"/>
+            <w:r>
+              <w:t>Funktion</w:t>
+            </w:r>
+            <w:proofErr w:type="spellEnd"/>
+          </w:p>
+        </w:tc>
+        <w:tc>
+          <w:tcPr>
+            <w:tcW w:w="6830" w:type="dxa"/>
+          </w:tcPr>
+          <w:p>
+            <w:pPr>
+              <w:cnfStyle w:val="000000100000" w:firstRow="0" w:lastRow="0" w:firstColumn="0" w:lastColumn="0" w:oddVBand="0" w:evenVBand="0" w:oddHBand="1" w:evenHBand="0" w:firstRowFirstColumn="0" w:firstRowLastColumn="0" w:lastRowFirstColumn="0" w:lastRowLastColumn="0"/>
+            </w:pPr>
+            <w:r>
+              <w:t xml:space="preserve">2. </w:t>
+            </w:r>
+            <w:proofErr w:type="spellStart"/>
+            <w:r>
+              <w:t>Medikamente</w:t>
+            </w:r>
+            <w:proofErr w:type="spellEnd"/>
+            <w:r>
+              <w:t xml:space="preserve"> </w:t>
+            </w:r>
+            <w:proofErr w:type="spellStart"/>
+            <w:r>
+              <w:t>abholen</w:t>
+            </w:r>
+            <w:proofErr w:type="spellEnd"/>
+          </w:p>
+        </w:tc>
+      </w:tr>
+      <w:tr>
+        <w:tc>
+          <w:tcPr>
+            <w:cnfStyle w:val="001000000000" w:firstRow="0" w:lastRow="0" w:firstColumn="1" w:lastColumn="0" w:oddVBand="0" w:evenVBand="0" w:oddHBand="0" w:evenHBand="0" w:firstRowFirstColumn="0" w:firstRowLastColumn="0" w:lastRowFirstColumn="0" w:lastRowLastColumn="0"/>
+            <w:tcW w:w="2376" w:type="dxa"/>
+          </w:tcPr>
+          <w:p>
+            <w:proofErr w:type="spellStart"/>
+            <w:r>
+              <w:t>Beschreibung</w:t>
+            </w:r>
+            <w:proofErr w:type="spellEnd"/>
+          </w:p>
+        </w:tc>
+        <w:tc>
+          <w:tcPr>
+            <w:tcW w:w="6830" w:type="dxa"/>
+          </w:tcPr>
+          <w:p>
+            <w:pPr>
+              <w:cnfStyle w:val="000000000000" w:firstRow="0" w:lastRow="0" w:firstColumn="0" w:lastColumn="0" w:oddVBand="0" w:evenVBand="0" w:oddHBand="0" w:evenHBand="0" w:firstRowFirstColumn="0" w:firstRowLastColumn="0" w:lastRowFirstColumn="0" w:lastRowLastColumn="0"/>
+              <w:rPr>
+                <w:lang w:val="de-CH"/>
+              </w:rPr>
+            </w:pPr>
+            <w:r>
+              <w:rPr>
+                <w:lang w:val="de-CH"/>
+              </w:rPr>
+              <w:t>Nichtstationärer Patient holt in der Apotheke seine Medik</w:t>
+            </w:r>
+            <w:r>
+              <w:rPr>
+                <w:lang w:val="de-CH"/>
+              </w:rPr>
+              <w:t>a</w:t>
+            </w:r>
+            <w:r>
+              <w:rPr>
+                <w:lang w:val="de-CH"/>
+              </w:rPr>
+              <w:t xml:space="preserve">mente. </w:t>
+            </w:r>
+          </w:p>
+        </w:tc>
+      </w:tr>
+      <w:tr>
+        <w:trPr>
+          <w:cnfStyle w:val="000000100000" w:firstRow="0" w:lastRow="0" w:firstColumn="0" w:lastColumn="0" w:oddVBand="0" w:evenVBand="0" w:oddHBand="1" w:evenHBand="0" w:firstRowFirstColumn="0" w:firstRowLastColumn="0" w:lastRowFirstColumn="0" w:lastRowLastColumn="0"/>
+        </w:trPr>
+        <w:tc>
+          <w:tcPr>
+            <w:cnfStyle w:val="001000000000" w:firstRow="0" w:lastRow="0" w:firstColumn="1" w:lastColumn="0" w:oddVBand="0" w:evenVBand="0" w:oddHBand="0" w:evenHBand="0" w:firstRowFirstColumn="0" w:firstRowLastColumn="0" w:lastRowFirstColumn="0" w:lastRowLastColumn="0"/>
+            <w:tcW w:w="2376" w:type="dxa"/>
+          </w:tcPr>
+          <w:p>
+            <w:r>
+              <w:t>Input</w:t>
+            </w:r>
+          </w:p>
+        </w:tc>
+        <w:tc>
+          <w:tcPr>
+            <w:tcW w:w="6830" w:type="dxa"/>
+          </w:tcPr>
+          <w:p>
+            <w:pPr>
+              <w:cnfStyle w:val="000000100000" w:firstRow="0" w:lastRow="0" w:firstColumn="0" w:lastColumn="0" w:oddVBand="0" w:evenVBand="0" w:oddHBand="1" w:evenHBand="0" w:firstRowFirstColumn="0" w:firstRowLastColumn="0" w:lastRowFirstColumn="0" w:lastRowLastColumn="0"/>
+            </w:pPr>
+            <w:proofErr w:type="spellStart"/>
+            <w:r>
+              <w:t>Bestellung</w:t>
+            </w:r>
+            <w:proofErr w:type="spellEnd"/>
+            <w:r>
+              <w:t xml:space="preserve"> (</w:t>
+            </w:r>
+            <w:proofErr w:type="spellStart"/>
+            <w:r>
+              <w:t>elektr</w:t>
+            </w:r>
+            <w:proofErr w:type="spellEnd"/>
+            <w:r>
+              <w:t xml:space="preserve">. </w:t>
+            </w:r>
+            <w:proofErr w:type="spellStart"/>
+            <w:r>
+              <w:t>Rezept</w:t>
+            </w:r>
+            <w:proofErr w:type="spellEnd"/>
+            <w:r>
+              <w:t>)</w:t>
+            </w:r>
+          </w:p>
+        </w:tc>
+      </w:tr>
+      <w:tr>
+        <w:tc>
+          <w:tcPr>
+            <w:cnfStyle w:val="001000000000" w:firstRow="0" w:lastRow="0" w:firstColumn="1" w:lastColumn="0" w:oddVBand="0" w:evenVBand="0" w:oddHBand="0" w:evenHBand="0" w:firstRowFirstColumn="0" w:firstRowLastColumn="0" w:lastRowFirstColumn="0" w:lastRowLastColumn="0"/>
+            <w:tcW w:w="2376" w:type="dxa"/>
+          </w:tcPr>
+          <w:p>
+            <w:proofErr w:type="spellStart"/>
+            <w:r>
+              <w:t>Quelle</w:t>
+            </w:r>
+            <w:proofErr w:type="spellEnd"/>
+          </w:p>
+        </w:tc>
+        <w:tc>
+          <w:tcPr>
+            <w:tcW w:w="6830" w:type="dxa"/>
+          </w:tcPr>
+          <w:p>
+            <w:pPr>
+              <w:cnfStyle w:val="000000000000" w:firstRow="0" w:lastRow="0" w:firstColumn="0" w:lastColumn="0" w:oddVBand="0" w:evenVBand="0" w:oddHBand="0" w:evenHBand="0" w:firstRowFirstColumn="0" w:firstRowLastColumn="0" w:lastRowFirstColumn="0" w:lastRowLastColumn="0"/>
+            </w:pPr>
+            <w:r>
+              <w:t>System</w:t>
+            </w:r>
+          </w:p>
+        </w:tc>
+      </w:tr>
+      <w:tr>
+        <w:trPr>
+          <w:cnfStyle w:val="000000100000" w:firstRow="0" w:lastRow="0" w:firstColumn="0" w:lastColumn="0" w:oddVBand="0" w:evenVBand="0" w:oddHBand="1" w:evenHBand="0" w:firstRowFirstColumn="0" w:firstRowLastColumn="0" w:lastRowFirstColumn="0" w:lastRowLastColumn="0"/>
+        </w:trPr>
+        <w:tc>
+          <w:tcPr>
+            <w:cnfStyle w:val="001000000000" w:firstRow="0" w:lastRow="0" w:firstColumn="1" w:lastColumn="0" w:oddVBand="0" w:evenVBand="0" w:oddHBand="0" w:evenHBand="0" w:firstRowFirstColumn="0" w:firstRowLastColumn="0" w:lastRowFirstColumn="0" w:lastRowLastColumn="0"/>
+            <w:tcW w:w="2376" w:type="dxa"/>
+          </w:tcPr>
+          <w:p>
+            <w:proofErr w:type="spellStart"/>
+            <w:r>
+              <w:t>Ausgabe</w:t>
+            </w:r>
+            <w:proofErr w:type="spellEnd"/>
+          </w:p>
+        </w:tc>
+        <w:tc>
+          <w:tcPr>
+            <w:tcW w:w="6830" w:type="dxa"/>
+          </w:tcPr>
+          <w:p>
+            <w:pPr>
+              <w:cnfStyle w:val="000000100000" w:firstRow="0" w:lastRow="0" w:firstColumn="0" w:lastColumn="0" w:oddVBand="0" w:evenVBand="0" w:oddHBand="1" w:evenHBand="0" w:firstRowFirstColumn="0" w:firstRowLastColumn="0" w:lastRowFirstColumn="0" w:lastRowLastColumn="0"/>
+            </w:pPr>
+            <w:proofErr w:type="spellStart"/>
+            <w:r>
+              <w:t>Medikament</w:t>
+            </w:r>
+            <w:proofErr w:type="spellEnd"/>
+            <w:r>
+              <w:t xml:space="preserve"> + </w:t>
+            </w:r>
+            <w:proofErr w:type="spellStart"/>
+            <w:r>
+              <w:t>Quittung</w:t>
+            </w:r>
+            <w:proofErr w:type="spellEnd"/>
+          </w:p>
+        </w:tc>
+      </w:tr>
+      <w:tr>
+        <w:tc>
+          <w:tcPr>
+            <w:cnfStyle w:val="001000000000" w:firstRow="0" w:lastRow="0" w:firstColumn="1" w:lastColumn="0" w:oddVBand="0" w:evenVBand="0" w:oddHBand="0" w:evenHBand="0" w:firstRowFirstColumn="0" w:firstRowLastColumn="0" w:lastRowFirstColumn="0" w:lastRowLastColumn="0"/>
+            <w:tcW w:w="2376" w:type="dxa"/>
+          </w:tcPr>
+          <w:p>
+            <w:proofErr w:type="spellStart"/>
+            <w:r>
+              <w:t>Ziel</w:t>
+            </w:r>
+            <w:proofErr w:type="spellEnd"/>
+          </w:p>
+        </w:tc>
+        <w:tc>
+          <w:tcPr>
+            <w:tcW w:w="6830" w:type="dxa"/>
+          </w:tcPr>
+          <w:p>
+            <w:pPr>
+              <w:cnfStyle w:val="000000000000" w:firstRow="0" w:lastRow="0" w:firstColumn="0" w:lastColumn="0" w:oddVBand="0" w:evenVBand="0" w:oddHBand="0" w:evenHBand="0" w:firstRowFirstColumn="0" w:firstRowLastColumn="0" w:lastRowFirstColumn="0" w:lastRowLastColumn="0"/>
+            </w:pPr>
+            <w:r>
+              <w:t>Patient</w:t>
+            </w:r>
+          </w:p>
+        </w:tc>
+      </w:tr>
+      <w:tr>
+        <w:trPr>
+          <w:cnfStyle w:val="000000100000" w:firstRow="0" w:lastRow="0" w:firstColumn="0" w:lastColumn="0" w:oddVBand="0" w:evenVBand="0" w:oddHBand="1" w:evenHBand="0" w:firstRowFirstColumn="0" w:firstRowLastColumn="0" w:lastRowFirstColumn="0" w:lastRowLastColumn="0"/>
+        </w:trPr>
+        <w:tc>
+          <w:tcPr>
+            <w:cnfStyle w:val="001000000000" w:firstRow="0" w:lastRow="0" w:firstColumn="1" w:lastColumn="0" w:oddVBand="0" w:evenVBand="0" w:oddHBand="0" w:evenHBand="0" w:firstRowFirstColumn="0" w:firstRowLastColumn="0" w:lastRowFirstColumn="0" w:lastRowLastColumn="0"/>
+            <w:tcW w:w="2376" w:type="dxa"/>
+          </w:tcPr>
+          <w:p>
+            <w:proofErr w:type="spellStart"/>
+            <w:r>
+              <w:t>Aktion</w:t>
+            </w:r>
+            <w:proofErr w:type="spellEnd"/>
+          </w:p>
+        </w:tc>
+        <w:tc>
+          <w:tcPr>
+            <w:tcW w:w="6830" w:type="dxa"/>
+          </w:tcPr>
+          <w:p>
+            <w:pPr>
+              <w:cnfStyle w:val="000000100000" w:firstRow="0" w:lastRow="0" w:firstColumn="0" w:lastColumn="0" w:oddVBand="0" w:evenVBand="0" w:oddHBand="1" w:evenHBand="0" w:firstRowFirstColumn="0" w:firstRowLastColumn="0" w:lastRowFirstColumn="0" w:lastRowLastColumn="0"/>
+              <w:rPr>
+                <w:lang w:val="de-CH"/>
+              </w:rPr>
+            </w:pPr>
+            <w:r>
+              <w:rPr>
+                <w:lang w:val="de-CH"/>
+              </w:rPr>
+              <w:t>Medikament wird gemäss elektronischem Rezept an Patient abgegeben. Dafür notwenige Einnahmebedingungen und sonstige Informationen werden im System hinterlegt. Falls die Bestellung periodisch ist, wird dem Patient automatisch ein neuer Termin (+1Periode) erstellt.</w:t>
+            </w:r>
+          </w:p>
+        </w:tc>
+      </w:tr>
+      <w:tr>
+        <w:tc>
+          <w:tcPr>
+            <w:cnfStyle w:val="001000000000" w:firstRow="0" w:lastRow="0" w:firstColumn="1" w:lastColumn="0" w:oddVBand="0" w:evenVBand="0" w:oddHBand="0" w:evenHBand="0" w:firstRowFirstColumn="0" w:firstRowLastColumn="0" w:lastRowFirstColumn="0" w:lastRowLastColumn="0"/>
+            <w:tcW w:w="2376" w:type="dxa"/>
+          </w:tcPr>
+          <w:p>
+            <w:proofErr w:type="spellStart"/>
+            <w:r>
+              <w:t>Voraussetzung</w:t>
+            </w:r>
+            <w:proofErr w:type="spellEnd"/>
+          </w:p>
+        </w:tc>
+        <w:tc>
+          <w:tcPr>
+            <w:tcW w:w="6830" w:type="dxa"/>
+          </w:tcPr>
+          <w:p>
+            <w:pPr>
+              <w:cnfStyle w:val="000000000000" w:firstRow="0" w:lastRow="0" w:firstColumn="0" w:lastColumn="0" w:oddVBand="0" w:evenVBand="0" w:oddHBand="0" w:evenHBand="0" w:firstRowFirstColumn="0" w:firstRowLastColumn="0" w:lastRowFirstColumn="0" w:lastRowLastColumn="0"/>
+            </w:pPr>
+          </w:p>
+        </w:tc>
+      </w:tr>
+      <w:tr>
+        <w:trPr>
+          <w:cnfStyle w:val="000000100000" w:firstRow="0" w:lastRow="0" w:firstColumn="0" w:lastColumn="0" w:oddVBand="0" w:evenVBand="0" w:oddHBand="1" w:evenHBand="0" w:firstRowFirstColumn="0" w:firstRowLastColumn="0" w:lastRowFirstColumn="0" w:lastRowLastColumn="0"/>
+        </w:trPr>
+        <w:tc>
+          <w:tcPr>
+            <w:cnfStyle w:val="001000000000" w:firstRow="0" w:lastRow="0" w:firstColumn="1" w:lastColumn="0" w:oddVBand="0" w:evenVBand="0" w:oddHBand="0" w:evenHBand="0" w:firstRowFirstColumn="0" w:firstRowLastColumn="0" w:lastRowFirstColumn="0" w:lastRowLastColumn="0"/>
+            <w:tcW w:w="2376" w:type="dxa"/>
+          </w:tcPr>
+          <w:p>
+            <w:proofErr w:type="spellStart"/>
+            <w:r>
+              <w:t>Vorbedingungen</w:t>
+            </w:r>
+            <w:proofErr w:type="spellEnd"/>
+          </w:p>
+        </w:tc>
+        <w:tc>
+          <w:tcPr>
+            <w:tcW w:w="6830" w:type="dxa"/>
+          </w:tcPr>
+          <w:p>
+            <w:pPr>
+              <w:cnfStyle w:val="000000100000" w:firstRow="0" w:lastRow="0" w:firstColumn="0" w:lastColumn="0" w:oddVBand="0" w:evenVBand="0" w:oddHBand="1" w:evenHBand="0" w:firstRowFirstColumn="0" w:firstRowLastColumn="0" w:lastRowFirstColumn="0" w:lastRowLastColumn="0"/>
+              <w:rPr>
+                <w:lang w:val="de-CH"/>
+              </w:rPr>
+            </w:pPr>
+            <w:proofErr w:type="spellStart"/>
+            <w:r>
+              <w:rPr>
+                <w:lang w:val="de-CH"/>
+              </w:rPr>
+              <w:t>Elekronisches</w:t>
+            </w:r>
+            <w:proofErr w:type="spellEnd"/>
+            <w:r>
+              <w:rPr>
+                <w:lang w:val="de-CH"/>
+              </w:rPr>
+              <w:t xml:space="preserve"> Rezept von Arzt wurde ausgestellt.</w:t>
+            </w:r>
+          </w:p>
+        </w:tc>
+      </w:tr>
+      <w:tr>
+        <w:tc>
+          <w:tcPr>
+            <w:cnfStyle w:val="001000000000" w:firstRow="0" w:lastRow="0" w:firstColumn="1" w:lastColumn="0" w:oddVBand="0" w:evenVBand="0" w:oddHBand="0" w:evenHBand="0" w:firstRowFirstColumn="0" w:firstRowLastColumn="0" w:lastRowFirstColumn="0" w:lastRowLastColumn="0"/>
+            <w:tcW w:w="2376" w:type="dxa"/>
+          </w:tcPr>
+          <w:p>
+            <w:proofErr w:type="spellStart"/>
+            <w:r>
+              <w:t>Nachbedingungen</w:t>
+            </w:r>
+            <w:proofErr w:type="spellEnd"/>
+          </w:p>
+        </w:tc>
+        <w:tc>
+          <w:tcPr>
+            <w:tcW w:w="6830" w:type="dxa"/>
+          </w:tcPr>
+          <w:p>
+            <w:pPr>
+              <w:cnfStyle w:val="000000000000" w:firstRow="0" w:lastRow="0" w:firstColumn="0" w:lastColumn="0" w:oddVBand="0" w:evenVBand="0" w:oddHBand="0" w:evenHBand="0" w:firstRowFirstColumn="0" w:firstRowLastColumn="0" w:lastRowFirstColumn="0" w:lastRowLastColumn="0"/>
+            </w:pPr>
+          </w:p>
+        </w:tc>
+      </w:tr>
+      <w:tr>
+        <w:trPr>
+          <w:cnfStyle w:val="000000100000" w:firstRow="0" w:lastRow="0" w:firstColumn="0" w:lastColumn="0" w:oddVBand="0" w:evenVBand="0" w:oddHBand="1" w:evenHBand="0" w:firstRowFirstColumn="0" w:firstRowLastColumn="0" w:lastRowFirstColumn="0" w:lastRowLastColumn="0"/>
+        </w:trPr>
+        <w:tc>
+          <w:tcPr>
+            <w:cnfStyle w:val="001000000000" w:firstRow="0" w:lastRow="0" w:firstColumn="1" w:lastColumn="0" w:oddVBand="0" w:evenVBand="0" w:oddHBand="0" w:evenHBand="0" w:firstRowFirstColumn="0" w:firstRowLastColumn="0" w:lastRowFirstColumn="0" w:lastRowLastColumn="0"/>
+            <w:tcW w:w="2376" w:type="dxa"/>
+          </w:tcPr>
+          <w:p>
+            <w:proofErr w:type="spellStart"/>
+            <w:r>
+              <w:t>Seiteneffekte</w:t>
+            </w:r>
+            <w:proofErr w:type="spellEnd"/>
+          </w:p>
+        </w:tc>
+        <w:tc>
+          <w:tcPr>
+            <w:tcW w:w="6830" w:type="dxa"/>
+          </w:tcPr>
+          <w:p>
+            <w:pPr>
+              <w:cnfStyle w:val="000000100000" w:firstRow="0" w:lastRow="0" w:firstColumn="0" w:lastColumn="0" w:oddVBand="0" w:evenVBand="0" w:oddHBand="1" w:evenHBand="0" w:firstRowFirstColumn="0" w:firstRowLastColumn="0" w:lastRowFirstColumn="0" w:lastRowLastColumn="0"/>
+            </w:pPr>
+            <w:proofErr w:type="spellStart"/>
+            <w:r>
+              <w:t>Nicht</w:t>
+            </w:r>
+            <w:proofErr w:type="spellEnd"/>
+            <w:r>
+              <w:t xml:space="preserve"> relevant</w:t>
+            </w:r>
+          </w:p>
+        </w:tc>
+      </w:tr>
+    </w:tbl>
+    <w:p/>
+    <w:p/>
+    <w:tbl>
+      <w:tblPr>
+        <w:tblStyle w:val="HelleSchattierung-Akzent1"/>
+        <w:tblW w:w="0" w:type="auto"/>
+        <w:tblLook w:val="04A0" w:firstRow="1" w:lastRow="0" w:firstColumn="1" w:lastColumn="0" w:noHBand="0" w:noVBand="1"/>
+      </w:tblPr>
+      <w:tblGrid>
+        <w:gridCol w:w="2376"/>
+        <w:gridCol w:w="6830"/>
+      </w:tblGrid>
+      <w:tr>
+        <w:trPr>
+          <w:cnfStyle w:val="100000000000" w:firstRow="1" w:lastRow="0" w:firstColumn="0" w:lastColumn="0" w:oddVBand="0" w:evenVBand="0" w:oddHBand="0" w:evenHBand="0" w:firstRowFirstColumn="0" w:firstRowLastColumn="0" w:lastRowFirstColumn="0" w:lastRowLastColumn="0"/>
+        </w:trPr>
+        <w:tc>
+          <w:tcPr>
+            <w:cnfStyle w:val="001000000000" w:firstRow="0" w:lastRow="0" w:firstColumn="1" w:lastColumn="0" w:oddVBand="0" w:evenVBand="0" w:oddHBand="0" w:evenHBand="0" w:firstRowFirstColumn="0" w:firstRowLastColumn="0" w:lastRowFirstColumn="0" w:lastRowLastColumn="0"/>
+            <w:tcW w:w="9206" w:type="dxa"/>
+            <w:gridSpan w:val="2"/>
+          </w:tcPr>
+          <w:p/>
+        </w:tc>
+      </w:tr>
+      <w:tr>
+        <w:trPr>
+          <w:cnfStyle w:val="000000100000" w:firstRow="0" w:lastRow="0" w:firstColumn="0" w:lastColumn="0" w:oddVBand="0" w:evenVBand="0" w:oddHBand="1" w:evenHBand="0" w:firstRowFirstColumn="0" w:firstRowLastColumn="0" w:lastRowFirstColumn="0" w:lastRowLastColumn="0"/>
+        </w:trPr>
+        <w:tc>
+          <w:tcPr>
+            <w:cnfStyle w:val="001000000000" w:firstRow="0" w:lastRow="0" w:firstColumn="1" w:lastColumn="0" w:oddVBand="0" w:evenVBand="0" w:oddHBand="0" w:evenHBand="0" w:firstRowFirstColumn="0" w:firstRowLastColumn="0" w:lastRowFirstColumn="0" w:lastRowLastColumn="0"/>
+            <w:tcW w:w="2376" w:type="dxa"/>
+          </w:tcPr>
+          <w:p>
+            <w:proofErr w:type="spellStart"/>
+            <w:r>
+              <w:t>Funktion</w:t>
+            </w:r>
+            <w:proofErr w:type="spellEnd"/>
+          </w:p>
+        </w:tc>
+        <w:tc>
+          <w:tcPr>
+            <w:tcW w:w="6830" w:type="dxa"/>
+          </w:tcPr>
+          <w:p>
+            <w:pPr>
+              <w:cnfStyle w:val="000000100000" w:firstRow="0" w:lastRow="0" w:firstColumn="0" w:lastColumn="0" w:oddVBand="0" w:evenVBand="0" w:oddHBand="1" w:evenHBand="0" w:firstRowFirstColumn="0" w:firstRowLastColumn="0" w:lastRowFirstColumn="0" w:lastRowLastColumn="0"/>
+            </w:pPr>
+            <w:r>
+              <w:t xml:space="preserve">3. </w:t>
+            </w:r>
+            <w:proofErr w:type="spellStart"/>
+            <w:r>
+              <w:t>Medikamente</w:t>
+            </w:r>
+            <w:proofErr w:type="spellEnd"/>
+            <w:r>
+              <w:t xml:space="preserve"> </w:t>
+            </w:r>
+            <w:proofErr w:type="spellStart"/>
+            <w:r>
+              <w:t>verschreiben</w:t>
+            </w:r>
+            <w:proofErr w:type="spellEnd"/>
+          </w:p>
+        </w:tc>
+      </w:tr>
+      <w:tr>
+        <w:tc>
+          <w:tcPr>
+            <w:cnfStyle w:val="001000000000" w:firstRow="0" w:lastRow="0" w:firstColumn="1" w:lastColumn="0" w:oddVBand="0" w:evenVBand="0" w:oddHBand="0" w:evenHBand="0" w:firstRowFirstColumn="0" w:firstRowLastColumn="0" w:lastRowFirstColumn="0" w:lastRowLastColumn="0"/>
+            <w:tcW w:w="2376" w:type="dxa"/>
+          </w:tcPr>
+          <w:p>
+            <w:proofErr w:type="spellStart"/>
+            <w:r>
+              <w:t>Beschreibung</w:t>
+            </w:r>
+            <w:proofErr w:type="spellEnd"/>
+          </w:p>
+        </w:tc>
+        <w:tc>
+          <w:tcPr>
+            <w:tcW w:w="6830" w:type="dxa"/>
+          </w:tcPr>
+          <w:p>
+            <w:pPr>
+              <w:cnfStyle w:val="000000000000" w:firstRow="0" w:lastRow="0" w:firstColumn="0" w:lastColumn="0" w:oddVBand="0" w:evenVBand="0" w:oddHBand="0" w:evenHBand="0" w:firstRowFirstColumn="0" w:firstRowLastColumn="0" w:lastRowFirstColumn="0" w:lastRowLastColumn="0"/>
+              <w:rPr>
+                <w:lang w:val="de-CH"/>
+              </w:rPr>
+            </w:pPr>
+            <w:r>
+              <w:rPr>
+                <w:lang w:val="de-CH"/>
+              </w:rPr>
+              <w:t xml:space="preserve">Arzt füllt ein elektronisches Rezept aus und hinterlegt beim Patienten, wann er was, wie konsumieren muss. </w:t>
+            </w:r>
+          </w:p>
+        </w:tc>
+      </w:tr>
+      <w:tr>
+        <w:trPr>
+          <w:cnfStyle w:val="000000100000" w:firstRow="0" w:lastRow="0" w:firstColumn="0" w:lastColumn="0" w:oddVBand="0" w:evenVBand="0" w:oddHBand="1" w:evenHBand="0" w:firstRowFirstColumn="0" w:firstRowLastColumn="0" w:lastRowFirstColumn="0" w:lastRowLastColumn="0"/>
+        </w:trPr>
+        <w:tc>
+          <w:tcPr>
+            <w:cnfStyle w:val="001000000000" w:firstRow="0" w:lastRow="0" w:firstColumn="1" w:lastColumn="0" w:oddVBand="0" w:evenVBand="0" w:oddHBand="0" w:evenHBand="0" w:firstRowFirstColumn="0" w:firstRowLastColumn="0" w:lastRowFirstColumn="0" w:lastRowLastColumn="0"/>
+            <w:tcW w:w="2376" w:type="dxa"/>
+          </w:tcPr>
+          <w:p>
+            <w:r>
+              <w:t>Input</w:t>
+            </w:r>
+          </w:p>
+        </w:tc>
+        <w:tc>
+          <w:tcPr>
+            <w:tcW w:w="6830" w:type="dxa"/>
+          </w:tcPr>
+          <w:p>
+            <w:pPr>
+              <w:cnfStyle w:val="000000100000" w:firstRow="0" w:lastRow="0" w:firstColumn="0" w:lastColumn="0" w:oddVBand="0" w:evenVBand="0" w:oddHBand="1" w:evenHBand="0" w:firstRowFirstColumn="0" w:firstRowLastColumn="0" w:lastRowFirstColumn="0" w:lastRowLastColumn="0"/>
+            </w:pPr>
+            <w:proofErr w:type="spellStart"/>
+            <w:r>
+              <w:t>Medikamentenrezept</w:t>
+            </w:r>
+            <w:proofErr w:type="spellEnd"/>
+            <w:r>
+              <w:t xml:space="preserve"> </w:t>
+            </w:r>
+            <w:proofErr w:type="spellStart"/>
+            <w:r>
+              <w:t>vom</w:t>
+            </w:r>
+            <w:proofErr w:type="spellEnd"/>
+            <w:r>
+              <w:t xml:space="preserve"> </w:t>
+            </w:r>
+            <w:proofErr w:type="spellStart"/>
+            <w:r>
+              <w:t>Arzt</w:t>
+            </w:r>
+            <w:proofErr w:type="spellEnd"/>
+          </w:p>
+        </w:tc>
+      </w:tr>
+      <w:tr>
+        <w:tc>
+          <w:tcPr>
+            <w:cnfStyle w:val="001000000000" w:firstRow="0" w:lastRow="0" w:firstColumn="1" w:lastColumn="0" w:oddVBand="0" w:evenVBand="0" w:oddHBand="0" w:evenHBand="0" w:firstRowFirstColumn="0" w:firstRowLastColumn="0" w:lastRowFirstColumn="0" w:lastRowLastColumn="0"/>
+            <w:tcW w:w="2376" w:type="dxa"/>
+          </w:tcPr>
+          <w:p>
+            <w:proofErr w:type="spellStart"/>
+            <w:r>
+              <w:t>Quelle</w:t>
+            </w:r>
+            <w:proofErr w:type="spellEnd"/>
+          </w:p>
+        </w:tc>
+        <w:tc>
+          <w:tcPr>
+            <w:tcW w:w="6830" w:type="dxa"/>
+          </w:tcPr>
+          <w:p>
+            <w:pPr>
+              <w:cnfStyle w:val="000000000000" w:firstRow="0" w:lastRow="0" w:firstColumn="0" w:lastColumn="0" w:oddVBand="0" w:evenVBand="0" w:oddHBand="0" w:evenHBand="0" w:firstRowFirstColumn="0" w:firstRowLastColumn="0" w:lastRowFirstColumn="0" w:lastRowLastColumn="0"/>
+            </w:pPr>
+            <w:proofErr w:type="spellStart"/>
+            <w:r>
+              <w:t>Arzt</w:t>
+            </w:r>
+            <w:proofErr w:type="spellEnd"/>
+          </w:p>
+        </w:tc>
+      </w:tr>
+      <w:tr>
+        <w:trPr>
+          <w:cnfStyle w:val="000000100000" w:firstRow="0" w:lastRow="0" w:firstColumn="0" w:lastColumn="0" w:oddVBand="0" w:evenVBand="0" w:oddHBand="1" w:evenHBand="0" w:firstRowFirstColumn="0" w:firstRowLastColumn="0" w:lastRowFirstColumn="0" w:lastRowLastColumn="0"/>
+        </w:trPr>
+        <w:tc>
+          <w:tcPr>
+            <w:cnfStyle w:val="001000000000" w:firstRow="0" w:lastRow="0" w:firstColumn="1" w:lastColumn="0" w:oddVBand="0" w:evenVBand="0" w:oddHBand="0" w:evenHBand="0" w:firstRowFirstColumn="0" w:firstRowLastColumn="0" w:lastRowFirstColumn="0" w:lastRowLastColumn="0"/>
+            <w:tcW w:w="2376" w:type="dxa"/>
+          </w:tcPr>
+          <w:p>
+            <w:proofErr w:type="spellStart"/>
+            <w:r>
+              <w:t>Ausgabe</w:t>
+            </w:r>
+            <w:proofErr w:type="spellEnd"/>
+          </w:p>
+        </w:tc>
+        <w:tc>
+          <w:tcPr>
+            <w:tcW w:w="6830" w:type="dxa"/>
+          </w:tcPr>
+          <w:p>
+            <w:pPr>
+              <w:cnfStyle w:val="000000100000" w:firstRow="0" w:lastRow="0" w:firstColumn="0" w:lastColumn="0" w:oddVBand="0" w:evenVBand="0" w:oddHBand="1" w:evenHBand="0" w:firstRowFirstColumn="0" w:firstRowLastColumn="0" w:lastRowFirstColumn="0" w:lastRowLastColumn="0"/>
+            </w:pPr>
+            <w:proofErr w:type="spellStart"/>
+            <w:r>
+              <w:t>Elektr</w:t>
+            </w:r>
+            <w:proofErr w:type="spellEnd"/>
+            <w:r>
+              <w:t xml:space="preserve">. </w:t>
+            </w:r>
+            <w:proofErr w:type="spellStart"/>
+            <w:r>
+              <w:t>Rezept</w:t>
+            </w:r>
+            <w:proofErr w:type="spellEnd"/>
+          </w:p>
+        </w:tc>
+      </w:tr>
+      <w:tr>
+        <w:tc>
+          <w:tcPr>
+            <w:cnfStyle w:val="001000000000" w:firstRow="0" w:lastRow="0" w:firstColumn="1" w:lastColumn="0" w:oddVBand="0" w:evenVBand="0" w:oddHBand="0" w:evenHBand="0" w:firstRowFirstColumn="0" w:firstRowLastColumn="0" w:lastRowFirstColumn="0" w:lastRowLastColumn="0"/>
+            <w:tcW w:w="2376" w:type="dxa"/>
+          </w:tcPr>
+          <w:p>
+            <w:proofErr w:type="spellStart"/>
+            <w:r>
+              <w:t>Ziel</w:t>
+            </w:r>
+            <w:proofErr w:type="spellEnd"/>
+          </w:p>
+        </w:tc>
+        <w:tc>
+          <w:tcPr>
+            <w:tcW w:w="6830" w:type="dxa"/>
+          </w:tcPr>
+          <w:p>
+            <w:pPr>
+              <w:cnfStyle w:val="000000000000" w:firstRow="0" w:lastRow="0" w:firstColumn="0" w:lastColumn="0" w:oddVBand="0" w:evenVBand="0" w:oddHBand="0" w:evenHBand="0" w:firstRowFirstColumn="0" w:firstRowLastColumn="0" w:lastRowFirstColumn="0" w:lastRowLastColumn="0"/>
+            </w:pPr>
+            <w:r>
+              <w:t>Patient</w:t>
+            </w:r>
+          </w:p>
+        </w:tc>
+      </w:tr>
+      <w:tr>
+        <w:trPr>
+          <w:cnfStyle w:val="000000100000" w:firstRow="0" w:lastRow="0" w:firstColumn="0" w:lastColumn="0" w:oddVBand="0" w:evenVBand="0" w:oddHBand="1" w:evenHBand="0" w:firstRowFirstColumn="0" w:firstRowLastColumn="0" w:lastRowFirstColumn="0" w:lastRowLastColumn="0"/>
+        </w:trPr>
+        <w:tc>
+          <w:tcPr>
+            <w:cnfStyle w:val="001000000000" w:firstRow="0" w:lastRow="0" w:firstColumn="1" w:lastColumn="0" w:oddVBand="0" w:evenVBand="0" w:oddHBand="0" w:evenHBand="0" w:firstRowFirstColumn="0" w:firstRowLastColumn="0" w:lastRowFirstColumn="0" w:lastRowLastColumn="0"/>
+            <w:tcW w:w="2376" w:type="dxa"/>
+          </w:tcPr>
+          <w:p>
+            <w:proofErr w:type="spellStart"/>
+            <w:r>
+              <w:t>Aktion</w:t>
+            </w:r>
+            <w:proofErr w:type="spellEnd"/>
+          </w:p>
+        </w:tc>
+        <w:tc>
+          <w:tcPr>
+            <w:tcW w:w="6830" w:type="dxa"/>
+          </w:tcPr>
+          <w:p>
+            <w:pPr>
+              <w:cnfStyle w:val="000000100000" w:firstRow="0" w:lastRow="0" w:firstColumn="0" w:lastColumn="0" w:oddVBand="0" w:evenVBand="0" w:oddHBand="1" w:evenHBand="0" w:firstRowFirstColumn="0" w:firstRowLastColumn="0" w:lastRowFirstColumn="0" w:lastRowLastColumn="0"/>
+            </w:pPr>
+            <w:r>
+              <w:rPr>
+                <w:lang w:val="de-CH"/>
+              </w:rPr>
+              <w:t xml:space="preserve">Arzt füllt ein Rezeptformular zum Patienten aus. </w:t>
+            </w:r>
+            <w:proofErr w:type="spellStart"/>
+            <w:r>
+              <w:t>Es</w:t>
+            </w:r>
+            <w:proofErr w:type="spellEnd"/>
+            <w:r>
+              <w:t xml:space="preserve"> </w:t>
+            </w:r>
+            <w:proofErr w:type="spellStart"/>
+            <w:r>
+              <w:t>wird</w:t>
+            </w:r>
+            <w:proofErr w:type="spellEnd"/>
+            <w:r>
+              <w:t xml:space="preserve"> </w:t>
+            </w:r>
+            <w:proofErr w:type="spellStart"/>
+            <w:r>
+              <w:lastRenderedPageBreak/>
+              <w:t>hinterlegt</w:t>
+            </w:r>
+            <w:proofErr w:type="spellEnd"/>
+            <w:r>
+              <w:t xml:space="preserve">. </w:t>
+            </w:r>
+          </w:p>
+        </w:tc>
+      </w:tr>
+      <w:tr>
+        <w:tc>
+          <w:tcPr>
+            <w:cnfStyle w:val="001000000000" w:firstRow="0" w:lastRow="0" w:firstColumn="1" w:lastColumn="0" w:oddVBand="0" w:evenVBand="0" w:oddHBand="0" w:evenHBand="0" w:firstRowFirstColumn="0" w:firstRowLastColumn="0" w:lastRowFirstColumn="0" w:lastRowLastColumn="0"/>
+            <w:tcW w:w="2376" w:type="dxa"/>
+          </w:tcPr>
+          <w:p>
+            <w:proofErr w:type="spellStart"/>
+            <w:r>
+              <w:lastRenderedPageBreak/>
+              <w:t>Voraussetzung</w:t>
+            </w:r>
+            <w:proofErr w:type="spellEnd"/>
+          </w:p>
+        </w:tc>
+        <w:tc>
+          <w:tcPr>
+            <w:tcW w:w="6830" w:type="dxa"/>
+          </w:tcPr>
+          <w:p>
+            <w:pPr>
+              <w:cnfStyle w:val="000000000000" w:firstRow="0" w:lastRow="0" w:firstColumn="0" w:lastColumn="0" w:oddVBand="0" w:evenVBand="0" w:oddHBand="0" w:evenHBand="0" w:firstRowFirstColumn="0" w:firstRowLastColumn="0" w:lastRowFirstColumn="0" w:lastRowLastColumn="0"/>
+              <w:rPr>
+                <w:lang w:val="de-CH"/>
+              </w:rPr>
+            </w:pPr>
+            <w:r>
+              <w:rPr>
+                <w:lang w:val="de-CH"/>
+              </w:rPr>
+              <w:t>Elektronische Rezepte können digital signiert werden</w:t>
+            </w:r>
+          </w:p>
+        </w:tc>
+      </w:tr>
+      <w:tr>
+        <w:trPr>
+          <w:cnfStyle w:val="000000100000" w:firstRow="0" w:lastRow="0" w:firstColumn="0" w:lastColumn="0" w:oddVBand="0" w:evenVBand="0" w:oddHBand="1" w:evenHBand="0" w:firstRowFirstColumn="0" w:firstRowLastColumn="0" w:lastRowFirstColumn="0" w:lastRowLastColumn="0"/>
+        </w:trPr>
+        <w:tc>
+          <w:tcPr>
+            <w:cnfStyle w:val="001000000000" w:firstRow="0" w:lastRow="0" w:firstColumn="1" w:lastColumn="0" w:oddVBand="0" w:evenVBand="0" w:oddHBand="0" w:evenHBand="0" w:firstRowFirstColumn="0" w:firstRowLastColumn="0" w:lastRowFirstColumn="0" w:lastRowLastColumn="0"/>
+            <w:tcW w:w="2376" w:type="dxa"/>
+          </w:tcPr>
+          <w:p>
+            <w:proofErr w:type="spellStart"/>
+            <w:r>
+              <w:t>Vorbedingungen</w:t>
+            </w:r>
+            <w:proofErr w:type="spellEnd"/>
+          </w:p>
+        </w:tc>
+        <w:tc>
+          <w:tcPr>
+            <w:tcW w:w="6830" w:type="dxa"/>
+          </w:tcPr>
+          <w:p>
+            <w:pPr>
+              <w:cnfStyle w:val="000000100000" w:firstRow="0" w:lastRow="0" w:firstColumn="0" w:lastColumn="0" w:oddVBand="0" w:evenVBand="0" w:oddHBand="1" w:evenHBand="0" w:firstRowFirstColumn="0" w:firstRowLastColumn="0" w:lastRowFirstColumn="0" w:lastRowLastColumn="0"/>
+            </w:pPr>
+          </w:p>
+        </w:tc>
+      </w:tr>
+      <w:tr>
+        <w:tc>
+          <w:tcPr>
+            <w:cnfStyle w:val="001000000000" w:firstRow="0" w:lastRow="0" w:firstColumn="1" w:lastColumn="0" w:oddVBand="0" w:evenVBand="0" w:oddHBand="0" w:evenHBand="0" w:firstRowFirstColumn="0" w:firstRowLastColumn="0" w:lastRowFirstColumn="0" w:lastRowLastColumn="0"/>
+            <w:tcW w:w="2376" w:type="dxa"/>
+          </w:tcPr>
+          <w:p>
+            <w:proofErr w:type="spellStart"/>
+            <w:r>
+              <w:t>Nachbedingungen</w:t>
+            </w:r>
+            <w:proofErr w:type="spellEnd"/>
+          </w:p>
+        </w:tc>
+        <w:tc>
+          <w:tcPr>
+            <w:tcW w:w="6830" w:type="dxa"/>
+          </w:tcPr>
+          <w:p>
+            <w:pPr>
+              <w:cnfStyle w:val="000000000000" w:firstRow="0" w:lastRow="0" w:firstColumn="0" w:lastColumn="0" w:oddVBand="0" w:evenVBand="0" w:oddHBand="0" w:evenHBand="0" w:firstRowFirstColumn="0" w:firstRowLastColumn="0" w:lastRowFirstColumn="0" w:lastRowLastColumn="0"/>
+            </w:pPr>
+          </w:p>
+        </w:tc>
+      </w:tr>
+      <w:tr>
+        <w:trPr>
+          <w:cnfStyle w:val="000000100000" w:firstRow="0" w:lastRow="0" w:firstColumn="0" w:lastColumn="0" w:oddVBand="0" w:evenVBand="0" w:oddHBand="1" w:evenHBand="0" w:firstRowFirstColumn="0" w:firstRowLastColumn="0" w:lastRowFirstColumn="0" w:lastRowLastColumn="0"/>
+        </w:trPr>
+        <w:tc>
+          <w:tcPr>
+            <w:cnfStyle w:val="001000000000" w:firstRow="0" w:lastRow="0" w:firstColumn="1" w:lastColumn="0" w:oddVBand="0" w:evenVBand="0" w:oddHBand="0" w:evenHBand="0" w:firstRowFirstColumn="0" w:firstRowLastColumn="0" w:lastRowFirstColumn="0" w:lastRowLastColumn="0"/>
+            <w:tcW w:w="2376" w:type="dxa"/>
+          </w:tcPr>
+          <w:p>
+            <w:proofErr w:type="spellStart"/>
+            <w:r>
+              <w:t>Seiteneffekte</w:t>
+            </w:r>
+            <w:proofErr w:type="spellEnd"/>
+          </w:p>
+        </w:tc>
+        <w:tc>
+          <w:tcPr>
+            <w:tcW w:w="6830" w:type="dxa"/>
+          </w:tcPr>
+          <w:p>
+            <w:pPr>
+              <w:cnfStyle w:val="000000100000" w:firstRow="0" w:lastRow="0" w:firstColumn="0" w:lastColumn="0" w:oddVBand="0" w:evenVBand="0" w:oddHBand="1" w:evenHBand="0" w:firstRowFirstColumn="0" w:firstRowLastColumn="0" w:lastRowFirstColumn="0" w:lastRowLastColumn="0"/>
+            </w:pPr>
+          </w:p>
+        </w:tc>
+      </w:tr>
+    </w:tbl>
+    <w:p/>
+    <w:tbl>
+      <w:tblPr>
+        <w:tblStyle w:val="HelleSchattierung-Akzent1"/>
+        <w:tblW w:w="0" w:type="auto"/>
+        <w:tblLook w:val="04A0" w:firstRow="1" w:lastRow="0" w:firstColumn="1" w:lastColumn="0" w:noHBand="0" w:noVBand="1"/>
+      </w:tblPr>
+      <w:tblGrid>
+        <w:gridCol w:w="2376"/>
+        <w:gridCol w:w="6830"/>
+      </w:tblGrid>
+      <w:tr>
+        <w:trPr>
+          <w:cnfStyle w:val="100000000000" w:firstRow="1" w:lastRow="0" w:firstColumn="0" w:lastColumn="0" w:oddVBand="0" w:evenVBand="0" w:oddHBand="0" w:evenHBand="0" w:firstRowFirstColumn="0" w:firstRowLastColumn="0" w:lastRowFirstColumn="0" w:lastRowLastColumn="0"/>
+        </w:trPr>
+        <w:tc>
+          <w:tcPr>
+            <w:cnfStyle w:val="001000000000" w:firstRow="0" w:lastRow="0" w:firstColumn="1" w:lastColumn="0" w:oddVBand="0" w:evenVBand="0" w:oddHBand="0" w:evenHBand="0" w:firstRowFirstColumn="0" w:firstRowLastColumn="0" w:lastRowFirstColumn="0" w:lastRowLastColumn="0"/>
+            <w:tcW w:w="9206" w:type="dxa"/>
+            <w:gridSpan w:val="2"/>
+          </w:tcPr>
+          <w:p/>
+        </w:tc>
+      </w:tr>
+      <w:tr>
+        <w:trPr>
+          <w:cnfStyle w:val="000000100000" w:firstRow="0" w:lastRow="0" w:firstColumn="0" w:lastColumn="0" w:oddVBand="0" w:evenVBand="0" w:oddHBand="1" w:evenHBand="0" w:firstRowFirstColumn="0" w:firstRowLastColumn="0" w:lastRowFirstColumn="0" w:lastRowLastColumn="0"/>
+        </w:trPr>
+        <w:tc>
+          <w:tcPr>
+            <w:cnfStyle w:val="001000000000" w:firstRow="0" w:lastRow="0" w:firstColumn="1" w:lastColumn="0" w:oddVBand="0" w:evenVBand="0" w:oddHBand="0" w:evenHBand="0" w:firstRowFirstColumn="0" w:firstRowLastColumn="0" w:lastRowFirstColumn="0" w:lastRowLastColumn="0"/>
+            <w:tcW w:w="2376" w:type="dxa"/>
+          </w:tcPr>
+          <w:p>
+            <w:proofErr w:type="spellStart"/>
+            <w:r>
+              <w:t>Funktion</w:t>
+            </w:r>
+            <w:proofErr w:type="spellEnd"/>
+          </w:p>
+        </w:tc>
+        <w:tc>
+          <w:tcPr>
+            <w:tcW w:w="6830" w:type="dxa"/>
+          </w:tcPr>
+          <w:p>
+            <w:pPr>
+              <w:cnfStyle w:val="000000100000" w:firstRow="0" w:lastRow="0" w:firstColumn="0" w:lastColumn="0" w:oddVBand="0" w:evenVBand="0" w:oddHBand="1" w:evenHBand="0" w:firstRowFirstColumn="0" w:firstRowLastColumn="0" w:lastRowFirstColumn="0" w:lastRowLastColumn="0"/>
+            </w:pPr>
+            <w:r>
+              <w:t xml:space="preserve">4. </w:t>
+            </w:r>
+            <w:proofErr w:type="spellStart"/>
+            <w:r>
+              <w:t>Umfrage</w:t>
+            </w:r>
+            <w:proofErr w:type="spellEnd"/>
+            <w:r>
+              <w:t xml:space="preserve"> </w:t>
+            </w:r>
+            <w:proofErr w:type="spellStart"/>
+            <w:r>
+              <w:t>ausfüllen</w:t>
+            </w:r>
+            <w:proofErr w:type="spellEnd"/>
+          </w:p>
+        </w:tc>
+      </w:tr>
+      <w:tr>
+        <w:tc>
+          <w:tcPr>
+            <w:cnfStyle w:val="001000000000" w:firstRow="0" w:lastRow="0" w:firstColumn="1" w:lastColumn="0" w:oddVBand="0" w:evenVBand="0" w:oddHBand="0" w:evenHBand="0" w:firstRowFirstColumn="0" w:firstRowLastColumn="0" w:lastRowFirstColumn="0" w:lastRowLastColumn="0"/>
+            <w:tcW w:w="2376" w:type="dxa"/>
+          </w:tcPr>
+          <w:p>
+            <w:proofErr w:type="spellStart"/>
+            <w:r>
+              <w:t>Beschreibung</w:t>
+            </w:r>
+            <w:proofErr w:type="spellEnd"/>
+          </w:p>
+        </w:tc>
+        <w:tc>
+          <w:tcPr>
+            <w:tcW w:w="6830" w:type="dxa"/>
+          </w:tcPr>
+          <w:p>
+            <w:pPr>
+              <w:cnfStyle w:val="000000000000" w:firstRow="0" w:lastRow="0" w:firstColumn="0" w:lastColumn="0" w:oddVBand="0" w:evenVBand="0" w:oddHBand="0" w:evenHBand="0" w:firstRowFirstColumn="0" w:firstRowLastColumn="0" w:lastRowFirstColumn="0" w:lastRowLastColumn="0"/>
+              <w:rPr>
+                <w:lang w:val="de-CH"/>
+              </w:rPr>
+            </w:pPr>
+            <w:r>
+              <w:rPr>
+                <w:lang w:val="de-CH"/>
+              </w:rPr>
+              <w:t>NSP füllt eine Umfrage aus und schliesst diese ab.</w:t>
+            </w:r>
+          </w:p>
+        </w:tc>
+      </w:tr>
+      <w:tr>
+        <w:trPr>
+          <w:cnfStyle w:val="000000100000" w:firstRow="0" w:lastRow="0" w:firstColumn="0" w:lastColumn="0" w:oddVBand="0" w:evenVBand="0" w:oddHBand="1" w:evenHBand="0" w:firstRowFirstColumn="0" w:firstRowLastColumn="0" w:lastRowFirstColumn="0" w:lastRowLastColumn="0"/>
+        </w:trPr>
+        <w:tc>
+          <w:tcPr>
+            <w:cnfStyle w:val="001000000000" w:firstRow="0" w:lastRow="0" w:firstColumn="1" w:lastColumn="0" w:oddVBand="0" w:evenVBand="0" w:oddHBand="0" w:evenHBand="0" w:firstRowFirstColumn="0" w:firstRowLastColumn="0" w:lastRowFirstColumn="0" w:lastRowLastColumn="0"/>
+            <w:tcW w:w="2376" w:type="dxa"/>
+          </w:tcPr>
+          <w:p>
+            <w:r>
+              <w:t>Input</w:t>
+            </w:r>
+          </w:p>
+        </w:tc>
+        <w:tc>
+          <w:tcPr>
+            <w:tcW w:w="6830" w:type="dxa"/>
+          </w:tcPr>
+          <w:p>
+            <w:pPr>
+              <w:cnfStyle w:val="000000100000" w:firstRow="0" w:lastRow="0" w:firstColumn="0" w:lastColumn="0" w:oddVBand="0" w:evenVBand="0" w:oddHBand="1" w:evenHBand="0" w:firstRowFirstColumn="0" w:firstRowLastColumn="0" w:lastRowFirstColumn="0" w:lastRowLastColumn="0"/>
+              <w:rPr>
+                <w:lang w:val="de-CH"/>
+              </w:rPr>
+            </w:pPr>
+            <w:r>
+              <w:rPr>
+                <w:lang w:val="de-CH"/>
+              </w:rPr>
+              <w:t>Antworten auf Fragen (Ja/Nein/Kreuze)</w:t>
+            </w:r>
+          </w:p>
+        </w:tc>
+      </w:tr>
+      <w:tr>
+        <w:tc>
+          <w:tcPr>
+            <w:cnfStyle w:val="001000000000" w:firstRow="0" w:lastRow="0" w:firstColumn="1" w:lastColumn="0" w:oddVBand="0" w:evenVBand="0" w:oddHBand="0" w:evenHBand="0" w:firstRowFirstColumn="0" w:firstRowLastColumn="0" w:lastRowFirstColumn="0" w:lastRowLastColumn="0"/>
+            <w:tcW w:w="2376" w:type="dxa"/>
+          </w:tcPr>
+          <w:p>
+            <w:proofErr w:type="spellStart"/>
+            <w:r>
+              <w:t>Quelle</w:t>
+            </w:r>
+            <w:proofErr w:type="spellEnd"/>
+          </w:p>
+        </w:tc>
+        <w:tc>
+          <w:tcPr>
+            <w:tcW w:w="6830" w:type="dxa"/>
+          </w:tcPr>
+          <w:p>
+            <w:pPr>
+              <w:cnfStyle w:val="000000000000" w:firstRow="0" w:lastRow="0" w:firstColumn="0" w:lastColumn="0" w:oddVBand="0" w:evenVBand="0" w:oddHBand="0" w:evenHBand="0" w:firstRowFirstColumn="0" w:firstRowLastColumn="0" w:lastRowFirstColumn="0" w:lastRowLastColumn="0"/>
+            </w:pPr>
+            <w:r>
+              <w:t>System</w:t>
+            </w:r>
+          </w:p>
+        </w:tc>
+      </w:tr>
+      <w:tr>
+        <w:trPr>
+          <w:cnfStyle w:val="000000100000" w:firstRow="0" w:lastRow="0" w:firstColumn="0" w:lastColumn="0" w:oddVBand="0" w:evenVBand="0" w:oddHBand="1" w:evenHBand="0" w:firstRowFirstColumn="0" w:firstRowLastColumn="0" w:lastRowFirstColumn="0" w:lastRowLastColumn="0"/>
+        </w:trPr>
+        <w:tc>
+          <w:tcPr>
+            <w:cnfStyle w:val="001000000000" w:firstRow="0" w:lastRow="0" w:firstColumn="1" w:lastColumn="0" w:oddVBand="0" w:evenVBand="0" w:oddHBand="0" w:evenHBand="0" w:firstRowFirstColumn="0" w:firstRowLastColumn="0" w:lastRowFirstColumn="0" w:lastRowLastColumn="0"/>
+            <w:tcW w:w="2376" w:type="dxa"/>
+          </w:tcPr>
+          <w:p>
+            <w:proofErr w:type="spellStart"/>
+            <w:r>
+              <w:t>Ausgabe</w:t>
+            </w:r>
+            <w:proofErr w:type="spellEnd"/>
+          </w:p>
+        </w:tc>
+        <w:tc>
+          <w:tcPr>
+            <w:tcW w:w="6830" w:type="dxa"/>
+          </w:tcPr>
+          <w:p>
+            <w:pPr>
+              <w:cnfStyle w:val="000000100000" w:firstRow="0" w:lastRow="0" w:firstColumn="0" w:lastColumn="0" w:oddVBand="0" w:evenVBand="0" w:oddHBand="1" w:evenHBand="0" w:firstRowFirstColumn="0" w:firstRowLastColumn="0" w:lastRowFirstColumn="0" w:lastRowLastColumn="0"/>
+            </w:pPr>
+            <w:proofErr w:type="spellStart"/>
+            <w:r>
+              <w:t>Ausgefüllter</w:t>
+            </w:r>
+            <w:proofErr w:type="spellEnd"/>
+            <w:r>
+              <w:t xml:space="preserve"> </w:t>
+            </w:r>
+            <w:proofErr w:type="spellStart"/>
+            <w:r>
+              <w:t>Fragebogen</w:t>
+            </w:r>
+            <w:proofErr w:type="spellEnd"/>
+          </w:p>
+        </w:tc>
+      </w:tr>
+      <w:tr>
+        <w:tc>
+          <w:tcPr>
+            <w:cnfStyle w:val="001000000000" w:firstRow="0" w:lastRow="0" w:firstColumn="1" w:lastColumn="0" w:oddVBand="0" w:evenVBand="0" w:oddHBand="0" w:evenHBand="0" w:firstRowFirstColumn="0" w:firstRowLastColumn="0" w:lastRowFirstColumn="0" w:lastRowLastColumn="0"/>
+            <w:tcW w:w="2376" w:type="dxa"/>
+          </w:tcPr>
+          <w:p>
+            <w:proofErr w:type="spellStart"/>
+            <w:r>
+              <w:t>Ziel</w:t>
+            </w:r>
+            <w:proofErr w:type="spellEnd"/>
+          </w:p>
+        </w:tc>
+        <w:tc>
+          <w:tcPr>
+            <w:tcW w:w="6830" w:type="dxa"/>
+          </w:tcPr>
+          <w:p>
+            <w:pPr>
+              <w:cnfStyle w:val="000000000000" w:firstRow="0" w:lastRow="0" w:firstColumn="0" w:lastColumn="0" w:oddVBand="0" w:evenVBand="0" w:oddHBand="0" w:evenHBand="0" w:firstRowFirstColumn="0" w:firstRowLastColumn="0" w:lastRowFirstColumn="0" w:lastRowLastColumn="0"/>
+            </w:pPr>
+            <w:r>
+              <w:t>System</w:t>
+            </w:r>
+          </w:p>
+        </w:tc>
+      </w:tr>
+      <w:tr>
+        <w:trPr>
+          <w:cnfStyle w:val="000000100000" w:firstRow="0" w:lastRow="0" w:firstColumn="0" w:lastColumn="0" w:oddVBand="0" w:evenVBand="0" w:oddHBand="1" w:evenHBand="0" w:firstRowFirstColumn="0" w:firstRowLastColumn="0" w:lastRowFirstColumn="0" w:lastRowLastColumn="0"/>
+        </w:trPr>
+        <w:tc>
+          <w:tcPr>
+            <w:cnfStyle w:val="001000000000" w:firstRow="0" w:lastRow="0" w:firstColumn="1" w:lastColumn="0" w:oddVBand="0" w:evenVBand="0" w:oddHBand="0" w:evenHBand="0" w:firstRowFirstColumn="0" w:firstRowLastColumn="0" w:lastRowFirstColumn="0" w:lastRowLastColumn="0"/>
+            <w:tcW w:w="2376" w:type="dxa"/>
+          </w:tcPr>
+          <w:p>
+            <w:proofErr w:type="spellStart"/>
+            <w:r>
+              <w:t>Aktion</w:t>
+            </w:r>
+            <w:proofErr w:type="spellEnd"/>
+          </w:p>
+        </w:tc>
+        <w:tc>
+          <w:tcPr>
+            <w:tcW w:w="6830" w:type="dxa"/>
+          </w:tcPr>
+          <w:p>
+            <w:pPr>
+              <w:cnfStyle w:val="000000100000" w:firstRow="0" w:lastRow="0" w:firstColumn="0" w:lastColumn="0" w:oddVBand="0" w:evenVBand="0" w:oddHBand="1" w:evenHBand="0" w:firstRowFirstColumn="0" w:firstRowLastColumn="0" w:lastRowFirstColumn="0" w:lastRowLastColumn="0"/>
+              <w:rPr>
+                <w:lang w:val="de-CH"/>
+              </w:rPr>
+            </w:pPr>
+            <w:r>
+              <w:rPr>
+                <w:lang w:val="de-CH"/>
+              </w:rPr>
+              <w:t>System sendet Benachrichtigung um Umfrage auszufüllen.</w:t>
+            </w:r>
+          </w:p>
+        </w:tc>
+      </w:tr>
+      <w:tr>
+        <w:tc>
+          <w:tcPr>
+            <w:cnfStyle w:val="001000000000" w:firstRow="0" w:lastRow="0" w:firstColumn="1" w:lastColumn="0" w:oddVBand="0" w:evenVBand="0" w:oddHBand="0" w:evenHBand="0" w:firstRowFirstColumn="0" w:firstRowLastColumn="0" w:lastRowFirstColumn="0" w:lastRowLastColumn="0"/>
+            <w:tcW w:w="2376" w:type="dxa"/>
+          </w:tcPr>
+          <w:p>
+            <w:proofErr w:type="spellStart"/>
+            <w:r>
+              <w:t>Voraussetzung</w:t>
+            </w:r>
+            <w:proofErr w:type="spellEnd"/>
+          </w:p>
+        </w:tc>
+        <w:tc>
+          <w:tcPr>
+            <w:tcW w:w="6830" w:type="dxa"/>
+          </w:tcPr>
+          <w:p>
+            <w:pPr>
+              <w:cnfStyle w:val="000000000000" w:firstRow="0" w:lastRow="0" w:firstColumn="0" w:lastColumn="0" w:oddVBand="0" w:evenVBand="0" w:oddHBand="0" w:evenHBand="0" w:firstRowFirstColumn="0" w:firstRowLastColumn="0" w:lastRowFirstColumn="0" w:lastRowLastColumn="0"/>
+            </w:pPr>
+          </w:p>
+        </w:tc>
+      </w:tr>
+      <w:tr>
+        <w:trPr>
+          <w:cnfStyle w:val="000000100000" w:firstRow="0" w:lastRow="0" w:firstColumn="0" w:lastColumn="0" w:oddVBand="0" w:evenVBand="0" w:oddHBand="1" w:evenHBand="0" w:firstRowFirstColumn="0" w:firstRowLastColumn="0" w:lastRowFirstColumn="0" w:lastRowLastColumn="0"/>
+        </w:trPr>
+        <w:tc>
+          <w:tcPr>
+            <w:cnfStyle w:val="001000000000" w:firstRow="0" w:lastRow="0" w:firstColumn="1" w:lastColumn="0" w:oddVBand="0" w:evenVBand="0" w:oddHBand="0" w:evenHBand="0" w:firstRowFirstColumn="0" w:firstRowLastColumn="0" w:lastRowFirstColumn="0" w:lastRowLastColumn="0"/>
+            <w:tcW w:w="2376" w:type="dxa"/>
+          </w:tcPr>
+          <w:p>
+            <w:proofErr w:type="spellStart"/>
+            <w:r>
+              <w:t>Vorbedingungen</w:t>
+            </w:r>
+            <w:proofErr w:type="spellEnd"/>
+          </w:p>
+        </w:tc>
+        <w:tc>
+          <w:tcPr>
+            <w:tcW w:w="6830" w:type="dxa"/>
+          </w:tcPr>
+          <w:p>
+            <w:pPr>
+              <w:cnfStyle w:val="000000100000" w:firstRow="0" w:lastRow="0" w:firstColumn="0" w:lastColumn="0" w:oddVBand="0" w:evenVBand="0" w:oddHBand="1" w:evenHBand="0" w:firstRowFirstColumn="0" w:firstRowLastColumn="0" w:lastRowFirstColumn="0" w:lastRowLastColumn="0"/>
+            </w:pPr>
+            <w:r>
+              <w:t xml:space="preserve">Patient hat </w:t>
+            </w:r>
+            <w:proofErr w:type="spellStart"/>
+            <w:r>
+              <w:t>Medikamteneinnahme</w:t>
+            </w:r>
+            <w:proofErr w:type="spellEnd"/>
+            <w:r>
+              <w:t xml:space="preserve"> </w:t>
+            </w:r>
+            <w:proofErr w:type="spellStart"/>
+            <w:r>
+              <w:t>quittiert</w:t>
+            </w:r>
+            <w:proofErr w:type="spellEnd"/>
+          </w:p>
+        </w:tc>
+      </w:tr>
+      <w:tr>
+        <w:tc>
+          <w:tcPr>
+            <w:cnfStyle w:val="001000000000" w:firstRow="0" w:lastRow="0" w:firstColumn="1" w:lastColumn="0" w:oddVBand="0" w:evenVBand="0" w:oddHBand="0" w:evenHBand="0" w:firstRowFirstColumn="0" w:firstRowLastColumn="0" w:lastRowFirstColumn="0" w:lastRowLastColumn="0"/>
+            <w:tcW w:w="2376" w:type="dxa"/>
+          </w:tcPr>
+          <w:p>
+            <w:proofErr w:type="spellStart"/>
+            <w:r>
+              <w:t>Nachbedingungen</w:t>
+            </w:r>
+            <w:proofErr w:type="spellEnd"/>
+          </w:p>
+        </w:tc>
+        <w:tc>
+          <w:tcPr>
+            <w:tcW w:w="6830" w:type="dxa"/>
+          </w:tcPr>
+          <w:p>
+            <w:pPr>
+              <w:cnfStyle w:val="000000000000" w:firstRow="0" w:lastRow="0" w:firstColumn="0" w:lastColumn="0" w:oddVBand="0" w:evenVBand="0" w:oddHBand="0" w:evenHBand="0" w:firstRowFirstColumn="0" w:firstRowLastColumn="0" w:lastRowFirstColumn="0" w:lastRowLastColumn="0"/>
+            </w:pPr>
+            <w:proofErr w:type="spellStart"/>
+            <w:r>
+              <w:t>Nicht</w:t>
+            </w:r>
+            <w:proofErr w:type="spellEnd"/>
+            <w:r>
+              <w:t xml:space="preserve"> relevant</w:t>
+            </w:r>
+          </w:p>
+        </w:tc>
+      </w:tr>
+      <w:tr>
+        <w:trPr>
+          <w:cnfStyle w:val="000000100000" w:firstRow="0" w:lastRow="0" w:firstColumn="0" w:lastColumn="0" w:oddVBand="0" w:evenVBand="0" w:oddHBand="1" w:evenHBand="0" w:firstRowFirstColumn="0" w:firstRowLastColumn="0" w:lastRowFirstColumn="0" w:lastRowLastColumn="0"/>
+        </w:trPr>
+        <w:tc>
+          <w:tcPr>
+            <w:cnfStyle w:val="001000000000" w:firstRow="0" w:lastRow="0" w:firstColumn="1" w:lastColumn="0" w:oddVBand="0" w:evenVBand="0" w:oddHBand="0" w:evenHBand="0" w:firstRowFirstColumn="0" w:firstRowLastColumn="0" w:lastRowFirstColumn="0" w:lastRowLastColumn="0"/>
+            <w:tcW w:w="2376" w:type="dxa"/>
+          </w:tcPr>
+          <w:p>
+            <w:proofErr w:type="spellStart"/>
+            <w:r>
+              <w:t>Seiteneffekte</w:t>
+            </w:r>
+            <w:proofErr w:type="spellEnd"/>
+          </w:p>
+        </w:tc>
+        <w:tc>
+          <w:tcPr>
+            <w:tcW w:w="6830" w:type="dxa"/>
+          </w:tcPr>
+          <w:p>
+            <w:pPr>
+              <w:cnfStyle w:val="000000100000" w:firstRow="0" w:lastRow="0" w:firstColumn="0" w:lastColumn="0" w:oddVBand="0" w:evenVBand="0" w:oddHBand="1" w:evenHBand="0" w:firstRowFirstColumn="0" w:firstRowLastColumn="0" w:lastRowFirstColumn="0" w:lastRowLastColumn="0"/>
+            </w:pPr>
+          </w:p>
+        </w:tc>
+      </w:tr>
+    </w:tbl>
+    <w:p/>
+    <w:p/>
+    <w:tbl>
+      <w:tblPr>
+        <w:tblStyle w:val="HelleSchattierung-Akzent1"/>
+        <w:tblW w:w="0" w:type="auto"/>
+        <w:tblLook w:val="04A0" w:firstRow="1" w:lastRow="0" w:firstColumn="1" w:lastColumn="0" w:noHBand="0" w:noVBand="1"/>
+      </w:tblPr>
+      <w:tblGrid>
+        <w:gridCol w:w="2376"/>
+        <w:gridCol w:w="6830"/>
+      </w:tblGrid>
+      <w:tr>
+        <w:trPr>
+          <w:cnfStyle w:val="100000000000" w:firstRow="1" w:lastRow="0" w:firstColumn="0" w:lastColumn="0" w:oddVBand="0" w:evenVBand="0" w:oddHBand="0" w:evenHBand="0" w:firstRowFirstColumn="0" w:firstRowLastColumn="0" w:lastRowFirstColumn="0" w:lastRowLastColumn="0"/>
+        </w:trPr>
+        <w:tc>
+          <w:tcPr>
+            <w:cnfStyle w:val="001000000000" w:firstRow="0" w:lastRow="0" w:firstColumn="1" w:lastColumn="0" w:oddVBand="0" w:evenVBand="0" w:oddHBand="0" w:evenHBand="0" w:firstRowFirstColumn="0" w:firstRowLastColumn="0" w:lastRowFirstColumn="0" w:lastRowLastColumn="0"/>
+            <w:tcW w:w="9206" w:type="dxa"/>
+            <w:gridSpan w:val="2"/>
+          </w:tcPr>
+          <w:p/>
+        </w:tc>
+      </w:tr>
+      <w:tr>
+        <w:trPr>
+          <w:cnfStyle w:val="000000100000" w:firstRow="0" w:lastRow="0" w:firstColumn="0" w:lastColumn="0" w:oddVBand="0" w:evenVBand="0" w:oddHBand="1" w:evenHBand="0" w:firstRowFirstColumn="0" w:firstRowLastColumn="0" w:lastRowFirstColumn="0" w:lastRowLastColumn="0"/>
+        </w:trPr>
+        <w:tc>
+          <w:tcPr>
+            <w:cnfStyle w:val="001000000000" w:firstRow="0" w:lastRow="0" w:firstColumn="1" w:lastColumn="0" w:oddVBand="0" w:evenVBand="0" w:oddHBand="0" w:evenHBand="0" w:firstRowFirstColumn="0" w:firstRowLastColumn="0" w:lastRowFirstColumn="0" w:lastRowLastColumn="0"/>
+            <w:tcW w:w="2376" w:type="dxa"/>
+          </w:tcPr>
+          <w:p>
+            <w:proofErr w:type="spellStart"/>
+            <w:r>
+              <w:t>Funktion</w:t>
+            </w:r>
+            <w:proofErr w:type="spellEnd"/>
+          </w:p>
+        </w:tc>
+        <w:tc>
+          <w:tcPr>
+            <w:tcW w:w="6830" w:type="dxa"/>
+          </w:tcPr>
+          <w:p>
+            <w:pPr>
+              <w:cnfStyle w:val="000000100000" w:firstRow="0" w:lastRow="0" w:firstColumn="0" w:lastColumn="0" w:oddVBand="0" w:evenVBand="0" w:oddHBand="1" w:evenHBand="0" w:firstRowFirstColumn="0" w:firstRowLastColumn="0" w:lastRowFirstColumn="0" w:lastRowLastColumn="0"/>
+            </w:pPr>
+            <w:r>
+              <w:t xml:space="preserve">5. </w:t>
+            </w:r>
+            <w:proofErr w:type="spellStart"/>
+            <w:r>
+              <w:t>Bestellung</w:t>
+            </w:r>
+            <w:proofErr w:type="spellEnd"/>
+            <w:r>
+              <w:t xml:space="preserve"> </w:t>
+            </w:r>
+            <w:proofErr w:type="spellStart"/>
+            <w:r>
+              <w:t>bearbeiten</w:t>
+            </w:r>
+            <w:proofErr w:type="spellEnd"/>
+          </w:p>
+        </w:tc>
+      </w:tr>
+      <w:tr>
+        <w:tc>
+          <w:tcPr>
+            <w:cnfStyle w:val="001000000000" w:firstRow="0" w:lastRow="0" w:firstColumn="1" w:lastColumn="0" w:oddVBand="0" w:evenVBand="0" w:oddHBand="0" w:evenHBand="0" w:firstRowFirstColumn="0" w:firstRowLastColumn="0" w:lastRowFirstColumn="0" w:lastRowLastColumn="0"/>
+            <w:tcW w:w="2376" w:type="dxa"/>
+          </w:tcPr>
+          <w:p>
+            <w:proofErr w:type="spellStart"/>
+            <w:r>
+              <w:t>Beschreibung</w:t>
+            </w:r>
+            <w:proofErr w:type="spellEnd"/>
+          </w:p>
+        </w:tc>
+        <w:tc>
+          <w:tcPr>
+            <w:tcW w:w="6830" w:type="dxa"/>
+          </w:tcPr>
+          <w:p>
+            <w:pPr>
+              <w:cnfStyle w:val="000000000000" w:firstRow="0" w:lastRow="0" w:firstColumn="0" w:lastColumn="0" w:oddVBand="0" w:evenVBand="0" w:oddHBand="0" w:evenHBand="0" w:firstRowFirstColumn="0" w:firstRowLastColumn="0" w:lastRowFirstColumn="0" w:lastRowLastColumn="0"/>
+              <w:rPr>
+                <w:lang w:val="de-CH"/>
+              </w:rPr>
+            </w:pPr>
+            <w:r>
+              <w:rPr>
+                <w:lang w:val="de-CH"/>
+              </w:rPr>
+              <w:t>Dem Apotheker wird eine Bestellung zugewiesen (Auftrag), diese führt er aus und bestätigt dies entsprechend im System</w:t>
+            </w:r>
+          </w:p>
+        </w:tc>
+      </w:tr>
+      <w:tr>
+        <w:trPr>
+          <w:cnfStyle w:val="000000100000" w:firstRow="0" w:lastRow="0" w:firstColumn="0" w:lastColumn="0" w:oddVBand="0" w:evenVBand="0" w:oddHBand="1" w:evenHBand="0" w:firstRowFirstColumn="0" w:firstRowLastColumn="0" w:lastRowFirstColumn="0" w:lastRowLastColumn="0"/>
+        </w:trPr>
+        <w:tc>
+          <w:tcPr>
+            <w:cnfStyle w:val="001000000000" w:firstRow="0" w:lastRow="0" w:firstColumn="1" w:lastColumn="0" w:oddVBand="0" w:evenVBand="0" w:oddHBand="0" w:evenHBand="0" w:firstRowFirstColumn="0" w:firstRowLastColumn="0" w:lastRowFirstColumn="0" w:lastRowLastColumn="0"/>
+            <w:tcW w:w="2376" w:type="dxa"/>
+          </w:tcPr>
+          <w:p>
+            <w:r>
+              <w:t>Input</w:t>
+            </w:r>
+          </w:p>
+        </w:tc>
+        <w:tc>
+          <w:tcPr>
+            <w:tcW w:w="6830" w:type="dxa"/>
+          </w:tcPr>
+          <w:p>
+            <w:pPr>
+              <w:cnfStyle w:val="000000100000" w:firstRow="0" w:lastRow="0" w:firstColumn="0" w:lastColumn="0" w:oddVBand="0" w:evenVBand="0" w:oddHBand="1" w:evenHBand="0" w:firstRowFirstColumn="0" w:firstRowLastColumn="0" w:lastRowFirstColumn="0" w:lastRowLastColumn="0"/>
+            </w:pPr>
+            <w:proofErr w:type="spellStart"/>
+            <w:r>
+              <w:t>Bestellung</w:t>
+            </w:r>
+            <w:proofErr w:type="spellEnd"/>
+          </w:p>
+        </w:tc>
+      </w:tr>
+      <w:tr>
+        <w:tc>
+          <w:tcPr>
+            <w:cnfStyle w:val="001000000000" w:firstRow="0" w:lastRow="0" w:firstColumn="1" w:lastColumn="0" w:oddVBand="0" w:evenVBand="0" w:oddHBand="0" w:evenHBand="0" w:firstRowFirstColumn="0" w:firstRowLastColumn="0" w:lastRowFirstColumn="0" w:lastRowLastColumn="0"/>
+            <w:tcW w:w="2376" w:type="dxa"/>
+          </w:tcPr>
+          <w:p>
+            <w:proofErr w:type="spellStart"/>
+            <w:r>
+              <w:t>Quelle</w:t>
+            </w:r>
+            <w:proofErr w:type="spellEnd"/>
+          </w:p>
+        </w:tc>
+        <w:tc>
+          <w:tcPr>
+            <w:tcW w:w="6830" w:type="dxa"/>
+          </w:tcPr>
+          <w:p>
+            <w:pPr>
+              <w:cnfStyle w:val="000000000000" w:firstRow="0" w:lastRow="0" w:firstColumn="0" w:lastColumn="0" w:oddVBand="0" w:evenVBand="0" w:oddHBand="0" w:evenHBand="0" w:firstRowFirstColumn="0" w:firstRowLastColumn="0" w:lastRowFirstColumn="0" w:lastRowLastColumn="0"/>
+            </w:pPr>
+            <w:proofErr w:type="spellStart"/>
+            <w:r>
+              <w:t>Aufträge</w:t>
+            </w:r>
+            <w:proofErr w:type="spellEnd"/>
+            <w:r>
+              <w:t xml:space="preserve"> (DB)</w:t>
+            </w:r>
+          </w:p>
+        </w:tc>
+      </w:tr>
+      <w:tr>
+        <w:trPr>
+          <w:cnfStyle w:val="000000100000" w:firstRow="0" w:lastRow="0" w:firstColumn="0" w:lastColumn="0" w:oddVBand="0" w:evenVBand="0" w:oddHBand="1" w:evenHBand="0" w:firstRowFirstColumn="0" w:firstRowLastColumn="0" w:lastRowFirstColumn="0" w:lastRowLastColumn="0"/>
+        </w:trPr>
+        <w:tc>
+          <w:tcPr>
+            <w:cnfStyle w:val="001000000000" w:firstRow="0" w:lastRow="0" w:firstColumn="1" w:lastColumn="0" w:oddVBand="0" w:evenVBand="0" w:oddHBand="0" w:evenHBand="0" w:firstRowFirstColumn="0" w:firstRowLastColumn="0" w:lastRowFirstColumn="0" w:lastRowLastColumn="0"/>
+            <w:tcW w:w="2376" w:type="dxa"/>
+          </w:tcPr>
+          <w:p>
+            <w:proofErr w:type="spellStart"/>
+            <w:r>
+              <w:t>Ausgabe</w:t>
+            </w:r>
+            <w:proofErr w:type="spellEnd"/>
+          </w:p>
+        </w:tc>
+        <w:tc>
+          <w:tcPr>
+            <w:tcW w:w="6830" w:type="dxa"/>
+          </w:tcPr>
+          <w:p>
+            <w:pPr>
+              <w:cnfStyle w:val="000000100000" w:firstRow="0" w:lastRow="0" w:firstColumn="0" w:lastColumn="0" w:oddVBand="0" w:evenVBand="0" w:oddHBand="1" w:evenHBand="0" w:firstRowFirstColumn="0" w:firstRowLastColumn="0" w:lastRowFirstColumn="0" w:lastRowLastColumn="0"/>
+              <w:rPr>
+                <w:lang w:val="de-CH"/>
+              </w:rPr>
+            </w:pPr>
+            <w:r>
+              <w:rPr>
+                <w:lang w:val="de-CH"/>
+              </w:rPr>
+              <w:t>Box mit den bestellten Medikamenten</w:t>
+            </w:r>
+          </w:p>
+        </w:tc>
+      </w:tr>
+      <w:tr>
+        <w:tc>
+          <w:tcPr>
+            <w:cnfStyle w:val="001000000000" w:firstRow="0" w:lastRow="0" w:firstColumn="1" w:lastColumn="0" w:oddVBand="0" w:evenVBand="0" w:oddHBand="0" w:evenHBand="0" w:firstRowFirstColumn="0" w:firstRowLastColumn="0" w:lastRowFirstColumn="0" w:lastRowLastColumn="0"/>
+            <w:tcW w:w="2376" w:type="dxa"/>
+          </w:tcPr>
+          <w:p>
+            <w:proofErr w:type="spellStart"/>
+            <w:r>
+              <w:t>Ziel</w:t>
+            </w:r>
+            <w:proofErr w:type="spellEnd"/>
+          </w:p>
+        </w:tc>
+        <w:tc>
+          <w:tcPr>
+            <w:tcW w:w="6830" w:type="dxa"/>
+          </w:tcPr>
+          <w:p>
+            <w:pPr>
+              <w:cnfStyle w:val="000000000000" w:firstRow="0" w:lastRow="0" w:firstColumn="0" w:lastColumn="0" w:oddVBand="0" w:evenVBand="0" w:oddHBand="0" w:evenHBand="0" w:firstRowFirstColumn="0" w:firstRowLastColumn="0" w:lastRowFirstColumn="0" w:lastRowLastColumn="0"/>
+            </w:pPr>
+            <w:r>
+              <w:t>Station</w:t>
+            </w:r>
+          </w:p>
+        </w:tc>
+      </w:tr>
+      <w:tr>
+        <w:trPr>
+          <w:cnfStyle w:val="000000100000" w:firstRow="0" w:lastRow="0" w:firstColumn="0" w:lastColumn="0" w:oddVBand="0" w:evenVBand="0" w:oddHBand="1" w:evenHBand="0" w:firstRowFirstColumn="0" w:firstRowLastColumn="0" w:lastRowFirstColumn="0" w:lastRowLastColumn="0"/>
+        </w:trPr>
+        <w:tc>
+          <w:tcPr>
+            <w:cnfStyle w:val="001000000000" w:firstRow="0" w:lastRow="0" w:firstColumn="1" w:lastColumn="0" w:oddVBand="0" w:evenVBand="0" w:oddHBand="0" w:evenHBand="0" w:firstRowFirstColumn="0" w:firstRowLastColumn="0" w:lastRowFirstColumn="0" w:lastRowLastColumn="0"/>
+            <w:tcW w:w="2376" w:type="dxa"/>
+          </w:tcPr>
+          <w:p>
+            <w:proofErr w:type="spellStart"/>
+            <w:r>
+              <w:t>Aktion</w:t>
+            </w:r>
+            <w:proofErr w:type="spellEnd"/>
+          </w:p>
+        </w:tc>
+        <w:tc>
+          <w:tcPr>
+            <w:tcW w:w="6830" w:type="dxa"/>
+          </w:tcPr>
+          <w:p>
+            <w:pPr>
+              <w:cnfStyle w:val="000000100000" w:firstRow="0" w:lastRow="0" w:firstColumn="0" w:lastColumn="0" w:oddVBand="0" w:evenVBand="0" w:oddHBand="1" w:evenHBand="0" w:firstRowFirstColumn="0" w:firstRowLastColumn="0" w:lastRowFirstColumn="0" w:lastRowLastColumn="0"/>
+            </w:pPr>
+            <w:r>
+              <w:rPr>
+                <w:lang w:val="de-CH"/>
+              </w:rPr>
+              <w:t xml:space="preserve">Jedes Medikament der Bestellung wird beim </w:t>
+            </w:r>
+            <w:proofErr w:type="spellStart"/>
+            <w:r>
+              <w:rPr>
+                <w:lang w:val="de-CH"/>
+              </w:rPr>
+              <w:t>einpacken</w:t>
+            </w:r>
+            <w:proofErr w:type="spellEnd"/>
+            <w:r>
+              <w:rPr>
+                <w:lang w:val="de-CH"/>
+              </w:rPr>
+              <w:t xml:space="preserve"> in die Transportbox via Barcode gescannt und so die ausgelieferte Menge festgehalten. </w:t>
+            </w:r>
+            <w:r>
+              <w:t xml:space="preserve">Und die </w:t>
+            </w:r>
+            <w:proofErr w:type="spellStart"/>
+            <w:r>
+              <w:t>Bestellung</w:t>
+            </w:r>
+            <w:proofErr w:type="spellEnd"/>
+            <w:r>
+              <w:t xml:space="preserve"> </w:t>
+            </w:r>
+            <w:proofErr w:type="spellStart"/>
+            <w:r>
+              <w:t>wird</w:t>
+            </w:r>
+            <w:proofErr w:type="spellEnd"/>
+            <w:r>
+              <w:t xml:space="preserve"> Position </w:t>
+            </w:r>
+            <w:proofErr w:type="spellStart"/>
+            <w:r>
+              <w:t>für</w:t>
+            </w:r>
+            <w:proofErr w:type="spellEnd"/>
+            <w:r>
+              <w:t xml:space="preserve"> P</w:t>
+            </w:r>
+            <w:r>
+              <w:t>o</w:t>
+            </w:r>
+            <w:r>
+              <w:t xml:space="preserve">sition </w:t>
+            </w:r>
+            <w:proofErr w:type="spellStart"/>
+            <w:r>
+              <w:t>abgearbeitet</w:t>
+            </w:r>
+            <w:proofErr w:type="spellEnd"/>
+            <w:r>
+              <w:t>.</w:t>
+            </w:r>
+          </w:p>
+        </w:tc>
+      </w:tr>
+      <w:tr>
+        <w:tc>
+          <w:tcPr>
+            <w:cnfStyle w:val="001000000000" w:firstRow="0" w:lastRow="0" w:firstColumn="1" w:lastColumn="0" w:oddVBand="0" w:evenVBand="0" w:oddHBand="0" w:evenHBand="0" w:firstRowFirstColumn="0" w:firstRowLastColumn="0" w:lastRowFirstColumn="0" w:lastRowLastColumn="0"/>
+            <w:tcW w:w="2376" w:type="dxa"/>
+          </w:tcPr>
+          <w:p>
+            <w:proofErr w:type="spellStart"/>
+            <w:r>
+              <w:t>Voraussetzung</w:t>
+            </w:r>
+            <w:proofErr w:type="spellEnd"/>
+          </w:p>
+        </w:tc>
+        <w:tc>
+          <w:tcPr>
+            <w:tcW w:w="6830" w:type="dxa"/>
+          </w:tcPr>
+          <w:p>
+            <w:pPr>
+              <w:cnfStyle w:val="000000000000" w:firstRow="0" w:lastRow="0" w:firstColumn="0" w:lastColumn="0" w:oddVBand="0" w:evenVBand="0" w:oddHBand="0" w:evenHBand="0" w:firstRowFirstColumn="0" w:firstRowLastColumn="0" w:lastRowFirstColumn="0" w:lastRowLastColumn="0"/>
+              <w:rPr>
+                <w:lang w:val="de-CH"/>
+              </w:rPr>
+            </w:pPr>
+            <w:proofErr w:type="spellStart"/>
+            <w:r>
+              <w:rPr>
+                <w:lang w:val="de-CH"/>
+              </w:rPr>
+              <w:t>Authorisierte</w:t>
+            </w:r>
+            <w:proofErr w:type="spellEnd"/>
+            <w:r>
+              <w:rPr>
+                <w:lang w:val="de-CH"/>
+              </w:rPr>
+              <w:t xml:space="preserve"> Bestellung liegt vor, Medikamenteninventar ist korrekt (alles verfügbar)</w:t>
+            </w:r>
+          </w:p>
+        </w:tc>
+      </w:tr>
+      <w:tr>
+        <w:trPr>
+          <w:cnfStyle w:val="000000100000" w:firstRow="0" w:lastRow="0" w:firstColumn="0" w:lastColumn="0" w:oddVBand="0" w:evenVBand="0" w:oddHBand="1" w:evenHBand="0" w:firstRowFirstColumn="0" w:firstRowLastColumn="0" w:lastRowFirstColumn="0" w:lastRowLastColumn="0"/>
+        </w:trPr>
+        <w:tc>
+          <w:tcPr>
+            <w:cnfStyle w:val="001000000000" w:firstRow="0" w:lastRow="0" w:firstColumn="1" w:lastColumn="0" w:oddVBand="0" w:evenVBand="0" w:oddHBand="0" w:evenHBand="0" w:firstRowFirstColumn="0" w:firstRowLastColumn="0" w:lastRowFirstColumn="0" w:lastRowLastColumn="0"/>
+            <w:tcW w:w="2376" w:type="dxa"/>
+          </w:tcPr>
+          <w:p>
+            <w:proofErr w:type="spellStart"/>
+            <w:r>
+              <w:t>Vorbedingungen</w:t>
+            </w:r>
+            <w:proofErr w:type="spellEnd"/>
+          </w:p>
+        </w:tc>
+        <w:tc>
+          <w:tcPr>
+            <w:tcW w:w="6830" w:type="dxa"/>
+          </w:tcPr>
+          <w:p>
+            <w:pPr>
+              <w:cnfStyle w:val="000000100000" w:firstRow="0" w:lastRow="0" w:firstColumn="0" w:lastColumn="0" w:oddVBand="0" w:evenVBand="0" w:oddHBand="1" w:evenHBand="0" w:firstRowFirstColumn="0" w:firstRowLastColumn="0" w:lastRowFirstColumn="0" w:lastRowLastColumn="0"/>
+            </w:pPr>
+          </w:p>
+        </w:tc>
+      </w:tr>
+      <w:tr>
+        <w:tc>
+          <w:tcPr>
+            <w:cnfStyle w:val="001000000000" w:firstRow="0" w:lastRow="0" w:firstColumn="1" w:lastColumn="0" w:oddVBand="0" w:evenVBand="0" w:oddHBand="0" w:evenHBand="0" w:firstRowFirstColumn="0" w:firstRowLastColumn="0" w:lastRowFirstColumn="0" w:lastRowLastColumn="0"/>
+            <w:tcW w:w="2376" w:type="dxa"/>
+          </w:tcPr>
+          <w:p>
+            <w:proofErr w:type="spellStart"/>
+            <w:r>
+              <w:t>Nachbedingungen</w:t>
+            </w:r>
+            <w:proofErr w:type="spellEnd"/>
+          </w:p>
+        </w:tc>
+        <w:tc>
+          <w:tcPr>
+            <w:tcW w:w="6830" w:type="dxa"/>
+          </w:tcPr>
+          <w:p>
+            <w:pPr>
+              <w:cnfStyle w:val="000000000000" w:firstRow="0" w:lastRow="0" w:firstColumn="0" w:lastColumn="0" w:oddVBand="0" w:evenVBand="0" w:oddHBand="0" w:evenHBand="0" w:firstRowFirstColumn="0" w:firstRowLastColumn="0" w:lastRowFirstColumn="0" w:lastRowLastColumn="0"/>
+            </w:pPr>
+          </w:p>
+        </w:tc>
+      </w:tr>
+      <w:tr>
+        <w:trPr>
+          <w:cnfStyle w:val="000000100000" w:firstRow="0" w:lastRow="0" w:firstColumn="0" w:lastColumn="0" w:oddVBand="0" w:evenVBand="0" w:oddHBand="1" w:evenHBand="0" w:firstRowFirstColumn="0" w:firstRowLastColumn="0" w:lastRowFirstColumn="0" w:lastRowLastColumn="0"/>
+        </w:trPr>
+        <w:tc>
+          <w:tcPr>
+            <w:cnfStyle w:val="001000000000" w:firstRow="0" w:lastRow="0" w:firstColumn="1" w:lastColumn="0" w:oddVBand="0" w:evenVBand="0" w:oddHBand="0" w:evenHBand="0" w:firstRowFirstColumn="0" w:firstRowLastColumn="0" w:lastRowFirstColumn="0" w:lastRowLastColumn="0"/>
+            <w:tcW w:w="2376" w:type="dxa"/>
+          </w:tcPr>
+          <w:p>
+            <w:proofErr w:type="spellStart"/>
+            <w:r>
+              <w:t>Seiteneffekte</w:t>
+            </w:r>
+            <w:proofErr w:type="spellEnd"/>
+          </w:p>
+        </w:tc>
+        <w:tc>
+          <w:tcPr>
+            <w:tcW w:w="6830" w:type="dxa"/>
+          </w:tcPr>
+          <w:p>
+            <w:pPr>
+              <w:cnfStyle w:val="000000100000" w:firstRow="0" w:lastRow="0" w:firstColumn="0" w:lastColumn="0" w:oddVBand="0" w:evenVBand="0" w:oddHBand="1" w:evenHBand="0" w:firstRowFirstColumn="0" w:firstRowLastColumn="0" w:lastRowFirstColumn="0" w:lastRowLastColumn="0"/>
+            </w:pPr>
+          </w:p>
+        </w:tc>
+      </w:tr>
+    </w:tbl>
+    <w:p/>
+    <w:tbl>
+      <w:tblPr>
+        <w:tblStyle w:val="HelleSchattierung-Akzent1"/>
+        <w:tblW w:w="0" w:type="auto"/>
+        <w:tblLook w:val="04A0" w:firstRow="1" w:lastRow="0" w:firstColumn="1" w:lastColumn="0" w:noHBand="0" w:noVBand="1"/>
+      </w:tblPr>
+      <w:tblGrid>
+        <w:gridCol w:w="2376"/>
+        <w:gridCol w:w="6830"/>
+      </w:tblGrid>
+      <w:tr>
+        <w:trPr>
+          <w:cnfStyle w:val="100000000000" w:firstRow="1" w:lastRow="0" w:firstColumn="0" w:lastColumn="0" w:oddVBand="0" w:evenVBand="0" w:oddHBand="0" w:evenHBand="0" w:firstRowFirstColumn="0" w:firstRowLastColumn="0" w:lastRowFirstColumn="0" w:lastRowLastColumn="0"/>
+        </w:trPr>
+        <w:tc>
+          <w:tcPr>
+            <w:cnfStyle w:val="001000000000" w:firstRow="0" w:lastRow="0" w:firstColumn="1" w:lastColumn="0" w:oddVBand="0" w:evenVBand="0" w:oddHBand="0" w:evenHBand="0" w:firstRowFirstColumn="0" w:firstRowLastColumn="0" w:lastRowFirstColumn="0" w:lastRowLastColumn="0"/>
+            <w:tcW w:w="9206" w:type="dxa"/>
+            <w:gridSpan w:val="2"/>
+          </w:tcPr>
+          <w:p/>
+        </w:tc>
+      </w:tr>
+      <w:tr>
+        <w:trPr>
+          <w:cnfStyle w:val="000000100000" w:firstRow="0" w:lastRow="0" w:firstColumn="0" w:lastColumn="0" w:oddVBand="0" w:evenVBand="0" w:oddHBand="1" w:evenHBand="0" w:firstRowFirstColumn="0" w:firstRowLastColumn="0" w:lastRowFirstColumn="0" w:lastRowLastColumn="0"/>
+        </w:trPr>
+        <w:tc>
+          <w:tcPr>
+            <w:cnfStyle w:val="001000000000" w:firstRow="0" w:lastRow="0" w:firstColumn="1" w:lastColumn="0" w:oddVBand="0" w:evenVBand="0" w:oddHBand="0" w:evenHBand="0" w:firstRowFirstColumn="0" w:firstRowLastColumn="0" w:lastRowFirstColumn="0" w:lastRowLastColumn="0"/>
+            <w:tcW w:w="2376" w:type="dxa"/>
+          </w:tcPr>
+          <w:p>
+            <w:proofErr w:type="spellStart"/>
+            <w:r>
+              <w:t>Funktion</w:t>
+            </w:r>
+            <w:proofErr w:type="spellEnd"/>
+          </w:p>
+        </w:tc>
+        <w:tc>
+          <w:tcPr>
+            <w:tcW w:w="6830" w:type="dxa"/>
+          </w:tcPr>
+          <w:p>
+            <w:pPr>
+              <w:cnfStyle w:val="000000100000" w:firstRow="0" w:lastRow="0" w:firstColumn="0" w:lastColumn="0" w:oddVBand="0" w:evenVBand="0" w:oddHBand="1" w:evenHBand="0" w:firstRowFirstColumn="0" w:firstRowLastColumn="0" w:lastRowFirstColumn="0" w:lastRowLastColumn="0"/>
+            </w:pPr>
+            <w:r>
+              <w:t xml:space="preserve">6. </w:t>
+            </w:r>
+            <w:proofErr w:type="spellStart"/>
+            <w:r>
+              <w:t>Medikamenteinnahme</w:t>
+            </w:r>
+            <w:proofErr w:type="spellEnd"/>
+            <w:r>
+              <w:t xml:space="preserve"> </w:t>
+            </w:r>
+            <w:proofErr w:type="spellStart"/>
+            <w:r>
+              <w:t>bestätigen</w:t>
+            </w:r>
+            <w:proofErr w:type="spellEnd"/>
+          </w:p>
+        </w:tc>
+      </w:tr>
+      <w:tr>
+        <w:tc>
+          <w:tcPr>
+            <w:cnfStyle w:val="001000000000" w:firstRow="0" w:lastRow="0" w:firstColumn="1" w:lastColumn="0" w:oddVBand="0" w:evenVBand="0" w:oddHBand="0" w:evenHBand="0" w:firstRowFirstColumn="0" w:firstRowLastColumn="0" w:lastRowFirstColumn="0" w:lastRowLastColumn="0"/>
+            <w:tcW w:w="2376" w:type="dxa"/>
+          </w:tcPr>
+          <w:p>
+            <w:proofErr w:type="spellStart"/>
+            <w:r>
+              <w:t>Beschreibung</w:t>
+            </w:r>
+            <w:proofErr w:type="spellEnd"/>
+          </w:p>
+        </w:tc>
+        <w:tc>
+          <w:tcPr>
+            <w:tcW w:w="6830" w:type="dxa"/>
+          </w:tcPr>
+          <w:p>
+            <w:pPr>
+              <w:cnfStyle w:val="000000000000" w:firstRow="0" w:lastRow="0" w:firstColumn="0" w:lastColumn="0" w:oddVBand="0" w:evenVBand="0" w:oddHBand="0" w:evenHBand="0" w:firstRowFirstColumn="0" w:firstRowLastColumn="0" w:lastRowFirstColumn="0" w:lastRowLastColumn="0"/>
+              <w:rPr>
+                <w:lang w:val="de-CH"/>
+              </w:rPr>
+            </w:pPr>
+            <w:r>
+              <w:rPr>
+                <w:lang w:val="de-CH"/>
+              </w:rPr>
+              <w:t>Auf dem mobilen Gerät des Patienten erscheint eine Einna</w:t>
+            </w:r>
+            <w:r>
+              <w:rPr>
+                <w:lang w:val="de-CH"/>
+              </w:rPr>
+              <w:t>h</w:t>
+            </w:r>
+            <w:r>
+              <w:rPr>
+                <w:lang w:val="de-CH"/>
+              </w:rPr>
+              <w:t>meerinnerung. Er muss diese bestätigen</w:t>
+            </w:r>
+          </w:p>
+        </w:tc>
+      </w:tr>
+      <w:tr>
+        <w:trPr>
+          <w:cnfStyle w:val="000000100000" w:firstRow="0" w:lastRow="0" w:firstColumn="0" w:lastColumn="0" w:oddVBand="0" w:evenVBand="0" w:oddHBand="1" w:evenHBand="0" w:firstRowFirstColumn="0" w:firstRowLastColumn="0" w:lastRowFirstColumn="0" w:lastRowLastColumn="0"/>
+        </w:trPr>
+        <w:tc>
+          <w:tcPr>
+            <w:cnfStyle w:val="001000000000" w:firstRow="0" w:lastRow="0" w:firstColumn="1" w:lastColumn="0" w:oddVBand="0" w:evenVBand="0" w:oddHBand="0" w:evenHBand="0" w:firstRowFirstColumn="0" w:firstRowLastColumn="0" w:lastRowFirstColumn="0" w:lastRowLastColumn="0"/>
+            <w:tcW w:w="2376" w:type="dxa"/>
+          </w:tcPr>
+          <w:p>
+            <w:pPr>
+              <w:rPr>
+                <w:lang w:val="de-CH"/>
+              </w:rPr>
+            </w:pPr>
+            <w:r>
+              <w:rPr>
+                <w:lang w:val="de-CH"/>
+              </w:rPr>
+              <w:t>Input</w:t>
+            </w:r>
+          </w:p>
+        </w:tc>
+        <w:tc>
+          <w:tcPr>
+            <w:tcW w:w="6830" w:type="dxa"/>
+          </w:tcPr>
+          <w:p>
+            <w:pPr>
+              <w:cnfStyle w:val="000000100000" w:firstRow="0" w:lastRow="0" w:firstColumn="0" w:lastColumn="0" w:oddVBand="0" w:evenVBand="0" w:oddHBand="1" w:evenHBand="0" w:firstRowFirstColumn="0" w:firstRowLastColumn="0" w:lastRowFirstColumn="0" w:lastRowLastColumn="0"/>
+              <w:rPr>
+                <w:lang w:val="de-CH"/>
+              </w:rPr>
+            </w:pPr>
+            <w:r>
+              <w:rPr>
+                <w:lang w:val="de-CH"/>
+              </w:rPr>
+              <w:t>Mobiles Gerät vom Patienten</w:t>
+            </w:r>
+          </w:p>
+        </w:tc>
+      </w:tr>
+      <w:tr>
+        <w:tc>
+          <w:tcPr>
+            <w:cnfStyle w:val="001000000000" w:firstRow="0" w:lastRow="0" w:firstColumn="1" w:lastColumn="0" w:oddVBand="0" w:evenVBand="0" w:oddHBand="0" w:evenHBand="0" w:firstRowFirstColumn="0" w:firstRowLastColumn="0" w:lastRowFirstColumn="0" w:lastRowLastColumn="0"/>
+            <w:tcW w:w="2376" w:type="dxa"/>
+          </w:tcPr>
+          <w:p>
+            <w:pPr>
+              <w:rPr>
+                <w:lang w:val="de-CH"/>
+              </w:rPr>
+            </w:pPr>
+            <w:r>
+              <w:rPr>
+                <w:lang w:val="de-CH"/>
+              </w:rPr>
+              <w:t>Quelle</w:t>
+            </w:r>
+          </w:p>
+        </w:tc>
+        <w:tc>
+          <w:tcPr>
+            <w:tcW w:w="6830" w:type="dxa"/>
+          </w:tcPr>
+          <w:p>
+            <w:pPr>
+              <w:cnfStyle w:val="000000000000" w:firstRow="0" w:lastRow="0" w:firstColumn="0" w:lastColumn="0" w:oddVBand="0" w:evenVBand="0" w:oddHBand="0" w:evenHBand="0" w:firstRowFirstColumn="0" w:firstRowLastColumn="0" w:lastRowFirstColumn="0" w:lastRowLastColumn="0"/>
+              <w:rPr>
+                <w:lang w:val="de-CH"/>
+              </w:rPr>
+            </w:pPr>
+            <w:r>
+              <w:rPr>
+                <w:lang w:val="de-CH"/>
+              </w:rPr>
+              <w:t>System</w:t>
+            </w:r>
+          </w:p>
+        </w:tc>
+      </w:tr>
+      <w:tr>
+        <w:trPr>
+          <w:cnfStyle w:val="000000100000" w:firstRow="0" w:lastRow="0" w:firstColumn="0" w:lastColumn="0" w:oddVBand="0" w:evenVBand="0" w:oddHBand="1" w:evenHBand="0" w:firstRowFirstColumn="0" w:firstRowLastColumn="0" w:lastRowFirstColumn="0" w:lastRowLastColumn="0"/>
+        </w:trPr>
+        <w:tc>
+          <w:tcPr>
+            <w:cnfStyle w:val="001000000000" w:firstRow="0" w:lastRow="0" w:firstColumn="1" w:lastColumn="0" w:oddVBand="0" w:evenVBand="0" w:oddHBand="0" w:evenHBand="0" w:firstRowFirstColumn="0" w:firstRowLastColumn="0" w:lastRowFirstColumn="0" w:lastRowLastColumn="0"/>
+            <w:tcW w:w="2376" w:type="dxa"/>
+          </w:tcPr>
+          <w:p>
+            <w:pPr>
+              <w:rPr>
+                <w:lang w:val="de-CH"/>
+              </w:rPr>
+            </w:pPr>
+            <w:r>
+              <w:rPr>
+                <w:lang w:val="de-CH"/>
+              </w:rPr>
+              <w:t>Ausgabe</w:t>
+            </w:r>
+          </w:p>
+        </w:tc>
+        <w:tc>
+          <w:tcPr>
+            <w:tcW w:w="6830" w:type="dxa"/>
+          </w:tcPr>
+          <w:p>
+            <w:pPr>
+              <w:cnfStyle w:val="000000100000" w:firstRow="0" w:lastRow="0" w:firstColumn="0" w:lastColumn="0" w:oddVBand="0" w:evenVBand="0" w:oddHBand="1" w:evenHBand="0" w:firstRowFirstColumn="0" w:firstRowLastColumn="0" w:lastRowFirstColumn="0" w:lastRowLastColumn="0"/>
+              <w:rPr>
+                <w:lang w:val="de-CH"/>
+              </w:rPr>
+            </w:pPr>
+            <w:r>
+              <w:rPr>
+                <w:lang w:val="de-CH"/>
+              </w:rPr>
+              <w:t xml:space="preserve">Push </w:t>
+            </w:r>
+            <w:proofErr w:type="spellStart"/>
+            <w:r>
+              <w:rPr>
+                <w:lang w:val="de-CH"/>
+              </w:rPr>
+              <w:t>Notification</w:t>
+            </w:r>
+            <w:proofErr w:type="spellEnd"/>
+            <w:r>
+              <w:rPr>
+                <w:lang w:val="de-CH"/>
+              </w:rPr>
+              <w:t xml:space="preserve"> mit Informationen </w:t>
+            </w:r>
+            <w:r>
+              <w:rPr>
+                <w:lang w:val="de-CH"/>
+              </w:rPr>
+              <w:t>über einzunehmendes Medikament</w:t>
+            </w:r>
+          </w:p>
+        </w:tc>
+      </w:tr>
+      <w:tr>
+        <w:tc>
+          <w:tcPr>
+            <w:cnfStyle w:val="001000000000" w:firstRow="0" w:lastRow="0" w:firstColumn="1" w:lastColumn="0" w:oddVBand="0" w:evenVBand="0" w:oddHBand="0" w:evenHBand="0" w:firstRowFirstColumn="0" w:firstRowLastColumn="0" w:lastRowFirstColumn="0" w:lastRowLastColumn="0"/>
+            <w:tcW w:w="2376" w:type="dxa"/>
+          </w:tcPr>
+          <w:p>
+            <w:proofErr w:type="spellStart"/>
+            <w:r>
+              <w:t>Ziel</w:t>
+            </w:r>
+            <w:proofErr w:type="spellEnd"/>
+          </w:p>
+        </w:tc>
+        <w:tc>
+          <w:tcPr>
+            <w:tcW w:w="6830" w:type="dxa"/>
+          </w:tcPr>
+          <w:p>
+            <w:pPr>
+              <w:cnfStyle w:val="000000000000" w:firstRow="0" w:lastRow="0" w:firstColumn="0" w:lastColumn="0" w:oddVBand="0" w:evenVBand="0" w:oddHBand="0" w:evenHBand="0" w:firstRowFirstColumn="0" w:firstRowLastColumn="0" w:lastRowFirstColumn="0" w:lastRowLastColumn="0"/>
+            </w:pPr>
+            <w:r>
+              <w:t xml:space="preserve">Mobiles </w:t>
+            </w:r>
+            <w:proofErr w:type="spellStart"/>
+            <w:r>
+              <w:t>Gerät</w:t>
+            </w:r>
+            <w:proofErr w:type="spellEnd"/>
+            <w:r>
+              <w:t xml:space="preserve"> des </w:t>
+            </w:r>
+            <w:proofErr w:type="spellStart"/>
+            <w:r>
+              <w:t>Patienten</w:t>
+            </w:r>
+            <w:proofErr w:type="spellEnd"/>
+          </w:p>
+        </w:tc>
+      </w:tr>
+      <w:tr>
+        <w:trPr>
+          <w:cnfStyle w:val="000000100000" w:firstRow="0" w:lastRow="0" w:firstColumn="0" w:lastColumn="0" w:oddVBand="0" w:evenVBand="0" w:oddHBand="1" w:evenHBand="0" w:firstRowFirstColumn="0" w:firstRowLastColumn="0" w:lastRowFirstColumn="0" w:lastRowLastColumn="0"/>
+        </w:trPr>
+        <w:tc>
+          <w:tcPr>
+            <w:cnfStyle w:val="001000000000" w:firstRow="0" w:lastRow="0" w:firstColumn="1" w:lastColumn="0" w:oddVBand="0" w:evenVBand="0" w:oddHBand="0" w:evenHBand="0" w:firstRowFirstColumn="0" w:firstRowLastColumn="0" w:lastRowFirstColumn="0" w:lastRowLastColumn="0"/>
+            <w:tcW w:w="2376" w:type="dxa"/>
+          </w:tcPr>
+          <w:p>
+            <w:proofErr w:type="spellStart"/>
+            <w:r>
+              <w:t>Aktion</w:t>
+            </w:r>
+            <w:proofErr w:type="spellEnd"/>
+          </w:p>
+        </w:tc>
+        <w:tc>
+          <w:tcPr>
+            <w:tcW w:w="6830" w:type="dxa"/>
+          </w:tcPr>
+          <w:p>
+            <w:pPr>
+              <w:cnfStyle w:val="000000100000" w:firstRow="0" w:lastRow="0" w:firstColumn="0" w:lastColumn="0" w:oddVBand="0" w:evenVBand="0" w:oddHBand="1" w:evenHBand="0" w:firstRowFirstColumn="0" w:firstRowLastColumn="0" w:lastRowFirstColumn="0" w:lastRowLastColumn="0"/>
+              <w:rPr>
+                <w:lang w:val="de-CH"/>
+              </w:rPr>
+            </w:pPr>
+            <w:r>
+              <w:rPr>
+                <w:lang w:val="de-CH"/>
+              </w:rPr>
+              <w:t xml:space="preserve">System versendet </w:t>
+            </w:r>
+            <w:r>
+              <w:rPr>
+                <w:lang w:val="de-CH"/>
+              </w:rPr>
+              <w:t xml:space="preserve">Alarm </w:t>
+            </w:r>
+            <w:r>
+              <w:rPr>
+                <w:lang w:val="de-CH"/>
+              </w:rPr>
+              <w:t xml:space="preserve"> </w:t>
+            </w:r>
+            <w:r>
+              <w:rPr>
+                <w:lang w:val="de-CH"/>
+              </w:rPr>
+              <w:t>an den Patienten</w:t>
+            </w:r>
+          </w:p>
+        </w:tc>
+      </w:tr>
+      <w:tr>
+        <w:tc>
+          <w:tcPr>
+            <w:cnfStyle w:val="001000000000" w:firstRow="0" w:lastRow="0" w:firstColumn="1" w:lastColumn="0" w:oddVBand="0" w:evenVBand="0" w:oddHBand="0" w:evenHBand="0" w:firstRowFirstColumn="0" w:firstRowLastColumn="0" w:lastRowFirstColumn="0" w:lastRowLastColumn="0"/>
+            <w:tcW w:w="2376" w:type="dxa"/>
+          </w:tcPr>
+          <w:p>
+            <w:proofErr w:type="spellStart"/>
+            <w:r>
+              <w:t>Voraussetzung</w:t>
+            </w:r>
+            <w:proofErr w:type="spellEnd"/>
+          </w:p>
+        </w:tc>
+        <w:tc>
+          <w:tcPr>
+            <w:tcW w:w="6830" w:type="dxa"/>
+          </w:tcPr>
+          <w:p>
+            <w:pPr>
+              <w:cnfStyle w:val="000000000000" w:firstRow="0" w:lastRow="0" w:firstColumn="0" w:lastColumn="0" w:oddVBand="0" w:evenVBand="0" w:oddHBand="0" w:evenHBand="0" w:firstRowFirstColumn="0" w:firstRowLastColumn="0" w:lastRowFirstColumn="0" w:lastRowLastColumn="0"/>
+              <w:rPr>
+                <w:lang w:val="de-CH"/>
+              </w:rPr>
+            </w:pPr>
+            <w:r>
+              <w:rPr>
+                <w:lang w:val="de-CH"/>
+              </w:rPr>
+              <w:t>Medikament muss zu diesem Zeitpunkt eingenommen werden</w:t>
+            </w:r>
+          </w:p>
+        </w:tc>
+      </w:tr>
+      <w:tr>
+        <w:trPr>
+          <w:cnfStyle w:val="000000100000" w:firstRow="0" w:lastRow="0" w:firstColumn="0" w:lastColumn="0" w:oddVBand="0" w:evenVBand="0" w:oddHBand="1" w:evenHBand="0" w:firstRowFirstColumn="0" w:firstRowLastColumn="0" w:lastRowFirstColumn="0" w:lastRowLastColumn="0"/>
+        </w:trPr>
+        <w:tc>
+          <w:tcPr>
+            <w:cnfStyle w:val="001000000000" w:firstRow="0" w:lastRow="0" w:firstColumn="1" w:lastColumn="0" w:oddVBand="0" w:evenVBand="0" w:oddHBand="0" w:evenHBand="0" w:firstRowFirstColumn="0" w:firstRowLastColumn="0" w:lastRowFirstColumn="0" w:lastRowLastColumn="0"/>
+            <w:tcW w:w="2376" w:type="dxa"/>
+          </w:tcPr>
+          <w:p>
+            <w:proofErr w:type="spellStart"/>
+            <w:r>
+              <w:t>Vorbedingungen</w:t>
+            </w:r>
+            <w:proofErr w:type="spellEnd"/>
+          </w:p>
+        </w:tc>
+        <w:tc>
+          <w:tcPr>
+            <w:tcW w:w="6830" w:type="dxa"/>
+          </w:tcPr>
+          <w:p>
+            <w:pPr>
+              <w:cnfStyle w:val="000000100000" w:firstRow="0" w:lastRow="0" w:firstColumn="0" w:lastColumn="0" w:oddVBand="0" w:evenVBand="0" w:oddHBand="1" w:evenHBand="0" w:firstRowFirstColumn="0" w:firstRowLastColumn="0" w:lastRowFirstColumn="0" w:lastRowLastColumn="0"/>
+              <w:rPr>
+                <w:lang w:val="de-CH"/>
+              </w:rPr>
+            </w:pPr>
+            <w:r>
+              <w:rPr>
+                <w:lang w:val="de-CH"/>
+              </w:rPr>
+              <w:t>Verschriebenes Medikament an Patient, abgeholtes Medik</w:t>
+            </w:r>
+            <w:r>
+              <w:rPr>
+                <w:lang w:val="de-CH"/>
+              </w:rPr>
+              <w:t>a</w:t>
+            </w:r>
+            <w:r>
+              <w:rPr>
+                <w:lang w:val="de-CH"/>
+              </w:rPr>
+              <w:t>ment</w:t>
+            </w:r>
+          </w:p>
+        </w:tc>
+      </w:tr>
+      <w:tr>
+        <w:tc>
+          <w:tcPr>
+            <w:cnfStyle w:val="001000000000" w:firstRow="0" w:lastRow="0" w:firstColumn="1" w:lastColumn="0" w:oddVBand="0" w:evenVBand="0" w:oddHBand="0" w:evenHBand="0" w:firstRowFirstColumn="0" w:firstRowLastColumn="0" w:lastRowFirstColumn="0" w:lastRowLastColumn="0"/>
+            <w:tcW w:w="2376" w:type="dxa"/>
+          </w:tcPr>
+          <w:p>
+            <w:proofErr w:type="spellStart"/>
+            <w:r>
+              <w:lastRenderedPageBreak/>
+              <w:t>Nachbedingungen</w:t>
+            </w:r>
+            <w:proofErr w:type="spellEnd"/>
+          </w:p>
+        </w:tc>
+        <w:tc>
+          <w:tcPr>
+            <w:tcW w:w="6830" w:type="dxa"/>
+          </w:tcPr>
+          <w:p>
+            <w:pPr>
+              <w:cnfStyle w:val="000000000000" w:firstRow="0" w:lastRow="0" w:firstColumn="0" w:lastColumn="0" w:oddVBand="0" w:evenVBand="0" w:oddHBand="0" w:evenHBand="0" w:firstRowFirstColumn="0" w:firstRowLastColumn="0" w:lastRowFirstColumn="0" w:lastRowLastColumn="0"/>
+              <w:rPr>
+                <w:lang w:val="de-CH"/>
+              </w:rPr>
+            </w:pPr>
+            <w:r>
+              <w:rPr>
+                <w:lang w:val="de-CH"/>
+              </w:rPr>
+              <w:t>System aktualisiert nächster Termin für die Einnahme</w:t>
+            </w:r>
+          </w:p>
+        </w:tc>
+      </w:tr>
+      <w:tr>
+        <w:trPr>
+          <w:cnfStyle w:val="000000100000" w:firstRow="0" w:lastRow="0" w:firstColumn="0" w:lastColumn="0" w:oddVBand="0" w:evenVBand="0" w:oddHBand="1" w:evenHBand="0" w:firstRowFirstColumn="0" w:firstRowLastColumn="0" w:lastRowFirstColumn="0" w:lastRowLastColumn="0"/>
+        </w:trPr>
+        <w:tc>
+          <w:tcPr>
+            <w:cnfStyle w:val="001000000000" w:firstRow="0" w:lastRow="0" w:firstColumn="1" w:lastColumn="0" w:oddVBand="0" w:evenVBand="0" w:oddHBand="0" w:evenHBand="0" w:firstRowFirstColumn="0" w:firstRowLastColumn="0" w:lastRowFirstColumn="0" w:lastRowLastColumn="0"/>
+            <w:tcW w:w="2376" w:type="dxa"/>
+          </w:tcPr>
+          <w:p>
+            <w:proofErr w:type="spellStart"/>
+            <w:r>
+              <w:t>Seiteneffekte</w:t>
+            </w:r>
+            <w:proofErr w:type="spellEnd"/>
+          </w:p>
+        </w:tc>
+        <w:tc>
+          <w:tcPr>
+            <w:tcW w:w="6830" w:type="dxa"/>
+          </w:tcPr>
+          <w:p>
+            <w:pPr>
+              <w:cnfStyle w:val="000000100000" w:firstRow="0" w:lastRow="0" w:firstColumn="0" w:lastColumn="0" w:oddVBand="0" w:evenVBand="0" w:oddHBand="1" w:evenHBand="0" w:firstRowFirstColumn="0" w:firstRowLastColumn="0" w:lastRowFirstColumn="0" w:lastRowLastColumn="0"/>
+            </w:pPr>
+            <w:proofErr w:type="spellStart"/>
+            <w:r>
+              <w:t>Nicht</w:t>
+            </w:r>
+            <w:proofErr w:type="spellEnd"/>
+            <w:r>
+              <w:t xml:space="preserve"> relevant</w:t>
+            </w:r>
+          </w:p>
+        </w:tc>
+      </w:tr>
+    </w:tbl>
+    <w:p/>
+    <w:p/>
+    <w:p/>
+    <w:tbl>
+      <w:tblPr>
+        <w:tblStyle w:val="HelleSchattierung-Akzent1"/>
+        <w:tblW w:w="0" w:type="auto"/>
+        <w:tblLook w:val="04A0" w:firstRow="1" w:lastRow="0" w:firstColumn="1" w:lastColumn="0" w:noHBand="0" w:noVBand="1"/>
+      </w:tblPr>
+      <w:tblGrid>
+        <w:gridCol w:w="2376"/>
+        <w:gridCol w:w="6830"/>
+      </w:tblGrid>
+      <w:tr>
+        <w:trPr>
+          <w:cnfStyle w:val="100000000000" w:firstRow="1" w:lastRow="0" w:firstColumn="0" w:lastColumn="0" w:oddVBand="0" w:evenVBand="0" w:oddHBand="0" w:evenHBand="0" w:firstRowFirstColumn="0" w:firstRowLastColumn="0" w:lastRowFirstColumn="0" w:lastRowLastColumn="0"/>
+        </w:trPr>
+        <w:tc>
+          <w:tcPr>
+            <w:cnfStyle w:val="001000000000" w:firstRow="0" w:lastRow="0" w:firstColumn="1" w:lastColumn="0" w:oddVBand="0" w:evenVBand="0" w:oddHBand="0" w:evenHBand="0" w:firstRowFirstColumn="0" w:firstRowLastColumn="0" w:lastRowFirstColumn="0" w:lastRowLastColumn="0"/>
+            <w:tcW w:w="9206" w:type="dxa"/>
+            <w:gridSpan w:val="2"/>
+          </w:tcPr>
+          <w:p/>
+        </w:tc>
+      </w:tr>
+      <w:tr>
+        <w:trPr>
+          <w:cnfStyle w:val="000000100000" w:firstRow="0" w:lastRow="0" w:firstColumn="0" w:lastColumn="0" w:oddVBand="0" w:evenVBand="0" w:oddHBand="1" w:evenHBand="0" w:firstRowFirstColumn="0" w:firstRowLastColumn="0" w:lastRowFirstColumn="0" w:lastRowLastColumn="0"/>
+        </w:trPr>
+        <w:tc>
+          <w:tcPr>
+            <w:cnfStyle w:val="001000000000" w:firstRow="0" w:lastRow="0" w:firstColumn="1" w:lastColumn="0" w:oddVBand="0" w:evenVBand="0" w:oddHBand="0" w:evenHBand="0" w:firstRowFirstColumn="0" w:firstRowLastColumn="0" w:lastRowFirstColumn="0" w:lastRowLastColumn="0"/>
+            <w:tcW w:w="2376" w:type="dxa"/>
+          </w:tcPr>
+          <w:p>
+            <w:proofErr w:type="spellStart"/>
+            <w:r>
+              <w:t>Funktion</w:t>
+            </w:r>
+            <w:proofErr w:type="spellEnd"/>
+          </w:p>
+        </w:tc>
+        <w:tc>
+          <w:tcPr>
+            <w:tcW w:w="6830" w:type="dxa"/>
+          </w:tcPr>
+          <w:p>
+            <w:pPr>
+              <w:cnfStyle w:val="000000100000" w:firstRow="0" w:lastRow="0" w:firstColumn="0" w:lastColumn="0" w:oddVBand="0" w:evenVBand="0" w:oddHBand="1" w:evenHBand="0" w:firstRowFirstColumn="0" w:firstRowLastColumn="0" w:lastRowFirstColumn="0" w:lastRowLastColumn="0"/>
+            </w:pPr>
+            <w:r>
+              <w:t xml:space="preserve">7. </w:t>
+            </w:r>
+            <w:proofErr w:type="spellStart"/>
+            <w:r>
+              <w:t>Patientenumfrage</w:t>
+            </w:r>
+            <w:proofErr w:type="spellEnd"/>
+            <w:r>
+              <w:t xml:space="preserve"> </w:t>
+            </w:r>
+            <w:proofErr w:type="spellStart"/>
+            <w:r>
+              <w:t>ausfüllen</w:t>
+            </w:r>
+            <w:proofErr w:type="spellEnd"/>
+          </w:p>
+        </w:tc>
+      </w:tr>
+      <w:tr>
+        <w:tc>
+          <w:tcPr>
+            <w:cnfStyle w:val="001000000000" w:firstRow="0" w:lastRow="0" w:firstColumn="1" w:lastColumn="0" w:oddVBand="0" w:evenVBand="0" w:oddHBand="0" w:evenHBand="0" w:firstRowFirstColumn="0" w:firstRowLastColumn="0" w:lastRowFirstColumn="0" w:lastRowLastColumn="0"/>
+            <w:tcW w:w="2376" w:type="dxa"/>
+          </w:tcPr>
+          <w:p>
+            <w:proofErr w:type="spellStart"/>
+            <w:r>
+              <w:t>Beschreibung</w:t>
+            </w:r>
+            <w:proofErr w:type="spellEnd"/>
+          </w:p>
+        </w:tc>
+        <w:tc>
+          <w:tcPr>
+            <w:tcW w:w="6830" w:type="dxa"/>
+          </w:tcPr>
+          <w:p>
+            <w:pPr>
+              <w:cnfStyle w:val="000000000000" w:firstRow="0" w:lastRow="0" w:firstColumn="0" w:lastColumn="0" w:oddVBand="0" w:evenVBand="0" w:oddHBand="0" w:evenHBand="0" w:firstRowFirstColumn="0" w:firstRowLastColumn="0" w:lastRowFirstColumn="0" w:lastRowLastColumn="0"/>
+              <w:rPr>
+                <w:lang w:val="de-CH"/>
+              </w:rPr>
+            </w:pPr>
+            <w:r>
+              <w:rPr>
+                <w:lang w:val="de-CH"/>
+              </w:rPr>
+              <w:t>NSP erhält vom System eine Aufforderung zum Ausfüllen e</w:t>
+            </w:r>
+            <w:r>
+              <w:rPr>
+                <w:lang w:val="de-CH"/>
+              </w:rPr>
+              <w:t>i</w:t>
+            </w:r>
+            <w:r>
+              <w:rPr>
+                <w:lang w:val="de-CH"/>
+              </w:rPr>
+              <w:t xml:space="preserve">ner </w:t>
+            </w:r>
+            <w:proofErr w:type="spellStart"/>
+            <w:r>
+              <w:rPr>
+                <w:lang w:val="de-CH"/>
+              </w:rPr>
+              <w:t>Befindlichtsumfrage</w:t>
+            </w:r>
+            <w:proofErr w:type="spellEnd"/>
+            <w:r>
+              <w:rPr>
+                <w:lang w:val="de-CH"/>
+              </w:rPr>
+              <w:t xml:space="preserve"> (Medikamentenverträglichkeit).</w:t>
+            </w:r>
+          </w:p>
+        </w:tc>
+      </w:tr>
+      <w:tr>
+        <w:trPr>
+          <w:cnfStyle w:val="000000100000" w:firstRow="0" w:lastRow="0" w:firstColumn="0" w:lastColumn="0" w:oddVBand="0" w:evenVBand="0" w:oddHBand="1" w:evenHBand="0" w:firstRowFirstColumn="0" w:firstRowLastColumn="0" w:lastRowFirstColumn="0" w:lastRowLastColumn="0"/>
+        </w:trPr>
+        <w:tc>
+          <w:tcPr>
+            <w:cnfStyle w:val="001000000000" w:firstRow="0" w:lastRow="0" w:firstColumn="1" w:lastColumn="0" w:oddVBand="0" w:evenVBand="0" w:oddHBand="0" w:evenHBand="0" w:firstRowFirstColumn="0" w:firstRowLastColumn="0" w:lastRowFirstColumn="0" w:lastRowLastColumn="0"/>
+            <w:tcW w:w="2376" w:type="dxa"/>
+          </w:tcPr>
+          <w:p>
+            <w:r>
+              <w:t>Input</w:t>
+            </w:r>
+          </w:p>
+        </w:tc>
+        <w:tc>
+          <w:tcPr>
+            <w:tcW w:w="6830" w:type="dxa"/>
+          </w:tcPr>
+          <w:p>
+            <w:pPr>
+              <w:cnfStyle w:val="000000100000" w:firstRow="0" w:lastRow="0" w:firstColumn="0" w:lastColumn="0" w:oddVBand="0" w:evenVBand="0" w:oddHBand="1" w:evenHBand="0" w:firstRowFirstColumn="0" w:firstRowLastColumn="0" w:lastRowFirstColumn="0" w:lastRowLastColumn="0"/>
+              <w:rPr>
+                <w:lang w:val="de-CH"/>
+              </w:rPr>
+            </w:pPr>
+            <w:r>
+              <w:rPr>
+                <w:lang w:val="de-CH"/>
+              </w:rPr>
+              <w:t>Aufforderung mit Link an User(Patient)</w:t>
+            </w:r>
+          </w:p>
+        </w:tc>
+      </w:tr>
+      <w:tr>
+        <w:tc>
+          <w:tcPr>
+            <w:cnfStyle w:val="001000000000" w:firstRow="0" w:lastRow="0" w:firstColumn="1" w:lastColumn="0" w:oddVBand="0" w:evenVBand="0" w:oddHBand="0" w:evenHBand="0" w:firstRowFirstColumn="0" w:firstRowLastColumn="0" w:lastRowFirstColumn="0" w:lastRowLastColumn="0"/>
+            <w:tcW w:w="2376" w:type="dxa"/>
+          </w:tcPr>
+          <w:p>
+            <w:proofErr w:type="spellStart"/>
+            <w:r>
+              <w:t>Quelle</w:t>
+            </w:r>
+            <w:proofErr w:type="spellEnd"/>
+          </w:p>
+        </w:tc>
+        <w:tc>
+          <w:tcPr>
+            <w:tcW w:w="6830" w:type="dxa"/>
+          </w:tcPr>
+          <w:p>
+            <w:pPr>
+              <w:cnfStyle w:val="000000000000" w:firstRow="0" w:lastRow="0" w:firstColumn="0" w:lastColumn="0" w:oddVBand="0" w:evenVBand="0" w:oddHBand="0" w:evenHBand="0" w:firstRowFirstColumn="0" w:firstRowLastColumn="0" w:lastRowFirstColumn="0" w:lastRowLastColumn="0"/>
+            </w:pPr>
+            <w:r>
+              <w:t>System</w:t>
+            </w:r>
+          </w:p>
+        </w:tc>
+      </w:tr>
+      <w:tr>
+        <w:trPr>
+          <w:cnfStyle w:val="000000100000" w:firstRow="0" w:lastRow="0" w:firstColumn="0" w:lastColumn="0" w:oddVBand="0" w:evenVBand="0" w:oddHBand="1" w:evenHBand="0" w:firstRowFirstColumn="0" w:firstRowLastColumn="0" w:lastRowFirstColumn="0" w:lastRowLastColumn="0"/>
+        </w:trPr>
+        <w:tc>
+          <w:tcPr>
+            <w:cnfStyle w:val="001000000000" w:firstRow="0" w:lastRow="0" w:firstColumn="1" w:lastColumn="0" w:oddVBand="0" w:evenVBand="0" w:oddHBand="0" w:evenHBand="0" w:firstRowFirstColumn="0" w:firstRowLastColumn="0" w:lastRowFirstColumn="0" w:lastRowLastColumn="0"/>
+            <w:tcW w:w="2376" w:type="dxa"/>
+          </w:tcPr>
+          <w:p>
+            <w:proofErr w:type="spellStart"/>
+            <w:r>
+              <w:t>Ausgabe</w:t>
+            </w:r>
+            <w:proofErr w:type="spellEnd"/>
+          </w:p>
+        </w:tc>
+        <w:tc>
+          <w:tcPr>
+            <w:tcW w:w="6830" w:type="dxa"/>
+          </w:tcPr>
+          <w:p>
+            <w:pPr>
+              <w:cnfStyle w:val="000000100000" w:firstRow="0" w:lastRow="0" w:firstColumn="0" w:lastColumn="0" w:oddVBand="0" w:evenVBand="0" w:oddHBand="1" w:evenHBand="0" w:firstRowFirstColumn="0" w:firstRowLastColumn="0" w:lastRowFirstColumn="0" w:lastRowLastColumn="0"/>
+            </w:pPr>
+            <w:proofErr w:type="spellStart"/>
+            <w:r>
+              <w:t>Umfrage</w:t>
+            </w:r>
+            <w:proofErr w:type="spellEnd"/>
+          </w:p>
+        </w:tc>
+      </w:tr>
+      <w:tr>
+        <w:tc>
+          <w:tcPr>
+            <w:cnfStyle w:val="001000000000" w:firstRow="0" w:lastRow="0" w:firstColumn="1" w:lastColumn="0" w:oddVBand="0" w:evenVBand="0" w:oddHBand="0" w:evenHBand="0" w:firstRowFirstColumn="0" w:firstRowLastColumn="0" w:lastRowFirstColumn="0" w:lastRowLastColumn="0"/>
+            <w:tcW w:w="2376" w:type="dxa"/>
+          </w:tcPr>
+          <w:p>
+            <w:proofErr w:type="spellStart"/>
+            <w:r>
+              <w:t>Ziel</w:t>
+            </w:r>
+            <w:proofErr w:type="spellEnd"/>
+          </w:p>
+        </w:tc>
+        <w:tc>
+          <w:tcPr>
+            <w:tcW w:w="6830" w:type="dxa"/>
+          </w:tcPr>
+          <w:p>
+            <w:pPr>
+              <w:cnfStyle w:val="000000000000" w:firstRow="0" w:lastRow="0" w:firstColumn="0" w:lastColumn="0" w:oddVBand="0" w:evenVBand="0" w:oddHBand="0" w:evenHBand="0" w:firstRowFirstColumn="0" w:firstRowLastColumn="0" w:lastRowFirstColumn="0" w:lastRowLastColumn="0"/>
+            </w:pPr>
+            <w:r>
+              <w:t>Patient</w:t>
+            </w:r>
+          </w:p>
+        </w:tc>
+      </w:tr>
+      <w:tr>
+        <w:trPr>
+          <w:cnfStyle w:val="000000100000" w:firstRow="0" w:lastRow="0" w:firstColumn="0" w:lastColumn="0" w:oddVBand="0" w:evenVBand="0" w:oddHBand="1" w:evenHBand="0" w:firstRowFirstColumn="0" w:firstRowLastColumn="0" w:lastRowFirstColumn="0" w:lastRowLastColumn="0"/>
+        </w:trPr>
+        <w:tc>
+          <w:tcPr>
+            <w:cnfStyle w:val="001000000000" w:firstRow="0" w:lastRow="0" w:firstColumn="1" w:lastColumn="0" w:oddVBand="0" w:evenVBand="0" w:oddHBand="0" w:evenHBand="0" w:firstRowFirstColumn="0" w:firstRowLastColumn="0" w:lastRowFirstColumn="0" w:lastRowLastColumn="0"/>
+            <w:tcW w:w="2376" w:type="dxa"/>
+          </w:tcPr>
+          <w:p>
+            <w:proofErr w:type="spellStart"/>
+            <w:r>
+              <w:t>Aktion</w:t>
+            </w:r>
+            <w:proofErr w:type="spellEnd"/>
+          </w:p>
+        </w:tc>
+        <w:tc>
+          <w:tcPr>
+            <w:tcW w:w="6830" w:type="dxa"/>
+          </w:tcPr>
+          <w:p>
+            <w:pPr>
+              <w:cnfStyle w:val="000000100000" w:firstRow="0" w:lastRow="0" w:firstColumn="0" w:lastColumn="0" w:oddVBand="0" w:evenVBand="0" w:oddHBand="1" w:evenHBand="0" w:firstRowFirstColumn="0" w:firstRowLastColumn="0" w:lastRowFirstColumn="0" w:lastRowLastColumn="0"/>
+              <w:rPr>
+                <w:lang w:val="de-CH"/>
+              </w:rPr>
+            </w:pPr>
+            <w:r>
+              <w:rPr>
+                <w:lang w:val="de-CH"/>
+              </w:rPr>
+              <w:t>System sendet eine Aufforderung(Push-</w:t>
+            </w:r>
+            <w:proofErr w:type="spellStart"/>
+            <w:r>
+              <w:rPr>
+                <w:lang w:val="de-CH"/>
+              </w:rPr>
+              <w:t>Notification</w:t>
+            </w:r>
+            <w:proofErr w:type="spellEnd"/>
+            <w:r>
+              <w:rPr>
+                <w:lang w:val="de-CH"/>
+              </w:rPr>
+              <w:t>) zur Tei</w:t>
+            </w:r>
+            <w:r>
+              <w:rPr>
+                <w:lang w:val="de-CH"/>
+              </w:rPr>
+              <w:t>l</w:t>
+            </w:r>
+            <w:r>
+              <w:rPr>
+                <w:lang w:val="de-CH"/>
+              </w:rPr>
+              <w:t>nahme an der Umfrage. Durch einfaches Userinterface kann der Patient spezifische Fragen beantworten und die Umfrage abschliessen.</w:t>
+            </w:r>
+          </w:p>
+        </w:tc>
+      </w:tr>
+      <w:tr>
+        <w:tc>
+          <w:tcPr>
+            <w:cnfStyle w:val="001000000000" w:firstRow="0" w:lastRow="0" w:firstColumn="1" w:lastColumn="0" w:oddVBand="0" w:evenVBand="0" w:oddHBand="0" w:evenHBand="0" w:firstRowFirstColumn="0" w:firstRowLastColumn="0" w:lastRowFirstColumn="0" w:lastRowLastColumn="0"/>
+            <w:tcW w:w="2376" w:type="dxa"/>
+          </w:tcPr>
+          <w:p>
+            <w:proofErr w:type="spellStart"/>
+            <w:r>
+              <w:t>Voraussetzung</w:t>
+            </w:r>
+            <w:proofErr w:type="spellEnd"/>
+          </w:p>
+        </w:tc>
+        <w:tc>
+          <w:tcPr>
+            <w:tcW w:w="6830" w:type="dxa"/>
+          </w:tcPr>
+          <w:p>
+            <w:pPr>
+              <w:cnfStyle w:val="000000000000" w:firstRow="0" w:lastRow="0" w:firstColumn="0" w:lastColumn="0" w:oddVBand="0" w:evenVBand="0" w:oddHBand="0" w:evenHBand="0" w:firstRowFirstColumn="0" w:firstRowLastColumn="0" w:lastRowFirstColumn="0" w:lastRowLastColumn="0"/>
+              <w:rPr>
+                <w:lang w:val="de-CH"/>
+              </w:rPr>
+            </w:pPr>
+            <w:r>
+              <w:rPr>
+                <w:lang w:val="de-CH"/>
+              </w:rPr>
+              <w:t>Patient besitzt ein mobiles Endgerät um die Aufforderung zu erhalten</w:t>
+            </w:r>
+          </w:p>
+        </w:tc>
+      </w:tr>
+      <w:tr>
+        <w:trPr>
+          <w:cnfStyle w:val="000000100000" w:firstRow="0" w:lastRow="0" w:firstColumn="0" w:lastColumn="0" w:oddVBand="0" w:evenVBand="0" w:oddHBand="1" w:evenHBand="0" w:firstRowFirstColumn="0" w:firstRowLastColumn="0" w:lastRowFirstColumn="0" w:lastRowLastColumn="0"/>
+        </w:trPr>
+        <w:tc>
+          <w:tcPr>
+            <w:cnfStyle w:val="001000000000" w:firstRow="0" w:lastRow="0" w:firstColumn="1" w:lastColumn="0" w:oddVBand="0" w:evenVBand="0" w:oddHBand="0" w:evenHBand="0" w:firstRowFirstColumn="0" w:firstRowLastColumn="0" w:lastRowFirstColumn="0" w:lastRowLastColumn="0"/>
+            <w:tcW w:w="2376" w:type="dxa"/>
+          </w:tcPr>
+          <w:p>
+            <w:proofErr w:type="spellStart"/>
+            <w:r>
+              <w:t>Vorbedingungen</w:t>
+            </w:r>
+            <w:proofErr w:type="spellEnd"/>
+          </w:p>
+        </w:tc>
+        <w:tc>
+          <w:tcPr>
+            <w:tcW w:w="6830" w:type="dxa"/>
+          </w:tcPr>
+          <w:p>
+            <w:pPr>
+              <w:cnfStyle w:val="000000100000" w:firstRow="0" w:lastRow="0" w:firstColumn="0" w:lastColumn="0" w:oddVBand="0" w:evenVBand="0" w:oddHBand="1" w:evenHBand="0" w:firstRowFirstColumn="0" w:firstRowLastColumn="0" w:lastRowFirstColumn="0" w:lastRowLastColumn="0"/>
+            </w:pPr>
+          </w:p>
+        </w:tc>
+      </w:tr>
+      <w:tr>
+        <w:tc>
+          <w:tcPr>
+            <w:cnfStyle w:val="001000000000" w:firstRow="0" w:lastRow="0" w:firstColumn="1" w:lastColumn="0" w:oddVBand="0" w:evenVBand="0" w:oddHBand="0" w:evenHBand="0" w:firstRowFirstColumn="0" w:firstRowLastColumn="0" w:lastRowFirstColumn="0" w:lastRowLastColumn="0"/>
+            <w:tcW w:w="2376" w:type="dxa"/>
+          </w:tcPr>
+          <w:p>
+            <w:proofErr w:type="spellStart"/>
+            <w:r>
+              <w:t>Nachbedingungen</w:t>
+            </w:r>
+            <w:proofErr w:type="spellEnd"/>
+          </w:p>
+        </w:tc>
+        <w:tc>
+          <w:tcPr>
+            <w:tcW w:w="6830" w:type="dxa"/>
+          </w:tcPr>
+          <w:p>
+            <w:pPr>
+              <w:cnfStyle w:val="000000000000" w:firstRow="0" w:lastRow="0" w:firstColumn="0" w:lastColumn="0" w:oddVBand="0" w:evenVBand="0" w:oddHBand="0" w:evenHBand="0" w:firstRowFirstColumn="0" w:firstRowLastColumn="0" w:lastRowFirstColumn="0" w:lastRowLastColumn="0"/>
+            </w:pPr>
+          </w:p>
+        </w:tc>
+      </w:tr>
+      <w:tr>
+        <w:trPr>
+          <w:cnfStyle w:val="000000100000" w:firstRow="0" w:lastRow="0" w:firstColumn="0" w:lastColumn="0" w:oddVBand="0" w:evenVBand="0" w:oddHBand="1" w:evenHBand="0" w:firstRowFirstColumn="0" w:firstRowLastColumn="0" w:lastRowFirstColumn="0" w:lastRowLastColumn="0"/>
+        </w:trPr>
+        <w:tc>
+          <w:tcPr>
+            <w:cnfStyle w:val="001000000000" w:firstRow="0" w:lastRow="0" w:firstColumn="1" w:lastColumn="0" w:oddVBand="0" w:evenVBand="0" w:oddHBand="0" w:evenHBand="0" w:firstRowFirstColumn="0" w:firstRowLastColumn="0" w:lastRowFirstColumn="0" w:lastRowLastColumn="0"/>
+            <w:tcW w:w="2376" w:type="dxa"/>
+          </w:tcPr>
+          <w:p>
+            <w:proofErr w:type="spellStart"/>
+            <w:r>
+              <w:t>Seiteneffekte</w:t>
+            </w:r>
+            <w:proofErr w:type="spellEnd"/>
+          </w:p>
+        </w:tc>
+        <w:tc>
+          <w:tcPr>
+            <w:tcW w:w="6830" w:type="dxa"/>
+          </w:tcPr>
+          <w:p>
+            <w:pPr>
+              <w:cnfStyle w:val="000000100000" w:firstRow="0" w:lastRow="0" w:firstColumn="0" w:lastColumn="0" w:oddVBand="0" w:evenVBand="0" w:oddHBand="1" w:evenHBand="0" w:firstRowFirstColumn="0" w:firstRowLastColumn="0" w:lastRowFirstColumn="0" w:lastRowLastColumn="0"/>
+            </w:pPr>
+          </w:p>
+        </w:tc>
+      </w:tr>
+    </w:tbl>
+    <w:p/>
+    <w:p/>
+    <w:tbl>
+      <w:tblPr>
+        <w:tblStyle w:val="HelleSchattierung-Akzent1"/>
+        <w:tblW w:w="0" w:type="auto"/>
+        <w:tblLook w:val="04A0" w:firstRow="1" w:lastRow="0" w:firstColumn="1" w:lastColumn="0" w:noHBand="0" w:noVBand="1"/>
+      </w:tblPr>
+      <w:tblGrid>
+        <w:gridCol w:w="2376"/>
+        <w:gridCol w:w="6830"/>
+      </w:tblGrid>
+      <w:tr>
+        <w:trPr>
+          <w:cnfStyle w:val="100000000000" w:firstRow="1" w:lastRow="0" w:firstColumn="0" w:lastColumn="0" w:oddVBand="0" w:evenVBand="0" w:oddHBand="0" w:evenHBand="0" w:firstRowFirstColumn="0" w:firstRowLastColumn="0" w:lastRowFirstColumn="0" w:lastRowLastColumn="0"/>
+        </w:trPr>
+        <w:tc>
+          <w:tcPr>
+            <w:cnfStyle w:val="001000000000" w:firstRow="0" w:lastRow="0" w:firstColumn="1" w:lastColumn="0" w:oddVBand="0" w:evenVBand="0" w:oddHBand="0" w:evenHBand="0" w:firstRowFirstColumn="0" w:firstRowLastColumn="0" w:lastRowFirstColumn="0" w:lastRowLastColumn="0"/>
+            <w:tcW w:w="9206" w:type="dxa"/>
+            <w:gridSpan w:val="2"/>
+          </w:tcPr>
+          <w:p/>
+        </w:tc>
+      </w:tr>
+      <w:tr>
+        <w:trPr>
+          <w:cnfStyle w:val="000000100000" w:firstRow="0" w:lastRow="0" w:firstColumn="0" w:lastColumn="0" w:oddVBand="0" w:evenVBand="0" w:oddHBand="1" w:evenHBand="0" w:firstRowFirstColumn="0" w:firstRowLastColumn="0" w:lastRowFirstColumn="0" w:lastRowLastColumn="0"/>
+        </w:trPr>
+        <w:tc>
+          <w:tcPr>
+            <w:cnfStyle w:val="001000000000" w:firstRow="0" w:lastRow="0" w:firstColumn="1" w:lastColumn="0" w:oddVBand="0" w:evenVBand="0" w:oddHBand="0" w:evenHBand="0" w:firstRowFirstColumn="0" w:firstRowLastColumn="0" w:lastRowFirstColumn="0" w:lastRowLastColumn="0"/>
+            <w:tcW w:w="2376" w:type="dxa"/>
+          </w:tcPr>
+          <w:p>
+            <w:proofErr w:type="spellStart"/>
+            <w:r>
+              <w:t>Funktion</w:t>
+            </w:r>
+            <w:proofErr w:type="spellEnd"/>
+          </w:p>
+        </w:tc>
+        <w:tc>
+          <w:tcPr>
+            <w:tcW w:w="6830" w:type="dxa"/>
+          </w:tcPr>
+          <w:p>
+            <w:pPr>
+              <w:cnfStyle w:val="000000100000" w:firstRow="0" w:lastRow="0" w:firstColumn="0" w:lastColumn="0" w:oddVBand="0" w:evenVBand="0" w:oddHBand="1" w:evenHBand="0" w:firstRowFirstColumn="0" w:firstRowLastColumn="0" w:lastRowFirstColumn="0" w:lastRowLastColumn="0"/>
+            </w:pPr>
+            <w:r>
+              <w:t xml:space="preserve">8. </w:t>
+            </w:r>
+            <w:proofErr w:type="spellStart"/>
+            <w:r>
+              <w:t>Einnahmeerinnerung</w:t>
+            </w:r>
+            <w:proofErr w:type="spellEnd"/>
+            <w:r>
+              <w:t xml:space="preserve"> </w:t>
+            </w:r>
+            <w:proofErr w:type="spellStart"/>
+            <w:r>
+              <w:t>versenden</w:t>
+            </w:r>
+            <w:proofErr w:type="spellEnd"/>
+          </w:p>
+        </w:tc>
+      </w:tr>
+      <w:tr>
+        <w:tc>
+          <w:tcPr>
+            <w:cnfStyle w:val="001000000000" w:firstRow="0" w:lastRow="0" w:firstColumn="1" w:lastColumn="0" w:oddVBand="0" w:evenVBand="0" w:oddHBand="0" w:evenHBand="0" w:firstRowFirstColumn="0" w:firstRowLastColumn="0" w:lastRowFirstColumn="0" w:lastRowLastColumn="0"/>
+            <w:tcW w:w="2376" w:type="dxa"/>
+          </w:tcPr>
+          <w:p>
+            <w:proofErr w:type="spellStart"/>
+            <w:r>
+              <w:t>Beschreibung</w:t>
+            </w:r>
+            <w:proofErr w:type="spellEnd"/>
+          </w:p>
+        </w:tc>
+        <w:tc>
+          <w:tcPr>
+            <w:tcW w:w="6830" w:type="dxa"/>
+          </w:tcPr>
+          <w:p>
+            <w:pPr>
+              <w:cnfStyle w:val="000000000000" w:firstRow="0" w:lastRow="0" w:firstColumn="0" w:lastColumn="0" w:oddVBand="0" w:evenVBand="0" w:oddHBand="0" w:evenHBand="0" w:firstRowFirstColumn="0" w:firstRowLastColumn="0" w:lastRowFirstColumn="0" w:lastRowLastColumn="0"/>
+              <w:rPr>
+                <w:lang w:val="de-CH"/>
+              </w:rPr>
+            </w:pPr>
+            <w:r>
+              <w:rPr>
+                <w:lang w:val="de-CH"/>
+              </w:rPr>
+              <w:t>System sendet den nicht stationären Patienten eine Aufford</w:t>
+            </w:r>
+            <w:r>
+              <w:rPr>
+                <w:lang w:val="de-CH"/>
+              </w:rPr>
+              <w:t>e</w:t>
+            </w:r>
+            <w:r>
+              <w:rPr>
+                <w:lang w:val="de-CH"/>
+              </w:rPr>
+              <w:t>rung, wann welches Medikament wie eingenommen werden muss</w:t>
+            </w:r>
+          </w:p>
+        </w:tc>
+      </w:tr>
+      <w:tr>
+        <w:trPr>
+          <w:cnfStyle w:val="000000100000" w:firstRow="0" w:lastRow="0" w:firstColumn="0" w:lastColumn="0" w:oddVBand="0" w:evenVBand="0" w:oddHBand="1" w:evenHBand="0" w:firstRowFirstColumn="0" w:firstRowLastColumn="0" w:lastRowFirstColumn="0" w:lastRowLastColumn="0"/>
+        </w:trPr>
+        <w:tc>
+          <w:tcPr>
+            <w:cnfStyle w:val="001000000000" w:firstRow="0" w:lastRow="0" w:firstColumn="1" w:lastColumn="0" w:oddVBand="0" w:evenVBand="0" w:oddHBand="0" w:evenHBand="0" w:firstRowFirstColumn="0" w:firstRowLastColumn="0" w:lastRowFirstColumn="0" w:lastRowLastColumn="0"/>
+            <w:tcW w:w="2376" w:type="dxa"/>
+          </w:tcPr>
+          <w:p>
+            <w:r>
+              <w:t>Input</w:t>
+            </w:r>
+          </w:p>
+        </w:tc>
+        <w:tc>
+          <w:tcPr>
+            <w:tcW w:w="6830" w:type="dxa"/>
+          </w:tcPr>
+          <w:p>
+            <w:pPr>
+              <w:cnfStyle w:val="000000100000" w:firstRow="0" w:lastRow="0" w:firstColumn="0" w:lastColumn="0" w:oddVBand="0" w:evenVBand="0" w:oddHBand="1" w:evenHBand="0" w:firstRowFirstColumn="0" w:firstRowLastColumn="0" w:lastRowFirstColumn="0" w:lastRowLastColumn="0"/>
+            </w:pPr>
+            <w:proofErr w:type="spellStart"/>
+            <w:r>
+              <w:t>Einnahmebedingungen</w:t>
+            </w:r>
+            <w:proofErr w:type="spellEnd"/>
+            <w:r>
+              <w:t xml:space="preserve"> von </w:t>
+            </w:r>
+            <w:proofErr w:type="spellStart"/>
+            <w:r>
+              <w:t>Arzt</w:t>
+            </w:r>
+            <w:proofErr w:type="spellEnd"/>
+            <w:r>
+              <w:t>(</w:t>
+            </w:r>
+            <w:proofErr w:type="spellStart"/>
+            <w:r>
+              <w:t>Patientenakte</w:t>
+            </w:r>
+            <w:proofErr w:type="spellEnd"/>
+            <w:r>
+              <w:t>)</w:t>
+            </w:r>
+          </w:p>
+        </w:tc>
+      </w:tr>
+      <w:tr>
+        <w:tc>
+          <w:tcPr>
+            <w:cnfStyle w:val="001000000000" w:firstRow="0" w:lastRow="0" w:firstColumn="1" w:lastColumn="0" w:oddVBand="0" w:evenVBand="0" w:oddHBand="0" w:evenHBand="0" w:firstRowFirstColumn="0" w:firstRowLastColumn="0" w:lastRowFirstColumn="0" w:lastRowLastColumn="0"/>
+            <w:tcW w:w="2376" w:type="dxa"/>
+          </w:tcPr>
+          <w:p>
+            <w:proofErr w:type="spellStart"/>
+            <w:r>
+              <w:t>Quelle</w:t>
+            </w:r>
+            <w:proofErr w:type="spellEnd"/>
+          </w:p>
+        </w:tc>
+        <w:tc>
+          <w:tcPr>
+            <w:tcW w:w="6830" w:type="dxa"/>
+          </w:tcPr>
+          <w:p>
+            <w:pPr>
+              <w:cnfStyle w:val="000000000000" w:firstRow="0" w:lastRow="0" w:firstColumn="0" w:lastColumn="0" w:oddVBand="0" w:evenVBand="0" w:oddHBand="0" w:evenHBand="0" w:firstRowFirstColumn="0" w:firstRowLastColumn="0" w:lastRowFirstColumn="0" w:lastRowLastColumn="0"/>
+            </w:pPr>
+            <w:r>
+              <w:t>System</w:t>
+            </w:r>
+          </w:p>
+        </w:tc>
+      </w:tr>
+      <w:tr>
+        <w:trPr>
+          <w:cnfStyle w:val="000000100000" w:firstRow="0" w:lastRow="0" w:firstColumn="0" w:lastColumn="0" w:oddVBand="0" w:evenVBand="0" w:oddHBand="1" w:evenHBand="0" w:firstRowFirstColumn="0" w:firstRowLastColumn="0" w:lastRowFirstColumn="0" w:lastRowLastColumn="0"/>
+        </w:trPr>
+        <w:tc>
+          <w:tcPr>
+            <w:cnfStyle w:val="001000000000" w:firstRow="0" w:lastRow="0" w:firstColumn="1" w:lastColumn="0" w:oddVBand="0" w:evenVBand="0" w:oddHBand="0" w:evenHBand="0" w:firstRowFirstColumn="0" w:firstRowLastColumn="0" w:lastRowFirstColumn="0" w:lastRowLastColumn="0"/>
+            <w:tcW w:w="2376" w:type="dxa"/>
+          </w:tcPr>
+          <w:p>
+            <w:proofErr w:type="spellStart"/>
+            <w:r>
+              <w:t>Ausgabe</w:t>
+            </w:r>
+            <w:proofErr w:type="spellEnd"/>
+          </w:p>
+        </w:tc>
+        <w:tc>
+          <w:tcPr>
+            <w:tcW w:w="6830" w:type="dxa"/>
+          </w:tcPr>
+          <w:p>
+            <w:pPr>
+              <w:cnfStyle w:val="000000100000" w:firstRow="0" w:lastRow="0" w:firstColumn="0" w:lastColumn="0" w:oddVBand="0" w:evenVBand="0" w:oddHBand="1" w:evenHBand="0" w:firstRowFirstColumn="0" w:firstRowLastColumn="0" w:lastRowFirstColumn="0" w:lastRowLastColumn="0"/>
+              <w:rPr>
+                <w:lang w:val="de-CH"/>
+              </w:rPr>
+            </w:pPr>
+            <w:r>
+              <w:rPr>
+                <w:lang w:val="de-CH"/>
+              </w:rPr>
+              <w:t xml:space="preserve">Push </w:t>
+            </w:r>
+            <w:proofErr w:type="spellStart"/>
+            <w:r>
+              <w:rPr>
+                <w:lang w:val="de-CH"/>
+              </w:rPr>
+              <w:t>Notification</w:t>
+            </w:r>
+            <w:proofErr w:type="spellEnd"/>
+            <w:r>
+              <w:rPr>
+                <w:lang w:val="de-CH"/>
+              </w:rPr>
+              <w:t xml:space="preserve"> mit Informationen wie Medikament eing</w:t>
+            </w:r>
+            <w:r>
+              <w:rPr>
+                <w:lang w:val="de-CH"/>
+              </w:rPr>
+              <w:t>e</w:t>
+            </w:r>
+            <w:r>
+              <w:rPr>
+                <w:lang w:val="de-CH"/>
+              </w:rPr>
+              <w:t>nommen werden muss</w:t>
+            </w:r>
+          </w:p>
+        </w:tc>
+      </w:tr>
+      <w:tr>
+        <w:tc>
+          <w:tcPr>
+            <w:cnfStyle w:val="001000000000" w:firstRow="0" w:lastRow="0" w:firstColumn="1" w:lastColumn="0" w:oddVBand="0" w:evenVBand="0" w:oddHBand="0" w:evenHBand="0" w:firstRowFirstColumn="0" w:firstRowLastColumn="0" w:lastRowFirstColumn="0" w:lastRowLastColumn="0"/>
+            <w:tcW w:w="2376" w:type="dxa"/>
+          </w:tcPr>
+          <w:p>
+            <w:proofErr w:type="spellStart"/>
+            <w:r>
+              <w:t>Ziel</w:t>
+            </w:r>
+            <w:proofErr w:type="spellEnd"/>
+          </w:p>
+        </w:tc>
+        <w:tc>
+          <w:tcPr>
+            <w:tcW w:w="6830" w:type="dxa"/>
+          </w:tcPr>
+          <w:p>
+            <w:pPr>
+              <w:cnfStyle w:val="000000000000" w:firstRow="0" w:lastRow="0" w:firstColumn="0" w:lastColumn="0" w:oddVBand="0" w:evenVBand="0" w:oddHBand="0" w:evenHBand="0" w:firstRowFirstColumn="0" w:firstRowLastColumn="0" w:lastRowFirstColumn="0" w:lastRowLastColumn="0"/>
+            </w:pPr>
+            <w:r>
+              <w:t xml:space="preserve">Patient </w:t>
+            </w:r>
+            <w:proofErr w:type="spellStart"/>
+            <w:r>
+              <w:t>Mobileapp</w:t>
+            </w:r>
+            <w:proofErr w:type="spellEnd"/>
+          </w:p>
+        </w:tc>
+      </w:tr>
+      <w:tr>
+        <w:trPr>
+          <w:cnfStyle w:val="000000100000" w:firstRow="0" w:lastRow="0" w:firstColumn="0" w:lastColumn="0" w:oddVBand="0" w:evenVBand="0" w:oddHBand="1" w:evenHBand="0" w:firstRowFirstColumn="0" w:firstRowLastColumn="0" w:lastRowFirstColumn="0" w:lastRowLastColumn="0"/>
+        </w:trPr>
+        <w:tc>
+          <w:tcPr>
+            <w:cnfStyle w:val="001000000000" w:firstRow="0" w:lastRow="0" w:firstColumn="1" w:lastColumn="0" w:oddVBand="0" w:evenVBand="0" w:oddHBand="0" w:evenHBand="0" w:firstRowFirstColumn="0" w:firstRowLastColumn="0" w:lastRowFirstColumn="0" w:lastRowLastColumn="0"/>
+            <w:tcW w:w="2376" w:type="dxa"/>
+          </w:tcPr>
+          <w:p>
+            <w:proofErr w:type="spellStart"/>
+            <w:r>
+              <w:t>Aktion</w:t>
+            </w:r>
+            <w:proofErr w:type="spellEnd"/>
+          </w:p>
+        </w:tc>
+        <w:tc>
+          <w:tcPr>
+            <w:tcW w:w="6830" w:type="dxa"/>
+          </w:tcPr>
+          <w:p>
+            <w:pPr>
+              <w:cnfStyle w:val="000000100000" w:firstRow="0" w:lastRow="0" w:firstColumn="0" w:lastColumn="0" w:oddVBand="0" w:evenVBand="0" w:oddHBand="1" w:evenHBand="0" w:firstRowFirstColumn="0" w:firstRowLastColumn="0" w:lastRowFirstColumn="0" w:lastRowLastColumn="0"/>
+              <w:rPr>
+                <w:lang w:val="de-CH"/>
+              </w:rPr>
+            </w:pPr>
+            <w:r>
+              <w:rPr>
+                <w:lang w:val="de-CH"/>
+              </w:rPr>
+              <w:t>System versendet Aufforderung zur Medikamenten Einna</w:t>
+            </w:r>
+            <w:r>
+              <w:rPr>
+                <w:lang w:val="de-CH"/>
+              </w:rPr>
+              <w:t>h</w:t>
+            </w:r>
+            <w:r>
+              <w:rPr>
+                <w:lang w:val="de-CH"/>
+              </w:rPr>
+              <w:t>me.</w:t>
+            </w:r>
+          </w:p>
+        </w:tc>
+      </w:tr>
+      <w:tr>
+        <w:tc>
+          <w:tcPr>
+            <w:cnfStyle w:val="001000000000" w:firstRow="0" w:lastRow="0" w:firstColumn="1" w:lastColumn="0" w:oddVBand="0" w:evenVBand="0" w:oddHBand="0" w:evenHBand="0" w:firstRowFirstColumn="0" w:firstRowLastColumn="0" w:lastRowFirstColumn="0" w:lastRowLastColumn="0"/>
+            <w:tcW w:w="2376" w:type="dxa"/>
+          </w:tcPr>
+          <w:p>
+            <w:proofErr w:type="spellStart"/>
+            <w:r>
+              <w:t>Voraussetzung</w:t>
+            </w:r>
+            <w:proofErr w:type="spellEnd"/>
+          </w:p>
+        </w:tc>
+        <w:tc>
+          <w:tcPr>
+            <w:tcW w:w="6830" w:type="dxa"/>
+          </w:tcPr>
+          <w:p>
+            <w:pPr>
+              <w:cnfStyle w:val="000000000000" w:firstRow="0" w:lastRow="0" w:firstColumn="0" w:lastColumn="0" w:oddVBand="0" w:evenVBand="0" w:oddHBand="0" w:evenHBand="0" w:firstRowFirstColumn="0" w:firstRowLastColumn="0" w:lastRowFirstColumn="0" w:lastRowLastColumn="0"/>
+            </w:pPr>
+          </w:p>
+        </w:tc>
+      </w:tr>
+      <w:tr>
+        <w:trPr>
+          <w:cnfStyle w:val="000000100000" w:firstRow="0" w:lastRow="0" w:firstColumn="0" w:lastColumn="0" w:oddVBand="0" w:evenVBand="0" w:oddHBand="1" w:evenHBand="0" w:firstRowFirstColumn="0" w:firstRowLastColumn="0" w:lastRowFirstColumn="0" w:lastRowLastColumn="0"/>
+        </w:trPr>
+        <w:tc>
+          <w:tcPr>
+            <w:cnfStyle w:val="001000000000" w:firstRow="0" w:lastRow="0" w:firstColumn="1" w:lastColumn="0" w:oddVBand="0" w:evenVBand="0" w:oddHBand="0" w:evenHBand="0" w:firstRowFirstColumn="0" w:firstRowLastColumn="0" w:lastRowFirstColumn="0" w:lastRowLastColumn="0"/>
+            <w:tcW w:w="2376" w:type="dxa"/>
+          </w:tcPr>
+          <w:p>
+            <w:proofErr w:type="spellStart"/>
+            <w:r>
+              <w:t>Vorbedingungen</w:t>
+            </w:r>
+            <w:proofErr w:type="spellEnd"/>
+          </w:p>
+        </w:tc>
+        <w:tc>
+          <w:tcPr>
+            <w:tcW w:w="6830" w:type="dxa"/>
+          </w:tcPr>
+          <w:p>
+            <w:pPr>
+              <w:cnfStyle w:val="000000100000" w:firstRow="0" w:lastRow="0" w:firstColumn="0" w:lastColumn="0" w:oddVBand="0" w:evenVBand="0" w:oddHBand="1" w:evenHBand="0" w:firstRowFirstColumn="0" w:firstRowLastColumn="0" w:lastRowFirstColumn="0" w:lastRowLastColumn="0"/>
+              <w:rPr>
+                <w:lang w:val="de-CH"/>
+              </w:rPr>
+            </w:pPr>
+            <w:proofErr w:type="spellStart"/>
+            <w:r>
+              <w:rPr>
+                <w:lang w:val="de-CH"/>
+              </w:rPr>
+              <w:t>Einnahmebedinungen</w:t>
+            </w:r>
+            <w:proofErr w:type="spellEnd"/>
+            <w:r>
+              <w:rPr>
+                <w:lang w:val="de-CH"/>
+              </w:rPr>
+              <w:t xml:space="preserve"> müssen vom Arzt </w:t>
+            </w:r>
+            <w:proofErr w:type="spellStart"/>
+            <w:r>
+              <w:rPr>
+                <w:lang w:val="de-CH"/>
+              </w:rPr>
+              <w:t>hintzerlegt</w:t>
+            </w:r>
+            <w:proofErr w:type="spellEnd"/>
+            <w:r>
+              <w:rPr>
+                <w:lang w:val="de-CH"/>
+              </w:rPr>
+              <w:t xml:space="preserve"> sein</w:t>
+            </w:r>
+          </w:p>
+        </w:tc>
+      </w:tr>
+      <w:tr>
+        <w:tc>
+          <w:tcPr>
+            <w:cnfStyle w:val="001000000000" w:firstRow="0" w:lastRow="0" w:firstColumn="1" w:lastColumn="0" w:oddVBand="0" w:evenVBand="0" w:oddHBand="0" w:evenHBand="0" w:firstRowFirstColumn="0" w:firstRowLastColumn="0" w:lastRowFirstColumn="0" w:lastRowLastColumn="0"/>
+            <w:tcW w:w="2376" w:type="dxa"/>
+          </w:tcPr>
+          <w:p>
+            <w:proofErr w:type="spellStart"/>
+            <w:r>
+              <w:t>Nachbedingungen</w:t>
+            </w:r>
+            <w:proofErr w:type="spellEnd"/>
+          </w:p>
+        </w:tc>
+        <w:tc>
+          <w:tcPr>
+            <w:tcW w:w="6830" w:type="dxa"/>
+          </w:tcPr>
+          <w:p>
+            <w:pPr>
+              <w:cnfStyle w:val="000000000000" w:firstRow="0" w:lastRow="0" w:firstColumn="0" w:lastColumn="0" w:oddVBand="0" w:evenVBand="0" w:oddHBand="0" w:evenHBand="0" w:firstRowFirstColumn="0" w:firstRowLastColumn="0" w:lastRowFirstColumn="0" w:lastRowLastColumn="0"/>
+            </w:pPr>
+            <w:proofErr w:type="spellStart"/>
+            <w:r>
+              <w:t>Einnahme</w:t>
+            </w:r>
+            <w:proofErr w:type="spellEnd"/>
+            <w:r>
+              <w:t xml:space="preserve"> muss </w:t>
+            </w:r>
+            <w:proofErr w:type="spellStart"/>
+            <w:r>
+              <w:t>quittiert</w:t>
+            </w:r>
+            <w:proofErr w:type="spellEnd"/>
+            <w:r>
+              <w:t xml:space="preserve"> </w:t>
+            </w:r>
+            <w:proofErr w:type="spellStart"/>
+            <w:r>
+              <w:t>werden</w:t>
+            </w:r>
+            <w:proofErr w:type="spellEnd"/>
+          </w:p>
+        </w:tc>
+      </w:tr>
+      <w:tr>
+        <w:trPr>
+          <w:cnfStyle w:val="000000100000" w:firstRow="0" w:lastRow="0" w:firstColumn="0" w:lastColumn="0" w:oddVBand="0" w:evenVBand="0" w:oddHBand="1" w:evenHBand="0" w:firstRowFirstColumn="0" w:firstRowLastColumn="0" w:lastRowFirstColumn="0" w:lastRowLastColumn="0"/>
+        </w:trPr>
+        <w:tc>
+          <w:tcPr>
+            <w:cnfStyle w:val="001000000000" w:firstRow="0" w:lastRow="0" w:firstColumn="1" w:lastColumn="0" w:oddVBand="0" w:evenVBand="0" w:oddHBand="0" w:evenHBand="0" w:firstRowFirstColumn="0" w:firstRowLastColumn="0" w:lastRowFirstColumn="0" w:lastRowLastColumn="0"/>
+            <w:tcW w:w="2376" w:type="dxa"/>
+          </w:tcPr>
+          <w:p>
+            <w:proofErr w:type="spellStart"/>
+            <w:r>
+              <w:t>Seiteneffekte</w:t>
+            </w:r>
+            <w:proofErr w:type="spellEnd"/>
+          </w:p>
+        </w:tc>
+        <w:tc>
+          <w:tcPr>
+            <w:tcW w:w="6830" w:type="dxa"/>
+          </w:tcPr>
+          <w:p>
+            <w:pPr>
+              <w:cnfStyle w:val="000000100000" w:firstRow="0" w:lastRow="0" w:firstColumn="0" w:lastColumn="0" w:oddVBand="0" w:evenVBand="0" w:oddHBand="1" w:evenHBand="0" w:firstRowFirstColumn="0" w:firstRowLastColumn="0" w:lastRowFirstColumn="0" w:lastRowLastColumn="0"/>
+            </w:pPr>
+          </w:p>
+        </w:tc>
+      </w:tr>
+    </w:tbl>
+    <w:p/>
+    <w:p/>
+    <w:tbl>
+      <w:tblPr>
+        <w:tblStyle w:val="HelleSchattierung-Akzent1"/>
+        <w:tblW w:w="0" w:type="auto"/>
+        <w:tblLook w:val="04A0" w:firstRow="1" w:lastRow="0" w:firstColumn="1" w:lastColumn="0" w:noHBand="0" w:noVBand="1"/>
+      </w:tblPr>
+      <w:tblGrid>
+        <w:gridCol w:w="2376"/>
+        <w:gridCol w:w="6830"/>
+      </w:tblGrid>
+      <w:tr>
+        <w:trPr>
+          <w:cnfStyle w:val="100000000000" w:firstRow="1" w:lastRow="0" w:firstColumn="0" w:lastColumn="0" w:oddVBand="0" w:evenVBand="0" w:oddHBand="0" w:evenHBand="0" w:firstRowFirstColumn="0" w:firstRowLastColumn="0" w:lastRowFirstColumn="0" w:lastRowLastColumn="0"/>
+        </w:trPr>
+        <w:tc>
+          <w:tcPr>
+            <w:cnfStyle w:val="001000000000" w:firstRow="0" w:lastRow="0" w:firstColumn="1" w:lastColumn="0" w:oddVBand="0" w:evenVBand="0" w:oddHBand="0" w:evenHBand="0" w:firstRowFirstColumn="0" w:firstRowLastColumn="0" w:lastRowFirstColumn="0" w:lastRowLastColumn="0"/>
+            <w:tcW w:w="9206" w:type="dxa"/>
+            <w:gridSpan w:val="2"/>
+          </w:tcPr>
+          <w:p/>
+        </w:tc>
+      </w:tr>
+      <w:tr>
+        <w:trPr>
+          <w:cnfStyle w:val="000000100000" w:firstRow="0" w:lastRow="0" w:firstColumn="0" w:lastColumn="0" w:oddVBand="0" w:evenVBand="0" w:oddHBand="1" w:evenHBand="0" w:firstRowFirstColumn="0" w:firstRowLastColumn="0" w:lastRowFirstColumn="0" w:lastRowLastColumn="0"/>
+        </w:trPr>
+        <w:tc>
+          <w:tcPr>
+            <w:cnfStyle w:val="001000000000" w:firstRow="0" w:lastRow="0" w:firstColumn="1" w:lastColumn="0" w:oddVBand="0" w:evenVBand="0" w:oddHBand="0" w:evenHBand="0" w:firstRowFirstColumn="0" w:firstRowLastColumn="0" w:lastRowFirstColumn="0" w:lastRowLastColumn="0"/>
+            <w:tcW w:w="2376" w:type="dxa"/>
+          </w:tcPr>
+          <w:p>
+            <w:proofErr w:type="spellStart"/>
+            <w:r>
+              <w:t>Funktion</w:t>
+            </w:r>
+            <w:proofErr w:type="spellEnd"/>
+          </w:p>
+        </w:tc>
+        <w:tc>
+          <w:tcPr>
+            <w:tcW w:w="6830" w:type="dxa"/>
+          </w:tcPr>
+          <w:p>
+            <w:pPr>
+              <w:cnfStyle w:val="000000100000" w:firstRow="0" w:lastRow="0" w:firstColumn="0" w:lastColumn="0" w:oddVBand="0" w:evenVBand="0" w:oddHBand="1" w:evenHBand="0" w:firstRowFirstColumn="0" w:firstRowLastColumn="0" w:lastRowFirstColumn="0" w:lastRowLastColumn="0"/>
+            </w:pPr>
+            <w:r>
+              <w:t xml:space="preserve">9. </w:t>
+            </w:r>
+            <w:proofErr w:type="spellStart"/>
+            <w:r>
+              <w:t>Arzt</w:t>
+            </w:r>
+            <w:proofErr w:type="spellEnd"/>
+            <w:r>
+              <w:t xml:space="preserve"> </w:t>
+            </w:r>
+            <w:proofErr w:type="spellStart"/>
+            <w:r>
+              <w:t>alarmieren</w:t>
+            </w:r>
+            <w:proofErr w:type="spellEnd"/>
+          </w:p>
+        </w:tc>
+      </w:tr>
+      <w:tr>
+        <w:tc>
+          <w:tcPr>
+            <w:cnfStyle w:val="001000000000" w:firstRow="0" w:lastRow="0" w:firstColumn="1" w:lastColumn="0" w:oddVBand="0" w:evenVBand="0" w:oddHBand="0" w:evenHBand="0" w:firstRowFirstColumn="0" w:firstRowLastColumn="0" w:lastRowFirstColumn="0" w:lastRowLastColumn="0"/>
+            <w:tcW w:w="2376" w:type="dxa"/>
+          </w:tcPr>
+          <w:p>
+            <w:proofErr w:type="spellStart"/>
+            <w:r>
+              <w:t>Beschreibung</w:t>
+            </w:r>
+            <w:proofErr w:type="spellEnd"/>
+          </w:p>
+        </w:tc>
+        <w:tc>
+          <w:tcPr>
+            <w:tcW w:w="6830" w:type="dxa"/>
+          </w:tcPr>
+          <w:p>
+            <w:pPr>
+              <w:cnfStyle w:val="000000000000" w:firstRow="0" w:lastRow="0" w:firstColumn="0" w:lastColumn="0" w:oddVBand="0" w:evenVBand="0" w:oddHBand="0" w:evenHBand="0" w:firstRowFirstColumn="0" w:firstRowLastColumn="0" w:lastRowFirstColumn="0" w:lastRowLastColumn="0"/>
+              <w:rPr>
+                <w:lang w:val="de-CH"/>
+              </w:rPr>
+            </w:pPr>
+            <w:r>
+              <w:rPr>
+                <w:lang w:val="de-CH"/>
+              </w:rPr>
+              <w:t>System sendet</w:t>
+            </w:r>
+            <w:r>
+              <w:rPr>
+                <w:lang w:val="de-CH"/>
+              </w:rPr>
+              <w:t xml:space="preserve"> dem Arzt einen Alarm, wenn einer seiner nicht stationären Patienten das Medikament nicht einnimmt.</w:t>
+            </w:r>
+          </w:p>
+        </w:tc>
+      </w:tr>
+      <w:tr>
+        <w:trPr>
+          <w:cnfStyle w:val="000000100000" w:firstRow="0" w:lastRow="0" w:firstColumn="0" w:lastColumn="0" w:oddVBand="0" w:evenVBand="0" w:oddHBand="1" w:evenHBand="0" w:firstRowFirstColumn="0" w:firstRowLastColumn="0" w:lastRowFirstColumn="0" w:lastRowLastColumn="0"/>
+        </w:trPr>
+        <w:tc>
+          <w:tcPr>
+            <w:cnfStyle w:val="001000000000" w:firstRow="0" w:lastRow="0" w:firstColumn="1" w:lastColumn="0" w:oddVBand="0" w:evenVBand="0" w:oddHBand="0" w:evenHBand="0" w:firstRowFirstColumn="0" w:firstRowLastColumn="0" w:lastRowFirstColumn="0" w:lastRowLastColumn="0"/>
+            <w:tcW w:w="2376" w:type="dxa"/>
+          </w:tcPr>
+          <w:p>
+            <w:r>
+              <w:t>Input</w:t>
+            </w:r>
+          </w:p>
+        </w:tc>
+        <w:tc>
+          <w:tcPr>
+            <w:tcW w:w="6830" w:type="dxa"/>
+          </w:tcPr>
+          <w:p>
+            <w:pPr>
+              <w:cnfStyle w:val="000000100000" w:firstRow="0" w:lastRow="0" w:firstColumn="0" w:lastColumn="0" w:oddVBand="0" w:evenVBand="0" w:oddHBand="1" w:evenHBand="0" w:firstRowFirstColumn="0" w:firstRowLastColumn="0" w:lastRowFirstColumn="0" w:lastRowLastColumn="0"/>
+            </w:pPr>
+            <w:r>
+              <w:t xml:space="preserve">Mobiles </w:t>
+            </w:r>
+            <w:proofErr w:type="spellStart"/>
+            <w:r>
+              <w:t>Gerät</w:t>
+            </w:r>
+            <w:proofErr w:type="spellEnd"/>
+            <w:r>
+              <w:t xml:space="preserve"> </w:t>
+            </w:r>
+            <w:proofErr w:type="spellStart"/>
+            <w:r>
+              <w:t>vom</w:t>
+            </w:r>
+            <w:proofErr w:type="spellEnd"/>
+            <w:r>
+              <w:t xml:space="preserve"> </w:t>
+            </w:r>
+            <w:proofErr w:type="spellStart"/>
+            <w:r>
+              <w:t>Patienten</w:t>
+            </w:r>
+            <w:proofErr w:type="spellEnd"/>
+          </w:p>
+        </w:tc>
+      </w:tr>
+      <w:tr>
+        <w:tc>
+          <w:tcPr>
+            <w:cnfStyle w:val="001000000000" w:firstRow="0" w:lastRow="0" w:firstColumn="1" w:lastColumn="0" w:oddVBand="0" w:evenVBand="0" w:oddHBand="0" w:evenHBand="0" w:firstRowFirstColumn="0" w:firstRowLastColumn="0" w:lastRowFirstColumn="0" w:lastRowLastColumn="0"/>
+            <w:tcW w:w="2376" w:type="dxa"/>
+          </w:tcPr>
+          <w:p>
+            <w:proofErr w:type="spellStart"/>
+            <w:r>
+              <w:t>Quelle</w:t>
+            </w:r>
+            <w:proofErr w:type="spellEnd"/>
+          </w:p>
+        </w:tc>
+        <w:tc>
+          <w:tcPr>
+            <w:tcW w:w="6830" w:type="dxa"/>
+          </w:tcPr>
+          <w:p>
+            <w:pPr>
+              <w:cnfStyle w:val="000000000000" w:firstRow="0" w:lastRow="0" w:firstColumn="0" w:lastColumn="0" w:oddVBand="0" w:evenVBand="0" w:oddHBand="0" w:evenHBand="0" w:firstRowFirstColumn="0" w:firstRowLastColumn="0" w:lastRowFirstColumn="0" w:lastRowLastColumn="0"/>
+            </w:pPr>
+            <w:r>
+              <w:t>System</w:t>
+            </w:r>
+          </w:p>
+        </w:tc>
+      </w:tr>
+      <w:tr>
+        <w:trPr>
+          <w:cnfStyle w:val="000000100000" w:firstRow="0" w:lastRow="0" w:firstColumn="0" w:lastColumn="0" w:oddVBand="0" w:evenVBand="0" w:oddHBand="1" w:evenHBand="0" w:firstRowFirstColumn="0" w:firstRowLastColumn="0" w:lastRowFirstColumn="0" w:lastRowLastColumn="0"/>
+        </w:trPr>
+        <w:tc>
+          <w:tcPr>
+            <w:cnfStyle w:val="001000000000" w:firstRow="0" w:lastRow="0" w:firstColumn="1" w:lastColumn="0" w:oddVBand="0" w:evenVBand="0" w:oddHBand="0" w:evenHBand="0" w:firstRowFirstColumn="0" w:firstRowLastColumn="0" w:lastRowFirstColumn="0" w:lastRowLastColumn="0"/>
+            <w:tcW w:w="2376" w:type="dxa"/>
+          </w:tcPr>
+          <w:p>
+            <w:proofErr w:type="spellStart"/>
+            <w:r>
+              <w:t>Ausgabe</w:t>
+            </w:r>
+            <w:proofErr w:type="spellEnd"/>
+          </w:p>
+        </w:tc>
+        <w:tc>
+          <w:tcPr>
+            <w:tcW w:w="6830" w:type="dxa"/>
+          </w:tcPr>
+          <w:p>
+            <w:pPr>
+              <w:cnfStyle w:val="000000100000" w:firstRow="0" w:lastRow="0" w:firstColumn="0" w:lastColumn="0" w:oddVBand="0" w:evenVBand="0" w:oddHBand="1" w:evenHBand="0" w:firstRowFirstColumn="0" w:firstRowLastColumn="0" w:lastRowFirstColumn="0" w:lastRowLastColumn="0"/>
+              <w:rPr>
+                <w:lang w:val="de-CH"/>
+              </w:rPr>
+            </w:pPr>
+            <w:r>
+              <w:rPr>
+                <w:lang w:val="de-CH"/>
+              </w:rPr>
+              <w:t xml:space="preserve">Push </w:t>
+            </w:r>
+            <w:proofErr w:type="spellStart"/>
+            <w:r>
+              <w:rPr>
+                <w:lang w:val="de-CH"/>
+              </w:rPr>
+              <w:t>Notification</w:t>
+            </w:r>
+            <w:proofErr w:type="spellEnd"/>
+            <w:r>
+              <w:rPr>
+                <w:lang w:val="de-CH"/>
+              </w:rPr>
+              <w:t xml:space="preserve"> mit Informationen </w:t>
+            </w:r>
+            <w:r>
+              <w:rPr>
+                <w:lang w:val="de-CH"/>
+              </w:rPr>
+              <w:t>über Patient und dem ei</w:t>
+            </w:r>
+            <w:r>
+              <w:rPr>
+                <w:lang w:val="de-CH"/>
+              </w:rPr>
+              <w:t>n</w:t>
+            </w:r>
+            <w:r>
+              <w:rPr>
+                <w:lang w:val="de-CH"/>
+              </w:rPr>
+              <w:t>zunehmenden Medikament</w:t>
+            </w:r>
+          </w:p>
+        </w:tc>
+      </w:tr>
+      <w:tr>
+        <w:tc>
+          <w:tcPr>
+            <w:cnfStyle w:val="001000000000" w:firstRow="0" w:lastRow="0" w:firstColumn="1" w:lastColumn="0" w:oddVBand="0" w:evenVBand="0" w:oddHBand="0" w:evenHBand="0" w:firstRowFirstColumn="0" w:firstRowLastColumn="0" w:lastRowFirstColumn="0" w:lastRowLastColumn="0"/>
+            <w:tcW w:w="2376" w:type="dxa"/>
+          </w:tcPr>
+          <w:p>
+            <w:proofErr w:type="spellStart"/>
+            <w:r>
+              <w:t>Ziel</w:t>
+            </w:r>
+            <w:proofErr w:type="spellEnd"/>
+          </w:p>
+        </w:tc>
+        <w:tc>
+          <w:tcPr>
+            <w:tcW w:w="6830" w:type="dxa"/>
+          </w:tcPr>
+          <w:p>
+            <w:pPr>
+              <w:cnfStyle w:val="000000000000" w:firstRow="0" w:lastRow="0" w:firstColumn="0" w:lastColumn="0" w:oddVBand="0" w:evenVBand="0" w:oddHBand="0" w:evenHBand="0" w:firstRowFirstColumn="0" w:firstRowLastColumn="0" w:lastRowFirstColumn="0" w:lastRowLastColumn="0"/>
+            </w:pPr>
+            <w:r>
+              <w:t xml:space="preserve">Client </w:t>
+            </w:r>
+            <w:proofErr w:type="spellStart"/>
+            <w:r>
+              <w:t>Arzt</w:t>
+            </w:r>
+            <w:proofErr w:type="spellEnd"/>
+          </w:p>
+        </w:tc>
+      </w:tr>
+      <w:tr>
+        <w:trPr>
+          <w:cnfStyle w:val="000000100000" w:firstRow="0" w:lastRow="0" w:firstColumn="0" w:lastColumn="0" w:oddVBand="0" w:evenVBand="0" w:oddHBand="1" w:evenHBand="0" w:firstRowFirstColumn="0" w:firstRowLastColumn="0" w:lastRowFirstColumn="0" w:lastRowLastColumn="0"/>
+        </w:trPr>
+        <w:tc>
+          <w:tcPr>
+            <w:cnfStyle w:val="001000000000" w:firstRow="0" w:lastRow="0" w:firstColumn="1" w:lastColumn="0" w:oddVBand="0" w:evenVBand="0" w:oddHBand="0" w:evenHBand="0" w:firstRowFirstColumn="0" w:firstRowLastColumn="0" w:lastRowFirstColumn="0" w:lastRowLastColumn="0"/>
+            <w:tcW w:w="2376" w:type="dxa"/>
+          </w:tcPr>
+          <w:p>
+            <w:proofErr w:type="spellStart"/>
+            <w:r>
+              <w:lastRenderedPageBreak/>
+              <w:t>Aktion</w:t>
+            </w:r>
+            <w:proofErr w:type="spellEnd"/>
+          </w:p>
+        </w:tc>
+        <w:tc>
+          <w:tcPr>
+            <w:tcW w:w="6830" w:type="dxa"/>
+          </w:tcPr>
+          <w:p>
+            <w:pPr>
+              <w:cnfStyle w:val="000000100000" w:firstRow="0" w:lastRow="0" w:firstColumn="0" w:lastColumn="0" w:oddVBand="0" w:evenVBand="0" w:oddHBand="1" w:evenHBand="0" w:firstRowFirstColumn="0" w:firstRowLastColumn="0" w:lastRowFirstColumn="0" w:lastRowLastColumn="0"/>
+              <w:rPr>
+                <w:lang w:val="de-CH"/>
+              </w:rPr>
+            </w:pPr>
+            <w:r>
+              <w:rPr>
+                <w:lang w:val="de-CH"/>
+              </w:rPr>
+              <w:t xml:space="preserve">System versendet </w:t>
+            </w:r>
+            <w:r>
+              <w:rPr>
+                <w:lang w:val="de-CH"/>
+              </w:rPr>
+              <w:t xml:space="preserve">Alarm </w:t>
+            </w:r>
+            <w:r>
+              <w:rPr>
+                <w:lang w:val="de-CH"/>
+              </w:rPr>
+              <w:t xml:space="preserve"> </w:t>
+            </w:r>
+            <w:r>
+              <w:rPr>
+                <w:lang w:val="de-CH"/>
+              </w:rPr>
+              <w:t>an den Arzt</w:t>
+            </w:r>
+          </w:p>
+        </w:tc>
+      </w:tr>
+      <w:tr>
+        <w:tc>
+          <w:tcPr>
+            <w:cnfStyle w:val="001000000000" w:firstRow="0" w:lastRow="0" w:firstColumn="1" w:lastColumn="0" w:oddVBand="0" w:evenVBand="0" w:oddHBand="0" w:evenHBand="0" w:firstRowFirstColumn="0" w:firstRowLastColumn="0" w:lastRowFirstColumn="0" w:lastRowLastColumn="0"/>
+            <w:tcW w:w="2376" w:type="dxa"/>
+          </w:tcPr>
+          <w:p>
+            <w:proofErr w:type="spellStart"/>
+            <w:r>
+              <w:t>Voraussetzung</w:t>
+            </w:r>
+            <w:proofErr w:type="spellEnd"/>
+          </w:p>
+        </w:tc>
+        <w:tc>
+          <w:tcPr>
+            <w:tcW w:w="6830" w:type="dxa"/>
+          </w:tcPr>
+          <w:p>
+            <w:pPr>
+              <w:cnfStyle w:val="000000000000" w:firstRow="0" w:lastRow="0" w:firstColumn="0" w:lastColumn="0" w:oddVBand="0" w:evenVBand="0" w:oddHBand="0" w:evenHBand="0" w:firstRowFirstColumn="0" w:firstRowLastColumn="0" w:lastRowFirstColumn="0" w:lastRowLastColumn="0"/>
+              <w:rPr>
+                <w:lang w:val="de-CH"/>
+              </w:rPr>
+            </w:pPr>
+            <w:r>
+              <w:rPr>
+                <w:lang w:val="de-CH"/>
+              </w:rPr>
+              <w:t>Verschriebenes Medikament an Patient, verpasste Einna</w:t>
+            </w:r>
+            <w:r>
+              <w:rPr>
+                <w:lang w:val="de-CH"/>
+              </w:rPr>
+              <w:t>h</w:t>
+            </w:r>
+            <w:r>
+              <w:rPr>
+                <w:lang w:val="de-CH"/>
+              </w:rPr>
+              <w:t>mebest</w:t>
+            </w:r>
+            <w:r>
+              <w:rPr>
+                <w:lang w:val="de-CH"/>
+              </w:rPr>
+              <w:t>ätigung</w:t>
+            </w:r>
+          </w:p>
+        </w:tc>
+      </w:tr>
+      <w:tr>
+        <w:trPr>
+          <w:cnfStyle w:val="000000100000" w:firstRow="0" w:lastRow="0" w:firstColumn="0" w:lastColumn="0" w:oddVBand="0" w:evenVBand="0" w:oddHBand="1" w:evenHBand="0" w:firstRowFirstColumn="0" w:firstRowLastColumn="0" w:lastRowFirstColumn="0" w:lastRowLastColumn="0"/>
+        </w:trPr>
+        <w:tc>
+          <w:tcPr>
+            <w:cnfStyle w:val="001000000000" w:firstRow="0" w:lastRow="0" w:firstColumn="1" w:lastColumn="0" w:oddVBand="0" w:evenVBand="0" w:oddHBand="0" w:evenHBand="0" w:firstRowFirstColumn="0" w:firstRowLastColumn="0" w:lastRowFirstColumn="0" w:lastRowLastColumn="0"/>
+            <w:tcW w:w="2376" w:type="dxa"/>
+          </w:tcPr>
+          <w:p>
+            <w:proofErr w:type="spellStart"/>
+            <w:r>
+              <w:t>Vorbedingungen</w:t>
+            </w:r>
+            <w:proofErr w:type="spellEnd"/>
+          </w:p>
+        </w:tc>
+        <w:tc>
+          <w:tcPr>
+            <w:tcW w:w="6830" w:type="dxa"/>
+          </w:tcPr>
+          <w:p>
+            <w:pPr>
+              <w:cnfStyle w:val="000000100000" w:firstRow="0" w:lastRow="0" w:firstColumn="0" w:lastColumn="0" w:oddVBand="0" w:evenVBand="0" w:oddHBand="1" w:evenHBand="0" w:firstRowFirstColumn="0" w:firstRowLastColumn="0" w:lastRowFirstColumn="0" w:lastRowLastColumn="0"/>
+              <w:rPr>
+                <w:lang w:val="de-CH"/>
+              </w:rPr>
+            </w:pPr>
+            <w:r>
+              <w:rPr>
+                <w:lang w:val="de-CH"/>
+              </w:rPr>
+              <w:t>Patient hat verschriebenes Medikament abgeholt</w:t>
+            </w:r>
+          </w:p>
+        </w:tc>
+      </w:tr>
+      <w:tr>
+        <w:tc>
+          <w:tcPr>
+            <w:cnfStyle w:val="001000000000" w:firstRow="0" w:lastRow="0" w:firstColumn="1" w:lastColumn="0" w:oddVBand="0" w:evenVBand="0" w:oddHBand="0" w:evenHBand="0" w:firstRowFirstColumn="0" w:firstRowLastColumn="0" w:lastRowFirstColumn="0" w:lastRowLastColumn="0"/>
+            <w:tcW w:w="2376" w:type="dxa"/>
+          </w:tcPr>
+          <w:p>
+            <w:proofErr w:type="spellStart"/>
+            <w:r>
+              <w:t>Nachbedingungen</w:t>
+            </w:r>
+            <w:proofErr w:type="spellEnd"/>
+          </w:p>
+        </w:tc>
+        <w:tc>
+          <w:tcPr>
+            <w:tcW w:w="6830" w:type="dxa"/>
+          </w:tcPr>
+          <w:p>
+            <w:pPr>
+              <w:cnfStyle w:val="000000000000" w:firstRow="0" w:lastRow="0" w:firstColumn="0" w:lastColumn="0" w:oddVBand="0" w:evenVBand="0" w:oddHBand="0" w:evenHBand="0" w:firstRowFirstColumn="0" w:firstRowLastColumn="0" w:lastRowFirstColumn="0" w:lastRowLastColumn="0"/>
+              <w:rPr>
+                <w:lang w:val="de-CH"/>
+              </w:rPr>
+            </w:pPr>
+            <w:r>
+              <w:rPr>
+                <w:lang w:val="de-CH"/>
+              </w:rPr>
+              <w:t xml:space="preserve">Arzt gibt Rückmeldung, dass er die Meldung zur </w:t>
+            </w:r>
+            <w:proofErr w:type="spellStart"/>
+            <w:r>
+              <w:rPr>
+                <w:lang w:val="de-CH"/>
+              </w:rPr>
+              <w:t>Kenntniss</w:t>
+            </w:r>
+            <w:proofErr w:type="spellEnd"/>
+            <w:r>
+              <w:rPr>
+                <w:lang w:val="de-CH"/>
+              </w:rPr>
+              <w:t xml:space="preserve"> genommen hat</w:t>
+            </w:r>
+          </w:p>
+        </w:tc>
+      </w:tr>
+      <w:tr>
+        <w:trPr>
+          <w:cnfStyle w:val="000000100000" w:firstRow="0" w:lastRow="0" w:firstColumn="0" w:lastColumn="0" w:oddVBand="0" w:evenVBand="0" w:oddHBand="1" w:evenHBand="0" w:firstRowFirstColumn="0" w:firstRowLastColumn="0" w:lastRowFirstColumn="0" w:lastRowLastColumn="0"/>
+        </w:trPr>
+        <w:tc>
+          <w:tcPr>
+            <w:cnfStyle w:val="001000000000" w:firstRow="0" w:lastRow="0" w:firstColumn="1" w:lastColumn="0" w:oddVBand="0" w:evenVBand="0" w:oddHBand="0" w:evenHBand="0" w:firstRowFirstColumn="0" w:firstRowLastColumn="0" w:lastRowFirstColumn="0" w:lastRowLastColumn="0"/>
+            <w:tcW w:w="2376" w:type="dxa"/>
+          </w:tcPr>
+          <w:p>
+            <w:proofErr w:type="spellStart"/>
+            <w:r>
+              <w:t>Seiteneffekte</w:t>
+            </w:r>
+            <w:proofErr w:type="spellEnd"/>
+          </w:p>
+        </w:tc>
+        <w:tc>
+          <w:tcPr>
+            <w:tcW w:w="6830" w:type="dxa"/>
+          </w:tcPr>
+          <w:p>
+            <w:pPr>
+              <w:cnfStyle w:val="000000100000" w:firstRow="0" w:lastRow="0" w:firstColumn="0" w:lastColumn="0" w:oddVBand="0" w:evenVBand="0" w:oddHBand="1" w:evenHBand="0" w:firstRowFirstColumn="0" w:firstRowLastColumn="0" w:lastRowFirstColumn="0" w:lastRowLastColumn="0"/>
+            </w:pPr>
+            <w:proofErr w:type="spellStart"/>
+            <w:r>
+              <w:t>Nicht</w:t>
+            </w:r>
+            <w:proofErr w:type="spellEnd"/>
+            <w:r>
+              <w:t xml:space="preserve"> relevant</w:t>
+            </w:r>
+          </w:p>
+        </w:tc>
+      </w:tr>
+    </w:tbl>
+    <w:p/>
     <w:p>
       <w:pPr>
         <w:pStyle w:val="berschrift2"/>
@@ -3927,17 +8359,17 @@
       <w:pPr>
         <w:pStyle w:val="berschrift1"/>
       </w:pPr>
-      <w:bookmarkStart w:id="10" w:name="_Toc351620615"/>
-      <w:bookmarkStart w:id="11" w:name="_Toc351624341"/>
+      <w:bookmarkStart w:id="11" w:name="_Toc351620615"/>
+      <w:bookmarkStart w:id="12" w:name="_Toc351624341"/>
       <w:r>
         <w:lastRenderedPageBreak/>
         <w:t>System</w:t>
       </w:r>
-      <w:bookmarkEnd w:id="10"/>
+      <w:bookmarkEnd w:id="11"/>
       <w:r>
         <w:t>architektur</w:t>
       </w:r>
-      <w:bookmarkEnd w:id="11"/>
+      <w:bookmarkEnd w:id="12"/>
     </w:p>
     <w:p>
       <w:r>
@@ -3970,7 +8402,7 @@
           <w:lang w:eastAsia="de-CH"/>
         </w:rPr>
         <w:drawing>
-          <wp:inline distT="0" distB="0" distL="0" distR="0" wp14:anchorId="6CE994FE" wp14:editId="5805B408">
+          <wp:inline distT="0" distB="0" distL="0" distR="0" wp14:anchorId="0164A352" wp14:editId="0CDA2788">
             <wp:extent cx="5753100" cy="7162800"/>
             <wp:effectExtent l="0" t="0" r="0" b="0"/>
             <wp:docPr id="6" name="Grafik 6" descr="C:\Programming\workspaces\IntelliJ\ch.bfh.bti7081.s2013.yellow\ch.bfh.bti7081.s2013.yellow\doc\cs1_task4\system_architecture\systemArchitecture.jpg"/>
@@ -4023,7 +8455,7 @@
       <w:pPr>
         <w:pStyle w:val="Beschriftung"/>
       </w:pPr>
-      <w:bookmarkStart w:id="12" w:name="_Toc351729440"/>
+      <w:bookmarkStart w:id="13" w:name="_Toc351729440"/>
       <w:r>
         <w:t xml:space="preserve">Abbildung </w:t>
       </w:r>
@@ -4031,10 +8463,7 @@
         <w:fldChar w:fldCharType="begin"/>
       </w:r>
       <w:r>
-        <w:instrText xml:space="preserve"> SEQ Abbildung \* ARABI</w:instrText>
-      </w:r>
-      <w:r>
-        <w:instrText xml:space="preserve">C </w:instrText>
+        <w:instrText xml:space="preserve"> SEQ Abbildung \* ARABIC </w:instrText>
       </w:r>
       <w:r>
         <w:fldChar w:fldCharType="separate"/>
@@ -4057,7 +8486,7 @@
       <w:r>
         <w:t>Systemarchitektur</w:t>
       </w:r>
-      <w:bookmarkEnd w:id="12"/>
+      <w:bookmarkEnd w:id="13"/>
     </w:p>
     <w:p>
       <w:pPr>
@@ -4078,14 +8507,14 @@
       <w:pPr>
         <w:pStyle w:val="berschrift1"/>
       </w:pPr>
-      <w:bookmarkStart w:id="13" w:name="_Toc351620617"/>
-      <w:bookmarkStart w:id="14" w:name="_Toc351624343"/>
+      <w:bookmarkStart w:id="14" w:name="_Toc351620617"/>
+      <w:bookmarkStart w:id="15" w:name="_Toc351624343"/>
       <w:r>
         <w:lastRenderedPageBreak/>
         <w:t>Systementwicklung</w:t>
       </w:r>
-      <w:bookmarkEnd w:id="13"/>
       <w:bookmarkEnd w:id="14"/>
+      <w:bookmarkEnd w:id="15"/>
     </w:p>
     <w:p>
       <w:pPr>
@@ -4177,10 +8606,6 @@
       <w:pPr>
         <w:pStyle w:val="Listenabsatz"/>
         <w:widowControl/>
-        <w:numPr>
-          <w:ilvl w:val="0"/>
-          <w:numId w:val="16"/>
-        </w:numPr>
         <w:spacing w:line="240" w:lineRule="auto"/>
       </w:pPr>
     </w:p>
@@ -4189,29 +8614,23 @@
         <w:widowControl/>
         <w:spacing w:line="240" w:lineRule="auto"/>
       </w:pPr>
+      <w:r>
+        <w:br w:type="page"/>
+      </w:r>
     </w:p>
     <w:p>
       <w:pPr>
-        <w:widowControl/>
-        <w:spacing w:line="240" w:lineRule="auto"/>
-      </w:pPr>
-      <w:r>
-        <w:br w:type="page"/>
-      </w:r>
-    </w:p>
-    <w:p>
-      <w:pPr>
         <w:pStyle w:val="berschrift1"/>
       </w:pPr>
-      <w:bookmarkStart w:id="15" w:name="_Toc351620618"/>
-      <w:bookmarkStart w:id="16" w:name="_Toc351624344"/>
+      <w:bookmarkStart w:id="16" w:name="_Toc351620618"/>
+      <w:bookmarkStart w:id="17" w:name="_Toc351624344"/>
       <w:proofErr w:type="spellStart"/>
       <w:r>
         <w:lastRenderedPageBreak/>
         <w:t>Testing</w:t>
       </w:r>
-      <w:bookmarkEnd w:id="15"/>
       <w:bookmarkEnd w:id="16"/>
+      <w:bookmarkEnd w:id="17"/>
       <w:proofErr w:type="spellEnd"/>
     </w:p>
     <w:p>
@@ -4902,8 +9321,6 @@
             <w:r>
               <w:t>Model View Controller</w:t>
             </w:r>
-            <w:bookmarkStart w:id="17" w:name="_GoBack"/>
-            <w:bookmarkEnd w:id="17"/>
           </w:p>
         </w:tc>
       </w:tr>
@@ -7656,7 +12073,7 @@
             <w:sz w:val="18"/>
             <w:szCs w:val="18"/>
           </w:rPr>
-          <w:t>9</w:t>
+          <w:t>2</w:t>
         </w:r>
         <w:r>
           <w:rPr>
@@ -7708,7 +12125,7 @@
                 <w:sz w:val="18"/>
                 <w:szCs w:val="18"/>
               </w:rPr>
-              <w:t>12</w:t>
+              <w:t>15</w:t>
             </w:r>
             <w:r>
               <w:rPr>
@@ -10454,6 +14871,113 @@
       </w:tcPr>
     </w:tblStylePr>
   </w:style>
+  <w:style w:type="table" w:styleId="HelleSchattierung-Akzent1">
+    <w:name w:val="Light Shading Accent 1"/>
+    <w:basedOn w:val="NormaleTabelle"/>
+    <w:uiPriority w:val="60"/>
+    <w:rsid w:val="006936BA"/>
+    <w:pPr>
+      <w:jc w:val="left"/>
+    </w:pPr>
+    <w:rPr>
+      <w:rFonts w:eastAsiaTheme="minorEastAsia"/>
+      <w:color w:val="365F91" w:themeColor="accent1" w:themeShade="BF"/>
+      <w:sz w:val="24"/>
+      <w:szCs w:val="24"/>
+      <w:lang w:val="en-US" w:eastAsia="de-DE"/>
+    </w:rPr>
+    <w:tblPr>
+      <w:tblStyleRowBandSize w:val="1"/>
+      <w:tblStyleColBandSize w:val="1"/>
+      <w:tblInd w:w="0" w:type="dxa"/>
+      <w:tblBorders>
+        <w:top w:val="single" w:sz="8" w:space="0" w:color="4F81BD" w:themeColor="accent1"/>
+        <w:bottom w:val="single" w:sz="8" w:space="0" w:color="4F81BD" w:themeColor="accent1"/>
+      </w:tblBorders>
+      <w:tblCellMar>
+        <w:top w:w="0" w:type="dxa"/>
+        <w:left w:w="108" w:type="dxa"/>
+        <w:bottom w:w="0" w:type="dxa"/>
+        <w:right w:w="108" w:type="dxa"/>
+      </w:tblCellMar>
+    </w:tblPr>
+    <w:tblStylePr w:type="firstRow">
+      <w:pPr>
+        <w:spacing w:before="0" w:after="0" w:line="240" w:lineRule="auto"/>
+      </w:pPr>
+      <w:rPr>
+        <w:b/>
+        <w:bCs/>
+      </w:rPr>
+      <w:tblPr/>
+      <w:tcPr>
+        <w:tcBorders>
+          <w:top w:val="single" w:sz="8" w:space="0" w:color="4F81BD" w:themeColor="accent1"/>
+          <w:left w:val="nil"/>
+          <w:bottom w:val="single" w:sz="8" w:space="0" w:color="4F81BD" w:themeColor="accent1"/>
+          <w:right w:val="nil"/>
+          <w:insideH w:val="nil"/>
+          <w:insideV w:val="nil"/>
+        </w:tcBorders>
+      </w:tcPr>
+    </w:tblStylePr>
+    <w:tblStylePr w:type="lastRow">
+      <w:pPr>
+        <w:spacing w:before="0" w:after="0" w:line="240" w:lineRule="auto"/>
+      </w:pPr>
+      <w:rPr>
+        <w:b/>
+        <w:bCs/>
+      </w:rPr>
+      <w:tblPr/>
+      <w:tcPr>
+        <w:tcBorders>
+          <w:top w:val="single" w:sz="8" w:space="0" w:color="4F81BD" w:themeColor="accent1"/>
+          <w:left w:val="nil"/>
+          <w:bottom w:val="single" w:sz="8" w:space="0" w:color="4F81BD" w:themeColor="accent1"/>
+          <w:right w:val="nil"/>
+          <w:insideH w:val="nil"/>
+          <w:insideV w:val="nil"/>
+        </w:tcBorders>
+      </w:tcPr>
+    </w:tblStylePr>
+    <w:tblStylePr w:type="firstCol">
+      <w:rPr>
+        <w:b/>
+        <w:bCs/>
+      </w:rPr>
+    </w:tblStylePr>
+    <w:tblStylePr w:type="lastCol">
+      <w:rPr>
+        <w:b/>
+        <w:bCs/>
+      </w:rPr>
+    </w:tblStylePr>
+    <w:tblStylePr w:type="band1Vert">
+      <w:tblPr/>
+      <w:tcPr>
+        <w:tcBorders>
+          <w:left w:val="nil"/>
+          <w:right w:val="nil"/>
+          <w:insideH w:val="nil"/>
+          <w:insideV w:val="nil"/>
+        </w:tcBorders>
+        <w:shd w:val="clear" w:color="auto" w:fill="D3DFEE" w:themeFill="accent1" w:themeFillTint="3F"/>
+      </w:tcPr>
+    </w:tblStylePr>
+    <w:tblStylePr w:type="band1Horz">
+      <w:tblPr/>
+      <w:tcPr>
+        <w:tcBorders>
+          <w:left w:val="nil"/>
+          <w:right w:val="nil"/>
+          <w:insideH w:val="nil"/>
+          <w:insideV w:val="nil"/>
+        </w:tcBorders>
+        <w:shd w:val="clear" w:color="auto" w:fill="D3DFEE" w:themeFill="accent1" w:themeFillTint="3F"/>
+      </w:tcPr>
+    </w:tblStylePr>
+  </w:style>
 </w:styles>
 </file>
 
@@ -10935,7 +15459,7 @@
 </file>
 
 <file path=customXml/itemProps1.xml><?xml version="1.0" encoding="utf-8"?>
-<ds:datastoreItem xmlns:ds="http://schemas.openxmlformats.org/officeDocument/2006/customXml" ds:itemID="{758F0379-79C0-46FB-AB04-E99E48D41DD6}">
+<ds:datastoreItem xmlns:ds="http://schemas.openxmlformats.org/officeDocument/2006/customXml" ds:itemID="{1FBB6330-14BD-46D4-B583-EC0158B8E1A2}">
   <ds:schemaRefs>
     <ds:schemaRef ds:uri="http://schemas.openxmlformats.org/officeDocument/2006/bibliography"/>
   </ds:schemaRefs>

</xml_diff>